<commit_message>
adding nov 5 2020
</commit_message>
<xml_diff>
--- a/python/assignments/coding_assessment_units_1_thru_3.docx
+++ b/python/assignments/coding_assessment_units_1_thru_3.docx
@@ -377,7 +377,7 @@
                 <v:shape id="_x0000_i1025" type="#_x0000_t75" style="width:162.75pt;height:45.75pt" o:ole="">
                   <v:imagedata r:id="rId6" o:title=""/>
                 </v:shape>
-                <o:OLEObject Type="Embed" ProgID="PBrush" ShapeID="_x0000_i1025" DrawAspect="Content" ObjectID="_1665986428" r:id="rId7"/>
+                <o:OLEObject Type="Embed" ProgID="PBrush" ShapeID="_x0000_i1025" DrawAspect="Content" ObjectID="_1666092903" r:id="rId7"/>
               </w:object>
             </w:r>
             <w:r>
@@ -392,7 +392,7 @@
                 <v:shape id="_x0000_i1026" type="#_x0000_t75" style="width:277.5pt;height:69pt" o:ole="">
                   <v:imagedata r:id="rId8" o:title=""/>
                 </v:shape>
-                <o:OLEObject Type="Embed" ProgID="PBrush" ShapeID="_x0000_i1026" DrawAspect="Content" ObjectID="_1665986429" r:id="rId9"/>
+                <o:OLEObject Type="Embed" ProgID="PBrush" ShapeID="_x0000_i1026" DrawAspect="Content" ObjectID="_1666092904" r:id="rId9"/>
               </w:object>
             </w:r>
           </w:p>
@@ -860,54 +860,6 @@
               </w:drawing>
             </w:r>
           </w:p>
-          <w:p>
-            <w:pPr>
-              <w:pStyle w:val="TableParagraph"/>
-              <w:rPr>
-                <w:rFonts w:asciiTheme="majorHAnsi" w:hAnsiTheme="majorHAnsi"/>
-                <w:b/>
-                <w:bCs/>
-                <w:sz w:val="28"/>
-                <w:szCs w:val="28"/>
-              </w:rPr>
-            </w:pPr>
-          </w:p>
-          <w:p>
-            <w:pPr>
-              <w:pStyle w:val="TableParagraph"/>
-              <w:rPr>
-                <w:rFonts w:asciiTheme="majorHAnsi" w:hAnsiTheme="majorHAnsi"/>
-                <w:b/>
-                <w:bCs/>
-                <w:sz w:val="28"/>
-                <w:szCs w:val="28"/>
-              </w:rPr>
-            </w:pPr>
-          </w:p>
-          <w:p>
-            <w:pPr>
-              <w:pStyle w:val="TableParagraph"/>
-              <w:rPr>
-                <w:rFonts w:asciiTheme="majorHAnsi" w:hAnsiTheme="majorHAnsi"/>
-                <w:b/>
-                <w:bCs/>
-                <w:sz w:val="28"/>
-                <w:szCs w:val="28"/>
-              </w:rPr>
-            </w:pPr>
-          </w:p>
-          <w:p>
-            <w:pPr>
-              <w:pStyle w:val="TableParagraph"/>
-              <w:rPr>
-                <w:rFonts w:asciiTheme="majorHAnsi" w:hAnsiTheme="majorHAnsi"/>
-                <w:b/>
-                <w:bCs/>
-                <w:sz w:val="28"/>
-                <w:szCs w:val="28"/>
-              </w:rPr>
-            </w:pPr>
-          </w:p>
         </w:tc>
       </w:tr>
       <w:tr>
@@ -1041,56 +993,99 @@
                 <w:szCs w:val="28"/>
               </w:rPr>
             </w:pPr>
-          </w:p>
-          <w:p>
-            <w:pPr>
-              <w:pStyle w:val="TableParagraph"/>
-              <w:rPr>
-                <w:rFonts w:asciiTheme="majorHAnsi" w:hAnsiTheme="majorHAnsi"/>
-                <w:b/>
-                <w:bCs/>
-                <w:sz w:val="28"/>
-                <w:szCs w:val="28"/>
-              </w:rPr>
-            </w:pPr>
-            <w:bookmarkStart w:id="0" w:name="_GoBack"/>
-            <w:bookmarkEnd w:id="0"/>
-          </w:p>
-          <w:p>
-            <w:pPr>
-              <w:pStyle w:val="TableParagraph"/>
-              <w:rPr>
-                <w:rFonts w:asciiTheme="majorHAnsi" w:hAnsiTheme="majorHAnsi"/>
-                <w:b/>
-                <w:bCs/>
-                <w:sz w:val="28"/>
-                <w:szCs w:val="28"/>
-              </w:rPr>
-            </w:pPr>
-          </w:p>
-          <w:p>
-            <w:pPr>
-              <w:pStyle w:val="TableParagraph"/>
-              <w:rPr>
-                <w:rFonts w:asciiTheme="majorHAnsi" w:hAnsiTheme="majorHAnsi"/>
-                <w:b/>
-                <w:bCs/>
-                <w:sz w:val="28"/>
-                <w:szCs w:val="28"/>
-              </w:rPr>
-            </w:pPr>
-          </w:p>
-          <w:p>
-            <w:pPr>
-              <w:pStyle w:val="TableParagraph"/>
-              <w:rPr>
-                <w:rFonts w:asciiTheme="majorHAnsi" w:hAnsiTheme="majorHAnsi"/>
-                <w:b/>
-                <w:bCs/>
-                <w:sz w:val="28"/>
-                <w:szCs w:val="28"/>
-              </w:rPr>
-            </w:pPr>
+            <w:r>
+              <w:rPr>
+                <w:noProof/>
+              </w:rPr>
+              <w:drawing>
+                <wp:inline distT="0" distB="0" distL="0" distR="0" wp14:anchorId="57C15E52" wp14:editId="0BFD1EF0">
+                  <wp:extent cx="1809750" cy="502708"/>
+                  <wp:effectExtent l="0" t="0" r="0" b="0"/>
+                  <wp:docPr id="4" name="Picture 4"/>
+                  <wp:cNvGraphicFramePr>
+                    <a:graphicFrameLocks xmlns:a="http://schemas.openxmlformats.org/drawingml/2006/main" noChangeAspect="1"/>
+                  </wp:cNvGraphicFramePr>
+                  <a:graphic xmlns:a="http://schemas.openxmlformats.org/drawingml/2006/main">
+                    <a:graphicData uri="http://schemas.openxmlformats.org/drawingml/2006/picture">
+                      <pic:pic xmlns:pic="http://schemas.openxmlformats.org/drawingml/2006/picture">
+                        <pic:nvPicPr>
+                          <pic:cNvPr id="1" name=""/>
+                          <pic:cNvPicPr/>
+                        </pic:nvPicPr>
+                        <pic:blipFill>
+                          <a:blip r:embed="rId17"/>
+                          <a:stretch>
+                            <a:fillRect/>
+                          </a:stretch>
+                        </pic:blipFill>
+                        <pic:spPr>
+                          <a:xfrm>
+                            <a:off x="0" y="0"/>
+                            <a:ext cx="1846173" cy="512826"/>
+                          </a:xfrm>
+                          <a:prstGeom prst="rect">
+                            <a:avLst/>
+                          </a:prstGeom>
+                        </pic:spPr>
+                      </pic:pic>
+                    </a:graphicData>
+                  </a:graphic>
+                </wp:inline>
+              </w:drawing>
+            </w:r>
+          </w:p>
+          <w:p>
+            <w:pPr>
+              <w:pStyle w:val="TableParagraph"/>
+              <w:rPr>
+                <w:rFonts w:asciiTheme="majorHAnsi" w:hAnsiTheme="majorHAnsi"/>
+                <w:b/>
+                <w:bCs/>
+                <w:sz w:val="28"/>
+                <w:szCs w:val="28"/>
+              </w:rPr>
+            </w:pPr>
+            <w:r>
+              <w:rPr>
+                <w:noProof/>
+              </w:rPr>
+              <w:lastRenderedPageBreak/>
+              <w:drawing>
+                <wp:inline distT="0" distB="0" distL="0" distR="0" wp14:anchorId="5741991C" wp14:editId="2D8227B1">
+                  <wp:extent cx="3654392" cy="1276350"/>
+                  <wp:effectExtent l="0" t="0" r="0" b="0"/>
+                  <wp:docPr id="5" name="Picture 5"/>
+                  <wp:cNvGraphicFramePr>
+                    <a:graphicFrameLocks xmlns:a="http://schemas.openxmlformats.org/drawingml/2006/main" noChangeAspect="1"/>
+                  </wp:cNvGraphicFramePr>
+                  <a:graphic xmlns:a="http://schemas.openxmlformats.org/drawingml/2006/main">
+                    <a:graphicData uri="http://schemas.openxmlformats.org/drawingml/2006/picture">
+                      <pic:pic xmlns:pic="http://schemas.openxmlformats.org/drawingml/2006/picture">
+                        <pic:nvPicPr>
+                          <pic:cNvPr id="1" name=""/>
+                          <pic:cNvPicPr/>
+                        </pic:nvPicPr>
+                        <pic:blipFill>
+                          <a:blip r:embed="rId18"/>
+                          <a:stretch>
+                            <a:fillRect/>
+                          </a:stretch>
+                        </pic:blipFill>
+                        <pic:spPr>
+                          <a:xfrm>
+                            <a:off x="0" y="0"/>
+                            <a:ext cx="3663136" cy="1279404"/>
+                          </a:xfrm>
+                          <a:prstGeom prst="rect">
+                            <a:avLst/>
+                          </a:prstGeom>
+                        </pic:spPr>
+                      </pic:pic>
+                    </a:graphicData>
+                  </a:graphic>
+                </wp:inline>
+              </w:drawing>
+            </w:r>
           </w:p>
           <w:p>
             <w:pPr>
@@ -1199,7 +1194,7 @@
                 <w:szCs w:val="28"/>
               </w:rPr>
             </w:pPr>
-            <w:hyperlink r:id="rId17" w:history="1">
+            <w:hyperlink r:id="rId19" w:history="1">
               <w:r>
                 <w:rPr>
                   <w:rStyle w:val="Hyperlink"/>
@@ -1285,66 +1280,98 @@
                 <w:szCs w:val="28"/>
               </w:rPr>
             </w:pPr>
-          </w:p>
-          <w:p>
-            <w:pPr>
-              <w:pStyle w:val="TableParagraph"/>
-              <w:rPr>
-                <w:rFonts w:asciiTheme="majorHAnsi" w:hAnsiTheme="majorHAnsi"/>
-                <w:b/>
-                <w:bCs/>
-                <w:sz w:val="28"/>
-                <w:szCs w:val="28"/>
-              </w:rPr>
-            </w:pPr>
-          </w:p>
-          <w:p>
-            <w:pPr>
-              <w:pStyle w:val="TableParagraph"/>
-              <w:rPr>
-                <w:rFonts w:asciiTheme="majorHAnsi" w:hAnsiTheme="majorHAnsi"/>
-                <w:b/>
-                <w:bCs/>
-                <w:sz w:val="28"/>
-                <w:szCs w:val="28"/>
-              </w:rPr>
-            </w:pPr>
-          </w:p>
-          <w:p>
-            <w:pPr>
-              <w:pStyle w:val="TableParagraph"/>
-              <w:rPr>
-                <w:rFonts w:asciiTheme="majorHAnsi" w:hAnsiTheme="majorHAnsi"/>
-                <w:b/>
-                <w:bCs/>
-                <w:sz w:val="28"/>
-                <w:szCs w:val="28"/>
-              </w:rPr>
-            </w:pPr>
-          </w:p>
-          <w:p>
-            <w:pPr>
-              <w:pStyle w:val="TableParagraph"/>
-              <w:rPr>
-                <w:rFonts w:asciiTheme="majorHAnsi" w:hAnsiTheme="majorHAnsi"/>
-                <w:b/>
-                <w:bCs/>
-                <w:sz w:val="28"/>
-                <w:szCs w:val="28"/>
-              </w:rPr>
-            </w:pPr>
-          </w:p>
-          <w:p>
-            <w:pPr>
-              <w:pStyle w:val="TableParagraph"/>
-              <w:rPr>
-                <w:rFonts w:asciiTheme="majorHAnsi" w:hAnsiTheme="majorHAnsi"/>
-                <w:b/>
-                <w:bCs/>
-                <w:sz w:val="28"/>
-                <w:szCs w:val="28"/>
-              </w:rPr>
-            </w:pPr>
+            <w:r>
+              <w:rPr>
+                <w:noProof/>
+              </w:rPr>
+              <w:drawing>
+                <wp:inline distT="0" distB="0" distL="0" distR="0" wp14:anchorId="4CFFD4B4" wp14:editId="791C6BD8">
+                  <wp:extent cx="1876136" cy="476250"/>
+                  <wp:effectExtent l="0" t="0" r="0" b="0"/>
+                  <wp:docPr id="8" name="Picture 8"/>
+                  <wp:cNvGraphicFramePr>
+                    <a:graphicFrameLocks xmlns:a="http://schemas.openxmlformats.org/drawingml/2006/main" noChangeAspect="1"/>
+                  </wp:cNvGraphicFramePr>
+                  <a:graphic xmlns:a="http://schemas.openxmlformats.org/drawingml/2006/main">
+                    <a:graphicData uri="http://schemas.openxmlformats.org/drawingml/2006/picture">
+                      <pic:pic xmlns:pic="http://schemas.openxmlformats.org/drawingml/2006/picture">
+                        <pic:nvPicPr>
+                          <pic:cNvPr id="1" name=""/>
+                          <pic:cNvPicPr/>
+                        </pic:nvPicPr>
+                        <pic:blipFill>
+                          <a:blip r:embed="rId20"/>
+                          <a:stretch>
+                            <a:fillRect/>
+                          </a:stretch>
+                        </pic:blipFill>
+                        <pic:spPr>
+                          <a:xfrm>
+                            <a:off x="0" y="0"/>
+                            <a:ext cx="1890858" cy="479987"/>
+                          </a:xfrm>
+                          <a:prstGeom prst="rect">
+                            <a:avLst/>
+                          </a:prstGeom>
+                        </pic:spPr>
+                      </pic:pic>
+                    </a:graphicData>
+                  </a:graphic>
+                </wp:inline>
+              </w:drawing>
+            </w:r>
+          </w:p>
+          <w:p>
+            <w:pPr>
+              <w:pStyle w:val="TableParagraph"/>
+              <w:rPr>
+                <w:rFonts w:asciiTheme="majorHAnsi" w:hAnsiTheme="majorHAnsi"/>
+                <w:b/>
+                <w:bCs/>
+                <w:sz w:val="28"/>
+                <w:szCs w:val="28"/>
+              </w:rPr>
+            </w:pPr>
+            <w:r>
+              <w:rPr>
+                <w:noProof/>
+              </w:rPr>
+              <w:drawing>
+                <wp:inline distT="0" distB="0" distL="0" distR="0" wp14:anchorId="1375B89F" wp14:editId="263855CC">
+                  <wp:extent cx="4181475" cy="1657350"/>
+                  <wp:effectExtent l="0" t="0" r="9525" b="0"/>
+                  <wp:docPr id="9" name="Picture 9"/>
+                  <wp:cNvGraphicFramePr>
+                    <a:graphicFrameLocks xmlns:a="http://schemas.openxmlformats.org/drawingml/2006/main" noChangeAspect="1"/>
+                  </wp:cNvGraphicFramePr>
+                  <a:graphic xmlns:a="http://schemas.openxmlformats.org/drawingml/2006/main">
+                    <a:graphicData uri="http://schemas.openxmlformats.org/drawingml/2006/picture">
+                      <pic:pic xmlns:pic="http://schemas.openxmlformats.org/drawingml/2006/picture">
+                        <pic:nvPicPr>
+                          <pic:cNvPr id="1" name=""/>
+                          <pic:cNvPicPr/>
+                        </pic:nvPicPr>
+                        <pic:blipFill>
+                          <a:blip r:embed="rId21"/>
+                          <a:stretch>
+                            <a:fillRect/>
+                          </a:stretch>
+                        </pic:blipFill>
+                        <pic:spPr>
+                          <a:xfrm>
+                            <a:off x="0" y="0"/>
+                            <a:ext cx="4181475" cy="1657350"/>
+                          </a:xfrm>
+                          <a:prstGeom prst="rect">
+                            <a:avLst/>
+                          </a:prstGeom>
+                        </pic:spPr>
+                      </pic:pic>
+                    </a:graphicData>
+                  </a:graphic>
+                </wp:inline>
+              </w:drawing>
+            </w:r>
           </w:p>
         </w:tc>
       </w:tr>
@@ -1440,7 +1467,7 @@
                 <w:szCs w:val="28"/>
               </w:rPr>
             </w:pPr>
-            <w:hyperlink r:id="rId18" w:history="1">
+            <w:hyperlink r:id="rId22" w:history="1">
               <w:r>
                 <w:rPr>
                   <w:rStyle w:val="Hyperlink"/>
@@ -1683,66 +1710,98 @@
                 <w:szCs w:val="28"/>
               </w:rPr>
             </w:pPr>
-          </w:p>
-          <w:p>
-            <w:pPr>
-              <w:pStyle w:val="TableParagraph"/>
-              <w:rPr>
-                <w:rFonts w:asciiTheme="majorHAnsi" w:hAnsiTheme="majorHAnsi"/>
-                <w:b/>
-                <w:bCs/>
-                <w:sz w:val="28"/>
-                <w:szCs w:val="28"/>
-              </w:rPr>
-            </w:pPr>
-          </w:p>
-          <w:p>
-            <w:pPr>
-              <w:pStyle w:val="TableParagraph"/>
-              <w:rPr>
-                <w:rFonts w:asciiTheme="majorHAnsi" w:hAnsiTheme="majorHAnsi"/>
-                <w:b/>
-                <w:bCs/>
-                <w:sz w:val="28"/>
-                <w:szCs w:val="28"/>
-              </w:rPr>
-            </w:pPr>
-          </w:p>
-          <w:p>
-            <w:pPr>
-              <w:pStyle w:val="TableParagraph"/>
-              <w:rPr>
-                <w:rFonts w:asciiTheme="majorHAnsi" w:hAnsiTheme="majorHAnsi"/>
-                <w:b/>
-                <w:bCs/>
-                <w:sz w:val="28"/>
-                <w:szCs w:val="28"/>
-              </w:rPr>
-            </w:pPr>
-          </w:p>
-          <w:p>
-            <w:pPr>
-              <w:pStyle w:val="TableParagraph"/>
-              <w:rPr>
-                <w:rFonts w:asciiTheme="majorHAnsi" w:hAnsiTheme="majorHAnsi"/>
-                <w:b/>
-                <w:bCs/>
-                <w:sz w:val="28"/>
-                <w:szCs w:val="28"/>
-              </w:rPr>
-            </w:pPr>
-          </w:p>
-          <w:p>
-            <w:pPr>
-              <w:pStyle w:val="TableParagraph"/>
-              <w:rPr>
-                <w:rFonts w:asciiTheme="majorHAnsi" w:hAnsiTheme="majorHAnsi"/>
-                <w:b/>
-                <w:bCs/>
-                <w:sz w:val="28"/>
-                <w:szCs w:val="28"/>
-              </w:rPr>
-            </w:pPr>
+            <w:r>
+              <w:rPr>
+                <w:noProof/>
+              </w:rPr>
+              <w:drawing>
+                <wp:inline distT="0" distB="0" distL="0" distR="0" wp14:anchorId="77EA1183" wp14:editId="20BF7CE1">
+                  <wp:extent cx="3202940" cy="495300"/>
+                  <wp:effectExtent l="0" t="0" r="0" b="0"/>
+                  <wp:docPr id="10" name="Picture 10"/>
+                  <wp:cNvGraphicFramePr>
+                    <a:graphicFrameLocks xmlns:a="http://schemas.openxmlformats.org/drawingml/2006/main" noChangeAspect="1"/>
+                  </wp:cNvGraphicFramePr>
+                  <a:graphic xmlns:a="http://schemas.openxmlformats.org/drawingml/2006/main">
+                    <a:graphicData uri="http://schemas.openxmlformats.org/drawingml/2006/picture">
+                      <pic:pic xmlns:pic="http://schemas.openxmlformats.org/drawingml/2006/picture">
+                        <pic:nvPicPr>
+                          <pic:cNvPr id="1" name=""/>
+                          <pic:cNvPicPr/>
+                        </pic:nvPicPr>
+                        <pic:blipFill>
+                          <a:blip r:embed="rId23"/>
+                          <a:stretch>
+                            <a:fillRect/>
+                          </a:stretch>
+                        </pic:blipFill>
+                        <pic:spPr>
+                          <a:xfrm>
+                            <a:off x="0" y="0"/>
+                            <a:ext cx="3202940" cy="495300"/>
+                          </a:xfrm>
+                          <a:prstGeom prst="rect">
+                            <a:avLst/>
+                          </a:prstGeom>
+                        </pic:spPr>
+                      </pic:pic>
+                    </a:graphicData>
+                  </a:graphic>
+                </wp:inline>
+              </w:drawing>
+            </w:r>
+          </w:p>
+          <w:p>
+            <w:pPr>
+              <w:pStyle w:val="TableParagraph"/>
+              <w:rPr>
+                <w:rFonts w:asciiTheme="majorHAnsi" w:hAnsiTheme="majorHAnsi"/>
+                <w:b/>
+                <w:bCs/>
+                <w:sz w:val="28"/>
+                <w:szCs w:val="28"/>
+              </w:rPr>
+            </w:pPr>
+            <w:r>
+              <w:rPr>
+                <w:noProof/>
+              </w:rPr>
+              <w:drawing>
+                <wp:inline distT="0" distB="0" distL="0" distR="0" wp14:anchorId="0515B0F8" wp14:editId="2C32CF12">
+                  <wp:extent cx="2924175" cy="285750"/>
+                  <wp:effectExtent l="0" t="0" r="9525" b="0"/>
+                  <wp:docPr id="11" name="Picture 11"/>
+                  <wp:cNvGraphicFramePr>
+                    <a:graphicFrameLocks xmlns:a="http://schemas.openxmlformats.org/drawingml/2006/main" noChangeAspect="1"/>
+                  </wp:cNvGraphicFramePr>
+                  <a:graphic xmlns:a="http://schemas.openxmlformats.org/drawingml/2006/main">
+                    <a:graphicData uri="http://schemas.openxmlformats.org/drawingml/2006/picture">
+                      <pic:pic xmlns:pic="http://schemas.openxmlformats.org/drawingml/2006/picture">
+                        <pic:nvPicPr>
+                          <pic:cNvPr id="1" name=""/>
+                          <pic:cNvPicPr/>
+                        </pic:nvPicPr>
+                        <pic:blipFill>
+                          <a:blip r:embed="rId24"/>
+                          <a:stretch>
+                            <a:fillRect/>
+                          </a:stretch>
+                        </pic:blipFill>
+                        <pic:spPr>
+                          <a:xfrm>
+                            <a:off x="0" y="0"/>
+                            <a:ext cx="2924175" cy="285750"/>
+                          </a:xfrm>
+                          <a:prstGeom prst="rect">
+                            <a:avLst/>
+                          </a:prstGeom>
+                        </pic:spPr>
+                      </pic:pic>
+                    </a:graphicData>
+                  </a:graphic>
+                </wp:inline>
+              </w:drawing>
+            </w:r>
           </w:p>
         </w:tc>
       </w:tr>
@@ -1934,7 +1993,7 @@
                 <w:szCs w:val="28"/>
               </w:rPr>
             </w:pPr>
-            <w:hyperlink r:id="rId19" w:history="1">
+            <w:hyperlink r:id="rId25" w:history="1">
               <w:r>
                 <w:rPr>
                   <w:rStyle w:val="Hyperlink"/>
@@ -1997,9 +2056,9 @@
             <w:r>
               <w:object w:dxaOrig="10365" w:dyaOrig="3750" w14:anchorId="5553F968">
                 <v:shape id="_x0000_i1028" type="#_x0000_t75" style="width:368.25pt;height:133.5pt" o:ole="">
-                  <v:imagedata r:id="rId20" o:title=""/>
+                  <v:imagedata r:id="rId26" o:title=""/>
                 </v:shape>
-                <o:OLEObject Type="Embed" ProgID="PBrush" ShapeID="_x0000_i1028" DrawAspect="Content" ObjectID="_1665986430" r:id="rId21"/>
+                <o:OLEObject Type="Embed" ProgID="PBrush" ShapeID="_x0000_i1028" DrawAspect="Content" ObjectID="_1666092905" r:id="rId27"/>
               </w:object>
             </w:r>
           </w:p>
@@ -2170,7 +2229,7 @@
                 <w:szCs w:val="28"/>
               </w:rPr>
             </w:pPr>
-            <w:hyperlink r:id="rId22" w:history="1">
+            <w:hyperlink r:id="rId28" w:history="1">
               <w:r>
                 <w:rPr>
                   <w:rStyle w:val="Hyperlink"/>
@@ -2207,102 +2266,46 @@
                 <w:szCs w:val="28"/>
               </w:rPr>
             </w:pPr>
-          </w:p>
-          <w:p>
-            <w:pPr>
-              <w:pStyle w:val="TableParagraph"/>
-              <w:rPr>
-                <w:rFonts w:asciiTheme="majorHAnsi" w:hAnsiTheme="majorHAnsi"/>
-                <w:b/>
-                <w:bCs/>
-                <w:sz w:val="28"/>
-                <w:szCs w:val="28"/>
-              </w:rPr>
-            </w:pPr>
-          </w:p>
-          <w:p>
-            <w:pPr>
-              <w:pStyle w:val="TableParagraph"/>
-              <w:rPr>
-                <w:rFonts w:asciiTheme="majorHAnsi" w:hAnsiTheme="majorHAnsi"/>
-                <w:b/>
-                <w:bCs/>
-                <w:sz w:val="28"/>
-                <w:szCs w:val="28"/>
-              </w:rPr>
-            </w:pPr>
-          </w:p>
-          <w:p>
-            <w:pPr>
-              <w:pStyle w:val="TableParagraph"/>
-              <w:rPr>
-                <w:rFonts w:asciiTheme="majorHAnsi" w:hAnsiTheme="majorHAnsi"/>
-                <w:b/>
-                <w:bCs/>
-                <w:sz w:val="28"/>
-                <w:szCs w:val="28"/>
-              </w:rPr>
-            </w:pPr>
-          </w:p>
-          <w:p>
-            <w:pPr>
-              <w:pStyle w:val="TableParagraph"/>
-              <w:rPr>
-                <w:rFonts w:asciiTheme="majorHAnsi" w:hAnsiTheme="majorHAnsi"/>
-                <w:b/>
-                <w:bCs/>
-                <w:sz w:val="28"/>
-                <w:szCs w:val="28"/>
-              </w:rPr>
-            </w:pPr>
-          </w:p>
-          <w:p>
-            <w:pPr>
-              <w:pStyle w:val="TableParagraph"/>
-              <w:rPr>
-                <w:rFonts w:asciiTheme="majorHAnsi" w:hAnsiTheme="majorHAnsi"/>
-                <w:b/>
-                <w:bCs/>
-                <w:sz w:val="28"/>
-                <w:szCs w:val="28"/>
-              </w:rPr>
-            </w:pPr>
-          </w:p>
-          <w:p>
-            <w:pPr>
-              <w:pStyle w:val="TableParagraph"/>
-              <w:rPr>
-                <w:rFonts w:asciiTheme="majorHAnsi" w:hAnsiTheme="majorHAnsi"/>
-                <w:b/>
-                <w:bCs/>
-                <w:sz w:val="28"/>
-                <w:szCs w:val="28"/>
-              </w:rPr>
-            </w:pPr>
-          </w:p>
-          <w:p>
-            <w:pPr>
-              <w:pStyle w:val="TableParagraph"/>
-              <w:rPr>
-                <w:rFonts w:asciiTheme="majorHAnsi" w:hAnsiTheme="majorHAnsi"/>
-                <w:b/>
-                <w:bCs/>
-                <w:sz w:val="28"/>
-                <w:szCs w:val="28"/>
-              </w:rPr>
-            </w:pPr>
-          </w:p>
-          <w:p>
-            <w:pPr>
-              <w:pStyle w:val="TableParagraph"/>
-              <w:rPr>
-                <w:rFonts w:asciiTheme="majorHAnsi" w:hAnsiTheme="majorHAnsi"/>
-                <w:b/>
-                <w:bCs/>
-                <w:sz w:val="28"/>
-                <w:szCs w:val="28"/>
-              </w:rPr>
-            </w:pPr>
+            <w:r>
+              <w:rPr>
+                <w:noProof/>
+              </w:rPr>
+              <w:drawing>
+                <wp:inline distT="0" distB="0" distL="0" distR="0" wp14:anchorId="3DDAE93D" wp14:editId="1232A972">
+                  <wp:extent cx="3895725" cy="2543175"/>
+                  <wp:effectExtent l="0" t="0" r="9525" b="9525"/>
+                  <wp:docPr id="13" name="Picture 13"/>
+                  <wp:cNvGraphicFramePr>
+                    <a:graphicFrameLocks xmlns:a="http://schemas.openxmlformats.org/drawingml/2006/main" noChangeAspect="1"/>
+                  </wp:cNvGraphicFramePr>
+                  <a:graphic xmlns:a="http://schemas.openxmlformats.org/drawingml/2006/main">
+                    <a:graphicData uri="http://schemas.openxmlformats.org/drawingml/2006/picture">
+                      <pic:pic xmlns:pic="http://schemas.openxmlformats.org/drawingml/2006/picture">
+                        <pic:nvPicPr>
+                          <pic:cNvPr id="1" name=""/>
+                          <pic:cNvPicPr/>
+                        </pic:nvPicPr>
+                        <pic:blipFill>
+                          <a:blip r:embed="rId29"/>
+                          <a:stretch>
+                            <a:fillRect/>
+                          </a:stretch>
+                        </pic:blipFill>
+                        <pic:spPr>
+                          <a:xfrm>
+                            <a:off x="0" y="0"/>
+                            <a:ext cx="3895725" cy="2543175"/>
+                          </a:xfrm>
+                          <a:prstGeom prst="rect">
+                            <a:avLst/>
+                          </a:prstGeom>
+                        </pic:spPr>
+                      </pic:pic>
+                    </a:graphicData>
+                  </a:graphic>
+                </wp:inline>
+              </w:drawing>
+            </w:r>
           </w:p>
         </w:tc>
       </w:tr>
@@ -2399,7 +2402,7 @@
                 <w:szCs w:val="28"/>
               </w:rPr>
             </w:pPr>
-            <w:hyperlink r:id="rId23" w:history="1">
+            <w:hyperlink r:id="rId30" w:history="1">
               <w:proofErr w:type="spellStart"/>
               <w:r>
                 <w:rPr>
@@ -2576,114 +2579,98 @@
                 <w:szCs w:val="28"/>
               </w:rPr>
             </w:pPr>
-          </w:p>
-          <w:p>
-            <w:pPr>
-              <w:pStyle w:val="TableParagraph"/>
-              <w:rPr>
-                <w:rFonts w:asciiTheme="majorHAnsi" w:hAnsiTheme="majorHAnsi"/>
-                <w:b/>
-                <w:bCs/>
-                <w:sz w:val="28"/>
-                <w:szCs w:val="28"/>
-              </w:rPr>
-            </w:pPr>
-          </w:p>
-          <w:p>
-            <w:pPr>
-              <w:pStyle w:val="TableParagraph"/>
-              <w:rPr>
-                <w:rFonts w:asciiTheme="majorHAnsi" w:hAnsiTheme="majorHAnsi"/>
-                <w:b/>
-                <w:bCs/>
-                <w:sz w:val="28"/>
-                <w:szCs w:val="28"/>
-              </w:rPr>
-            </w:pPr>
-          </w:p>
-          <w:p>
-            <w:pPr>
-              <w:pStyle w:val="TableParagraph"/>
-              <w:rPr>
-                <w:rFonts w:asciiTheme="majorHAnsi" w:hAnsiTheme="majorHAnsi"/>
-                <w:b/>
-                <w:bCs/>
-                <w:sz w:val="28"/>
-                <w:szCs w:val="28"/>
-              </w:rPr>
-            </w:pPr>
-          </w:p>
-          <w:p>
-            <w:pPr>
-              <w:pStyle w:val="TableParagraph"/>
-              <w:rPr>
-                <w:rFonts w:asciiTheme="majorHAnsi" w:hAnsiTheme="majorHAnsi"/>
-                <w:b/>
-                <w:bCs/>
-                <w:sz w:val="28"/>
-                <w:szCs w:val="28"/>
-              </w:rPr>
-            </w:pPr>
-          </w:p>
-          <w:p>
-            <w:pPr>
-              <w:pStyle w:val="TableParagraph"/>
-              <w:rPr>
-                <w:rFonts w:asciiTheme="majorHAnsi" w:hAnsiTheme="majorHAnsi"/>
-                <w:b/>
-                <w:bCs/>
-                <w:sz w:val="28"/>
-                <w:szCs w:val="28"/>
-              </w:rPr>
-            </w:pPr>
-          </w:p>
-          <w:p>
-            <w:pPr>
-              <w:pStyle w:val="TableParagraph"/>
-              <w:rPr>
-                <w:rFonts w:asciiTheme="majorHAnsi" w:hAnsiTheme="majorHAnsi"/>
-                <w:b/>
-                <w:bCs/>
-                <w:sz w:val="28"/>
-                <w:szCs w:val="28"/>
-              </w:rPr>
-            </w:pPr>
-          </w:p>
-          <w:p>
-            <w:pPr>
-              <w:pStyle w:val="TableParagraph"/>
-              <w:rPr>
-                <w:rFonts w:asciiTheme="majorHAnsi" w:hAnsiTheme="majorHAnsi"/>
-                <w:b/>
-                <w:bCs/>
-                <w:sz w:val="28"/>
-                <w:szCs w:val="28"/>
-              </w:rPr>
-            </w:pPr>
-          </w:p>
-          <w:p>
-            <w:pPr>
-              <w:pStyle w:val="TableParagraph"/>
-              <w:rPr>
-                <w:rFonts w:asciiTheme="majorHAnsi" w:hAnsiTheme="majorHAnsi"/>
-                <w:b/>
-                <w:bCs/>
-                <w:sz w:val="28"/>
-                <w:szCs w:val="28"/>
-              </w:rPr>
-            </w:pPr>
-          </w:p>
-          <w:p>
-            <w:pPr>
-              <w:pStyle w:val="TableParagraph"/>
-              <w:rPr>
-                <w:rFonts w:asciiTheme="majorHAnsi" w:hAnsiTheme="majorHAnsi"/>
-                <w:b/>
-                <w:bCs/>
-                <w:sz w:val="28"/>
-                <w:szCs w:val="28"/>
-              </w:rPr>
-            </w:pPr>
+            <w:r>
+              <w:rPr>
+                <w:noProof/>
+              </w:rPr>
+              <w:drawing>
+                <wp:inline distT="0" distB="0" distL="0" distR="0" wp14:anchorId="4A22B135" wp14:editId="2FF52A9A">
+                  <wp:extent cx="3819525" cy="1933575"/>
+                  <wp:effectExtent l="0" t="0" r="9525" b="9525"/>
+                  <wp:docPr id="15" name="Picture 15"/>
+                  <wp:cNvGraphicFramePr>
+                    <a:graphicFrameLocks xmlns:a="http://schemas.openxmlformats.org/drawingml/2006/main" noChangeAspect="1"/>
+                  </wp:cNvGraphicFramePr>
+                  <a:graphic xmlns:a="http://schemas.openxmlformats.org/drawingml/2006/main">
+                    <a:graphicData uri="http://schemas.openxmlformats.org/drawingml/2006/picture">
+                      <pic:pic xmlns:pic="http://schemas.openxmlformats.org/drawingml/2006/picture">
+                        <pic:nvPicPr>
+                          <pic:cNvPr id="1" name=""/>
+                          <pic:cNvPicPr/>
+                        </pic:nvPicPr>
+                        <pic:blipFill>
+                          <a:blip r:embed="rId31"/>
+                          <a:stretch>
+                            <a:fillRect/>
+                          </a:stretch>
+                        </pic:blipFill>
+                        <pic:spPr>
+                          <a:xfrm>
+                            <a:off x="0" y="0"/>
+                            <a:ext cx="3819525" cy="1933575"/>
+                          </a:xfrm>
+                          <a:prstGeom prst="rect">
+                            <a:avLst/>
+                          </a:prstGeom>
+                        </pic:spPr>
+                      </pic:pic>
+                    </a:graphicData>
+                  </a:graphic>
+                </wp:inline>
+              </w:drawing>
+            </w:r>
+          </w:p>
+          <w:p>
+            <w:pPr>
+              <w:pStyle w:val="TableParagraph"/>
+              <w:rPr>
+                <w:rFonts w:asciiTheme="majorHAnsi" w:hAnsiTheme="majorHAnsi"/>
+                <w:b/>
+                <w:bCs/>
+                <w:sz w:val="28"/>
+                <w:szCs w:val="28"/>
+              </w:rPr>
+            </w:pPr>
+            <w:r>
+              <w:rPr>
+                <w:noProof/>
+              </w:rPr>
+              <w:drawing>
+                <wp:inline distT="0" distB="0" distL="0" distR="0" wp14:anchorId="45B04E49" wp14:editId="17B80F47">
+                  <wp:extent cx="3371850" cy="1428750"/>
+                  <wp:effectExtent l="0" t="0" r="0" b="0"/>
+                  <wp:docPr id="17" name="Picture 17"/>
+                  <wp:cNvGraphicFramePr>
+                    <a:graphicFrameLocks xmlns:a="http://schemas.openxmlformats.org/drawingml/2006/main" noChangeAspect="1"/>
+                  </wp:cNvGraphicFramePr>
+                  <a:graphic xmlns:a="http://schemas.openxmlformats.org/drawingml/2006/main">
+                    <a:graphicData uri="http://schemas.openxmlformats.org/drawingml/2006/picture">
+                      <pic:pic xmlns:pic="http://schemas.openxmlformats.org/drawingml/2006/picture">
+                        <pic:nvPicPr>
+                          <pic:cNvPr id="1" name=""/>
+                          <pic:cNvPicPr/>
+                        </pic:nvPicPr>
+                        <pic:blipFill>
+                          <a:blip r:embed="rId32"/>
+                          <a:stretch>
+                            <a:fillRect/>
+                          </a:stretch>
+                        </pic:blipFill>
+                        <pic:spPr>
+                          <a:xfrm>
+                            <a:off x="0" y="0"/>
+                            <a:ext cx="3371850" cy="1428750"/>
+                          </a:xfrm>
+                          <a:prstGeom prst="rect">
+                            <a:avLst/>
+                          </a:prstGeom>
+                        </pic:spPr>
+                      </pic:pic>
+                    </a:graphicData>
+                  </a:graphic>
+                </wp:inline>
+              </w:drawing>
+            </w:r>
           </w:p>
         </w:tc>
       </w:tr>
@@ -2779,7 +2766,7 @@
                 <w:szCs w:val="28"/>
               </w:rPr>
             </w:pPr>
-            <w:hyperlink r:id="rId24" w:history="1">
+            <w:hyperlink r:id="rId33" w:history="1">
               <w:r>
                 <w:rPr>
                   <w:rStyle w:val="Hyperlink"/>
@@ -2816,90 +2803,99 @@
                 <w:szCs w:val="28"/>
               </w:rPr>
             </w:pPr>
-          </w:p>
-          <w:p>
-            <w:pPr>
-              <w:pStyle w:val="TableParagraph"/>
-              <w:rPr>
-                <w:rFonts w:asciiTheme="majorHAnsi" w:hAnsiTheme="majorHAnsi"/>
-                <w:b/>
-                <w:bCs/>
-                <w:sz w:val="28"/>
-                <w:szCs w:val="28"/>
-              </w:rPr>
-            </w:pPr>
-          </w:p>
-          <w:p>
-            <w:pPr>
-              <w:pStyle w:val="TableParagraph"/>
-              <w:rPr>
-                <w:rFonts w:asciiTheme="majorHAnsi" w:hAnsiTheme="majorHAnsi"/>
-                <w:b/>
-                <w:bCs/>
-                <w:sz w:val="28"/>
-                <w:szCs w:val="28"/>
-              </w:rPr>
-            </w:pPr>
-          </w:p>
-          <w:p>
-            <w:pPr>
-              <w:pStyle w:val="TableParagraph"/>
-              <w:rPr>
-                <w:rFonts w:asciiTheme="majorHAnsi" w:hAnsiTheme="majorHAnsi"/>
-                <w:b/>
-                <w:bCs/>
-                <w:sz w:val="28"/>
-                <w:szCs w:val="28"/>
-              </w:rPr>
-            </w:pPr>
-          </w:p>
-          <w:p>
-            <w:pPr>
-              <w:pStyle w:val="TableParagraph"/>
-              <w:rPr>
-                <w:rFonts w:asciiTheme="majorHAnsi" w:hAnsiTheme="majorHAnsi"/>
-                <w:b/>
-                <w:bCs/>
-                <w:sz w:val="28"/>
-                <w:szCs w:val="28"/>
-              </w:rPr>
-            </w:pPr>
-          </w:p>
-          <w:p>
-            <w:pPr>
-              <w:pStyle w:val="TableParagraph"/>
-              <w:rPr>
-                <w:rFonts w:asciiTheme="majorHAnsi" w:hAnsiTheme="majorHAnsi"/>
-                <w:b/>
-                <w:bCs/>
-                <w:sz w:val="28"/>
-                <w:szCs w:val="28"/>
-              </w:rPr>
-            </w:pPr>
-          </w:p>
-          <w:p>
-            <w:pPr>
-              <w:pStyle w:val="TableParagraph"/>
-              <w:rPr>
-                <w:rFonts w:asciiTheme="majorHAnsi" w:hAnsiTheme="majorHAnsi"/>
-                <w:b/>
-                <w:bCs/>
-                <w:sz w:val="28"/>
-                <w:szCs w:val="28"/>
-              </w:rPr>
-            </w:pPr>
-          </w:p>
-          <w:p>
-            <w:pPr>
-              <w:pStyle w:val="TableParagraph"/>
-              <w:rPr>
-                <w:rFonts w:asciiTheme="majorHAnsi" w:hAnsiTheme="majorHAnsi"/>
-                <w:b/>
-                <w:bCs/>
-                <w:sz w:val="28"/>
-                <w:szCs w:val="28"/>
-              </w:rPr>
-            </w:pPr>
+            <w:r>
+              <w:rPr>
+                <w:noProof/>
+              </w:rPr>
+              <w:drawing>
+                <wp:inline distT="0" distB="0" distL="0" distR="0" wp14:anchorId="56371621" wp14:editId="1A58CDBA">
+                  <wp:extent cx="4679950" cy="1569085"/>
+                  <wp:effectExtent l="0" t="0" r="6350" b="0"/>
+                  <wp:docPr id="18" name="Picture 18"/>
+                  <wp:cNvGraphicFramePr>
+                    <a:graphicFrameLocks xmlns:a="http://schemas.openxmlformats.org/drawingml/2006/main" noChangeAspect="1"/>
+                  </wp:cNvGraphicFramePr>
+                  <a:graphic xmlns:a="http://schemas.openxmlformats.org/drawingml/2006/main">
+                    <a:graphicData uri="http://schemas.openxmlformats.org/drawingml/2006/picture">
+                      <pic:pic xmlns:pic="http://schemas.openxmlformats.org/drawingml/2006/picture">
+                        <pic:nvPicPr>
+                          <pic:cNvPr id="1" name=""/>
+                          <pic:cNvPicPr/>
+                        </pic:nvPicPr>
+                        <pic:blipFill>
+                          <a:blip r:embed="rId34"/>
+                          <a:stretch>
+                            <a:fillRect/>
+                          </a:stretch>
+                        </pic:blipFill>
+                        <pic:spPr>
+                          <a:xfrm>
+                            <a:off x="0" y="0"/>
+                            <a:ext cx="4679950" cy="1569085"/>
+                          </a:xfrm>
+                          <a:prstGeom prst="rect">
+                            <a:avLst/>
+                          </a:prstGeom>
+                        </pic:spPr>
+                      </pic:pic>
+                    </a:graphicData>
+                  </a:graphic>
+                </wp:inline>
+              </w:drawing>
+            </w:r>
+          </w:p>
+          <w:p>
+            <w:pPr>
+              <w:pStyle w:val="TableParagraph"/>
+              <w:rPr>
+                <w:rFonts w:asciiTheme="majorHAnsi" w:hAnsiTheme="majorHAnsi"/>
+                <w:b/>
+                <w:bCs/>
+                <w:sz w:val="28"/>
+                <w:szCs w:val="28"/>
+              </w:rPr>
+            </w:pPr>
+            <w:r>
+              <w:rPr>
+                <w:noProof/>
+              </w:rPr>
+              <w:lastRenderedPageBreak/>
+              <w:drawing>
+                <wp:inline distT="0" distB="0" distL="0" distR="0" wp14:anchorId="4AF0631C" wp14:editId="0316FF7E">
+                  <wp:extent cx="4679950" cy="1844040"/>
+                  <wp:effectExtent l="0" t="0" r="6350" b="3810"/>
+                  <wp:docPr id="19" name="Picture 19"/>
+                  <wp:cNvGraphicFramePr>
+                    <a:graphicFrameLocks xmlns:a="http://schemas.openxmlformats.org/drawingml/2006/main" noChangeAspect="1"/>
+                  </wp:cNvGraphicFramePr>
+                  <a:graphic xmlns:a="http://schemas.openxmlformats.org/drawingml/2006/main">
+                    <a:graphicData uri="http://schemas.openxmlformats.org/drawingml/2006/picture">
+                      <pic:pic xmlns:pic="http://schemas.openxmlformats.org/drawingml/2006/picture">
+                        <pic:nvPicPr>
+                          <pic:cNvPr id="1" name=""/>
+                          <pic:cNvPicPr/>
+                        </pic:nvPicPr>
+                        <pic:blipFill>
+                          <a:blip r:embed="rId35"/>
+                          <a:stretch>
+                            <a:fillRect/>
+                          </a:stretch>
+                        </pic:blipFill>
+                        <pic:spPr>
+                          <a:xfrm>
+                            <a:off x="0" y="0"/>
+                            <a:ext cx="4679950" cy="1844040"/>
+                          </a:xfrm>
+                          <a:prstGeom prst="rect">
+                            <a:avLst/>
+                          </a:prstGeom>
+                        </pic:spPr>
+                      </pic:pic>
+                    </a:graphicData>
+                  </a:graphic>
+                </wp:inline>
+              </w:drawing>
+            </w:r>
           </w:p>
         </w:tc>
       </w:tr>
@@ -2996,7 +2992,7 @@
                 <w:szCs w:val="28"/>
               </w:rPr>
             </w:pPr>
-            <w:hyperlink r:id="rId25" w:history="1">
+            <w:hyperlink r:id="rId36" w:history="1">
               <w:proofErr w:type="spellStart"/>
               <w:r>
                 <w:rPr>
@@ -3146,102 +3142,100 @@
                 <w:szCs w:val="28"/>
               </w:rPr>
             </w:pPr>
-          </w:p>
-          <w:p>
-            <w:pPr>
-              <w:pStyle w:val="TableParagraph"/>
-              <w:rPr>
-                <w:rFonts w:asciiTheme="majorHAnsi" w:hAnsiTheme="majorHAnsi"/>
-                <w:b/>
-                <w:bCs/>
-                <w:sz w:val="28"/>
-                <w:szCs w:val="28"/>
-              </w:rPr>
-            </w:pPr>
-          </w:p>
-          <w:p>
-            <w:pPr>
-              <w:pStyle w:val="TableParagraph"/>
-              <w:rPr>
-                <w:rFonts w:asciiTheme="majorHAnsi" w:hAnsiTheme="majorHAnsi"/>
-                <w:b/>
-                <w:bCs/>
-                <w:sz w:val="28"/>
-                <w:szCs w:val="28"/>
-              </w:rPr>
-            </w:pPr>
-          </w:p>
-          <w:p>
-            <w:pPr>
-              <w:pStyle w:val="TableParagraph"/>
-              <w:rPr>
-                <w:rFonts w:asciiTheme="majorHAnsi" w:hAnsiTheme="majorHAnsi"/>
-                <w:b/>
-                <w:bCs/>
-                <w:sz w:val="28"/>
-                <w:szCs w:val="28"/>
-              </w:rPr>
-            </w:pPr>
-          </w:p>
-          <w:p>
-            <w:pPr>
-              <w:pStyle w:val="TableParagraph"/>
-              <w:rPr>
-                <w:rFonts w:asciiTheme="majorHAnsi" w:hAnsiTheme="majorHAnsi"/>
-                <w:b/>
-                <w:bCs/>
-                <w:sz w:val="28"/>
-                <w:szCs w:val="28"/>
-              </w:rPr>
-            </w:pPr>
-          </w:p>
-          <w:p>
-            <w:pPr>
-              <w:pStyle w:val="TableParagraph"/>
-              <w:rPr>
-                <w:rFonts w:asciiTheme="majorHAnsi" w:hAnsiTheme="majorHAnsi"/>
-                <w:b/>
-                <w:bCs/>
-                <w:sz w:val="28"/>
-                <w:szCs w:val="28"/>
-              </w:rPr>
-            </w:pPr>
-          </w:p>
-          <w:p>
-            <w:pPr>
-              <w:pStyle w:val="TableParagraph"/>
-              <w:rPr>
-                <w:rFonts w:asciiTheme="majorHAnsi" w:hAnsiTheme="majorHAnsi"/>
-                <w:b/>
-                <w:bCs/>
-                <w:sz w:val="28"/>
-                <w:szCs w:val="28"/>
-              </w:rPr>
-            </w:pPr>
-          </w:p>
-          <w:p>
-            <w:pPr>
-              <w:pStyle w:val="TableParagraph"/>
-              <w:rPr>
-                <w:rFonts w:asciiTheme="majorHAnsi" w:hAnsiTheme="majorHAnsi"/>
-                <w:b/>
-                <w:bCs/>
-                <w:sz w:val="28"/>
-                <w:szCs w:val="28"/>
-              </w:rPr>
-            </w:pPr>
-          </w:p>
-          <w:p>
-            <w:pPr>
-              <w:pStyle w:val="TableParagraph"/>
-              <w:rPr>
-                <w:rFonts w:asciiTheme="majorHAnsi" w:hAnsiTheme="majorHAnsi"/>
-                <w:b/>
-                <w:bCs/>
-                <w:sz w:val="28"/>
-                <w:szCs w:val="28"/>
-              </w:rPr>
-            </w:pPr>
+            <w:r>
+              <w:rPr>
+                <w:noProof/>
+              </w:rPr>
+              <w:drawing>
+                <wp:inline distT="0" distB="0" distL="0" distR="0" wp14:anchorId="7BB5BD42" wp14:editId="062A8D7C">
+                  <wp:extent cx="3648075" cy="1571625"/>
+                  <wp:effectExtent l="0" t="0" r="9525" b="9525"/>
+                  <wp:docPr id="20" name="Picture 20"/>
+                  <wp:cNvGraphicFramePr>
+                    <a:graphicFrameLocks xmlns:a="http://schemas.openxmlformats.org/drawingml/2006/main" noChangeAspect="1"/>
+                  </wp:cNvGraphicFramePr>
+                  <a:graphic xmlns:a="http://schemas.openxmlformats.org/drawingml/2006/main">
+                    <a:graphicData uri="http://schemas.openxmlformats.org/drawingml/2006/picture">
+                      <pic:pic xmlns:pic="http://schemas.openxmlformats.org/drawingml/2006/picture">
+                        <pic:nvPicPr>
+                          <pic:cNvPr id="1" name=""/>
+                          <pic:cNvPicPr/>
+                        </pic:nvPicPr>
+                        <pic:blipFill>
+                          <a:blip r:embed="rId37"/>
+                          <a:stretch>
+                            <a:fillRect/>
+                          </a:stretch>
+                        </pic:blipFill>
+                        <pic:spPr>
+                          <a:xfrm>
+                            <a:off x="0" y="0"/>
+                            <a:ext cx="3648075" cy="1571625"/>
+                          </a:xfrm>
+                          <a:prstGeom prst="rect">
+                            <a:avLst/>
+                          </a:prstGeom>
+                        </pic:spPr>
+                      </pic:pic>
+                    </a:graphicData>
+                  </a:graphic>
+                </wp:inline>
+              </w:drawing>
+            </w:r>
+          </w:p>
+          <w:p>
+            <w:pPr>
+              <w:pStyle w:val="TableParagraph"/>
+              <w:rPr>
+                <w:rFonts w:asciiTheme="majorHAnsi" w:hAnsiTheme="majorHAnsi"/>
+                <w:b/>
+                <w:bCs/>
+                <w:sz w:val="28"/>
+                <w:szCs w:val="28"/>
+              </w:rPr>
+            </w:pPr>
+            <w:r>
+              <w:rPr>
+                <w:noProof/>
+              </w:rPr>
+              <w:drawing>
+                <wp:inline distT="0" distB="0" distL="0" distR="0" wp14:anchorId="77B40C5B" wp14:editId="514AFC0A">
+                  <wp:extent cx="2971800" cy="1181100"/>
+                  <wp:effectExtent l="0" t="0" r="0" b="0"/>
+                  <wp:docPr id="21" name="Picture 21"/>
+                  <wp:cNvGraphicFramePr>
+                    <a:graphicFrameLocks xmlns:a="http://schemas.openxmlformats.org/drawingml/2006/main" noChangeAspect="1"/>
+                  </wp:cNvGraphicFramePr>
+                  <a:graphic xmlns:a="http://schemas.openxmlformats.org/drawingml/2006/main">
+                    <a:graphicData uri="http://schemas.openxmlformats.org/drawingml/2006/picture">
+                      <pic:pic xmlns:pic="http://schemas.openxmlformats.org/drawingml/2006/picture">
+                        <pic:nvPicPr>
+                          <pic:cNvPr id="1" name=""/>
+                          <pic:cNvPicPr/>
+                        </pic:nvPicPr>
+                        <pic:blipFill>
+                          <a:blip r:embed="rId38"/>
+                          <a:stretch>
+                            <a:fillRect/>
+                          </a:stretch>
+                        </pic:blipFill>
+                        <pic:spPr>
+                          <a:xfrm>
+                            <a:off x="0" y="0"/>
+                            <a:ext cx="2971800" cy="1181100"/>
+                          </a:xfrm>
+                          <a:prstGeom prst="rect">
+                            <a:avLst/>
+                          </a:prstGeom>
+                        </pic:spPr>
+                      </pic:pic>
+                    </a:graphicData>
+                  </a:graphic>
+                </wp:inline>
+              </w:drawing>
+            </w:r>
+            <w:bookmarkStart w:id="0" w:name="_GoBack"/>
+            <w:bookmarkEnd w:id="0"/>
           </w:p>
         </w:tc>
       </w:tr>
@@ -3338,7 +3332,7 @@
                 <w:szCs w:val="28"/>
               </w:rPr>
             </w:pPr>
-            <w:hyperlink r:id="rId26" w:history="1">
+            <w:hyperlink r:id="rId39" w:history="1">
               <w:proofErr w:type="spellStart"/>
               <w:r>
                 <w:rPr>
@@ -3702,7 +3696,7 @@
                 <w:szCs w:val="28"/>
               </w:rPr>
             </w:pPr>
-            <w:hyperlink r:id="rId27" w:history="1">
+            <w:hyperlink r:id="rId40" w:history="1">
               <w:proofErr w:type="spellStart"/>
               <w:r>
                 <w:rPr>
@@ -4053,7 +4047,7 @@
                 <w:szCs w:val="28"/>
               </w:rPr>
             </w:pPr>
-            <w:hyperlink r:id="rId28" w:history="1">
+            <w:hyperlink r:id="rId41" w:history="1">
               <w:proofErr w:type="spellStart"/>
               <w:r>
                 <w:rPr>
@@ -4292,7 +4286,7 @@
                 <w:szCs w:val="28"/>
               </w:rPr>
             </w:pPr>
-            <w:hyperlink r:id="rId29" w:history="1">
+            <w:hyperlink r:id="rId42" w:history="1">
               <w:proofErr w:type="spellStart"/>
               <w:r>
                 <w:rPr>
@@ -4534,7 +4528,7 @@
                 <w:szCs w:val="28"/>
               </w:rPr>
             </w:pPr>
-            <w:hyperlink r:id="rId30" w:history="1">
+            <w:hyperlink r:id="rId43" w:history="1">
               <w:r>
                 <w:rPr>
                   <w:rStyle w:val="Hyperlink"/>
@@ -4738,7 +4732,7 @@
                 <w:szCs w:val="28"/>
               </w:rPr>
             </w:pPr>
-            <w:hyperlink r:id="rId31" w:history="1">
+            <w:hyperlink r:id="rId44" w:history="1">
               <w:r>
                 <w:rPr>
                   <w:rStyle w:val="Hyperlink"/>
@@ -4954,7 +4948,7 @@
                 <w:szCs w:val="28"/>
               </w:rPr>
             </w:pPr>
-            <w:hyperlink r:id="rId32" w:history="1">
+            <w:hyperlink r:id="rId45" w:history="1">
               <w:r>
                 <w:rPr>
                   <w:rStyle w:val="Hyperlink"/>

</xml_diff>

<commit_message>
work of nov 8 2020
</commit_message>
<xml_diff>
--- a/python/assignments/coding_assessment_units_1_thru_3.docx
+++ b/python/assignments/coding_assessment_units_1_thru_3.docx
@@ -1,6 +1,6 @@
 
 <file path=word/document.xml><?xml version="1.0" encoding="utf-8"?>
-<w:document xmlns:wpc="http://schemas.microsoft.com/office/word/2010/wordprocessingCanvas" xmlns:cx="http://schemas.microsoft.com/office/drawing/2014/chartex" xmlns:cx1="http://schemas.microsoft.com/office/drawing/2015/9/8/chartex" xmlns:mc="http://schemas.openxmlformats.org/markup-compatibility/2006" xmlns:o="urn:schemas-microsoft-com:office:office" xmlns:r="http://schemas.openxmlformats.org/officeDocument/2006/relationships" xmlns:m="http://schemas.openxmlformats.org/officeDocument/2006/math" xmlns:v="urn:schemas-microsoft-com:vml" xmlns:wp14="http://schemas.microsoft.com/office/word/2010/wordprocessingDrawing" xmlns:wp="http://schemas.openxmlformats.org/drawingml/2006/wordprocessingDrawing" xmlns:w10="urn:schemas-microsoft-com:office:word" xmlns:w="http://schemas.openxmlformats.org/wordprocessingml/2006/main" xmlns:w14="http://schemas.microsoft.com/office/word/2010/wordml" xmlns:w15="http://schemas.microsoft.com/office/word/2012/wordml" xmlns:w16se="http://schemas.microsoft.com/office/word/2015/wordml/symex" xmlns:wpg="http://schemas.microsoft.com/office/word/2010/wordprocessingGroup" xmlns:wpi="http://schemas.microsoft.com/office/word/2010/wordprocessingInk" xmlns:wne="http://schemas.microsoft.com/office/word/2006/wordml" xmlns:wps="http://schemas.microsoft.com/office/word/2010/wordprocessingShape" mc:Ignorable="w14 w15 w16se wp14">
+<w:document xmlns:wpc="http://schemas.microsoft.com/office/word/2010/wordprocessingCanvas" xmlns:mc="http://schemas.openxmlformats.org/markup-compatibility/2006" xmlns:o="urn:schemas-microsoft-com:office:office" xmlns:r="http://schemas.openxmlformats.org/officeDocument/2006/relationships" xmlns:m="http://schemas.openxmlformats.org/officeDocument/2006/math" xmlns:v="urn:schemas-microsoft-com:vml" xmlns:wp14="http://schemas.microsoft.com/office/word/2010/wordprocessingDrawing" xmlns:wp="http://schemas.openxmlformats.org/drawingml/2006/wordprocessingDrawing" xmlns:w10="urn:schemas-microsoft-com:office:word" xmlns:w="http://schemas.openxmlformats.org/wordprocessingml/2006/main" xmlns:w14="http://schemas.microsoft.com/office/word/2010/wordml" xmlns:wpg="http://schemas.microsoft.com/office/word/2010/wordprocessingGroup" xmlns:wpi="http://schemas.microsoft.com/office/word/2010/wordprocessingInk" xmlns:wne="http://schemas.microsoft.com/office/word/2006/wordml" xmlns:wps="http://schemas.microsoft.com/office/word/2010/wordprocessingShape" mc:Ignorable="w14 wp14">
   <w:body>
     <w:p>
       <w:pPr>
@@ -309,7 +309,7 @@
                 <w:szCs w:val="28"/>
               </w:rPr>
             </w:pPr>
-            <w:hyperlink r:id="rId5" w:history="1">
+            <w:hyperlink r:id="rId6" w:history="1">
               <w:r>
                 <w:rPr>
                   <w:rStyle w:val="Hyperlink"/>
@@ -374,10 +374,10 @@
                   <v:path o:extrusionok="f" gradientshapeok="t" o:connecttype="rect"/>
                   <o:lock v:ext="edit" aspectratio="t"/>
                 </v:shapetype>
-                <v:shape id="_x0000_i1025" type="#_x0000_t75" style="width:162.75pt;height:45.75pt" o:ole="">
-                  <v:imagedata r:id="rId6" o:title=""/>
+                <v:shape id="_x0000_i1026" type="#_x0000_t75" style="width:162.75pt;height:45.75pt" o:ole="">
+                  <v:imagedata r:id="rId7" o:title=""/>
                 </v:shape>
-                <o:OLEObject Type="Embed" ProgID="PBrush" ShapeID="_x0000_i1025" DrawAspect="Content" ObjectID="_1666092903" r:id="rId7"/>
+                <o:OLEObject Type="Embed" ProgID="PBrush" ShapeID="_x0000_i1026" DrawAspect="Content" ObjectID="_1666377196" r:id="rId8"/>
               </w:object>
             </w:r>
             <w:r>
@@ -389,10 +389,10 @@
                 <w:szCs w:val="28"/>
               </w:rPr>
               <w:object w:dxaOrig="6120" w:dyaOrig="1515" w14:anchorId="2B6720B5">
-                <v:shape id="_x0000_i1026" type="#_x0000_t75" style="width:277.5pt;height:69pt" o:ole="">
-                  <v:imagedata r:id="rId8" o:title=""/>
+                <v:shape id="_x0000_i1027" type="#_x0000_t75" style="width:277.5pt;height:69pt" o:ole="">
+                  <v:imagedata r:id="rId9" o:title=""/>
                 </v:shape>
-                <o:OLEObject Type="Embed" ProgID="PBrush" ShapeID="_x0000_i1026" DrawAspect="Content" ObjectID="_1666092904" r:id="rId9"/>
+                <o:OLEObject Type="Embed" ProgID="PBrush" ShapeID="_x0000_i1027" DrawAspect="Content" ObjectID="_1666377197" r:id="rId10"/>
               </w:object>
             </w:r>
           </w:p>
@@ -490,7 +490,7 @@
                 <w:szCs w:val="28"/>
               </w:rPr>
             </w:pPr>
-            <w:hyperlink r:id="rId10" w:history="1">
+            <w:hyperlink r:id="rId11" w:history="1">
               <w:proofErr w:type="spellStart"/>
               <w:r>
                 <w:rPr>
@@ -549,7 +549,7 @@
                           <pic:cNvPicPr/>
                         </pic:nvPicPr>
                         <pic:blipFill>
-                          <a:blip r:embed="rId11"/>
+                          <a:blip r:embed="rId12"/>
                           <a:stretch>
                             <a:fillRect/>
                           </a:stretch>
@@ -601,7 +601,7 @@
                           <pic:cNvPicPr/>
                         </pic:nvPicPr>
                         <pic:blipFill>
-                          <a:blip r:embed="rId12"/>
+                          <a:blip r:embed="rId13"/>
                           <a:stretch>
                             <a:fillRect/>
                           </a:stretch>
@@ -728,7 +728,7 @@
                 <w:szCs w:val="28"/>
               </w:rPr>
             </w:pPr>
-            <w:hyperlink r:id="rId13" w:history="1">
+            <w:hyperlink r:id="rId14" w:history="1">
               <w:proofErr w:type="spellStart"/>
               <w:r>
                 <w:rPr>
@@ -787,7 +787,7 @@
                           <pic:cNvPicPr/>
                         </pic:nvPicPr>
                         <pic:blipFill>
-                          <a:blip r:embed="rId14"/>
+                          <a:blip r:embed="rId15"/>
                           <a:stretch>
                             <a:fillRect/>
                           </a:stretch>
@@ -839,7 +839,7 @@
                           <pic:cNvPicPr/>
                         </pic:nvPicPr>
                         <pic:blipFill>
-                          <a:blip r:embed="rId15"/>
+                          <a:blip r:embed="rId16"/>
                           <a:stretch>
                             <a:fillRect/>
                           </a:stretch>
@@ -954,7 +954,7 @@
                 <w:szCs w:val="28"/>
               </w:rPr>
             </w:pPr>
-            <w:hyperlink r:id="rId16" w:history="1">
+            <w:hyperlink r:id="rId17" w:history="1">
               <w:proofErr w:type="spellStart"/>
               <w:r>
                 <w:rPr>
@@ -1013,7 +1013,7 @@
                           <pic:cNvPicPr/>
                         </pic:nvPicPr>
                         <pic:blipFill>
-                          <a:blip r:embed="rId17"/>
+                          <a:blip r:embed="rId18"/>
                           <a:stretch>
                             <a:fillRect/>
                           </a:stretch>
@@ -1066,7 +1066,7 @@
                           <pic:cNvPicPr/>
                         </pic:nvPicPr>
                         <pic:blipFill>
-                          <a:blip r:embed="rId18"/>
+                          <a:blip r:embed="rId19"/>
                           <a:stretch>
                             <a:fillRect/>
                           </a:stretch>
@@ -1194,7 +1194,7 @@
                 <w:szCs w:val="28"/>
               </w:rPr>
             </w:pPr>
-            <w:hyperlink r:id="rId19" w:history="1">
+            <w:hyperlink r:id="rId20" w:history="1">
               <w:r>
                 <w:rPr>
                   <w:rStyle w:val="Hyperlink"/>
@@ -1300,7 +1300,7 @@
                           <pic:cNvPicPr/>
                         </pic:nvPicPr>
                         <pic:blipFill>
-                          <a:blip r:embed="rId20"/>
+                          <a:blip r:embed="rId21"/>
                           <a:stretch>
                             <a:fillRect/>
                           </a:stretch>
@@ -1352,7 +1352,7 @@
                           <pic:cNvPicPr/>
                         </pic:nvPicPr>
                         <pic:blipFill>
-                          <a:blip r:embed="rId21"/>
+                          <a:blip r:embed="rId22"/>
                           <a:stretch>
                             <a:fillRect/>
                           </a:stretch>
@@ -1467,7 +1467,7 @@
                 <w:szCs w:val="28"/>
               </w:rPr>
             </w:pPr>
-            <w:hyperlink r:id="rId22" w:history="1">
+            <w:hyperlink r:id="rId23" w:history="1">
               <w:r>
                 <w:rPr>
                   <w:rStyle w:val="Hyperlink"/>
@@ -1730,7 +1730,7 @@
                           <pic:cNvPicPr/>
                         </pic:nvPicPr>
                         <pic:blipFill>
-                          <a:blip r:embed="rId23"/>
+                          <a:blip r:embed="rId24"/>
                           <a:stretch>
                             <a:fillRect/>
                           </a:stretch>
@@ -1782,7 +1782,7 @@
                           <pic:cNvPicPr/>
                         </pic:nvPicPr>
                         <pic:blipFill>
-                          <a:blip r:embed="rId24"/>
+                          <a:blip r:embed="rId25"/>
                           <a:stretch>
                             <a:fillRect/>
                           </a:stretch>
@@ -1993,7 +1993,7 @@
                 <w:szCs w:val="28"/>
               </w:rPr>
             </w:pPr>
-            <w:hyperlink r:id="rId25" w:history="1">
+            <w:hyperlink r:id="rId26" w:history="1">
               <w:r>
                 <w:rPr>
                   <w:rStyle w:val="Hyperlink"/>
@@ -2056,9 +2056,9 @@
             <w:r>
               <w:object w:dxaOrig="10365" w:dyaOrig="3750" w14:anchorId="5553F968">
                 <v:shape id="_x0000_i1028" type="#_x0000_t75" style="width:368.25pt;height:133.5pt" o:ole="">
-                  <v:imagedata r:id="rId26" o:title=""/>
+                  <v:imagedata r:id="rId27" o:title=""/>
                 </v:shape>
-                <o:OLEObject Type="Embed" ProgID="PBrush" ShapeID="_x0000_i1028" DrawAspect="Content" ObjectID="_1666092905" r:id="rId27"/>
+                <o:OLEObject Type="Embed" ProgID="PBrush" ShapeID="_x0000_i1028" DrawAspect="Content" ObjectID="_1666377198" r:id="rId28"/>
               </w:object>
             </w:r>
           </w:p>
@@ -2229,7 +2229,7 @@
                 <w:szCs w:val="28"/>
               </w:rPr>
             </w:pPr>
-            <w:hyperlink r:id="rId28" w:history="1">
+            <w:hyperlink r:id="rId29" w:history="1">
               <w:r>
                 <w:rPr>
                   <w:rStyle w:val="Hyperlink"/>
@@ -2286,7 +2286,7 @@
                           <pic:cNvPicPr/>
                         </pic:nvPicPr>
                         <pic:blipFill>
-                          <a:blip r:embed="rId29"/>
+                          <a:blip r:embed="rId30"/>
                           <a:stretch>
                             <a:fillRect/>
                           </a:stretch>
@@ -2402,7 +2402,7 @@
                 <w:szCs w:val="28"/>
               </w:rPr>
             </w:pPr>
-            <w:hyperlink r:id="rId30" w:history="1">
+            <w:hyperlink r:id="rId31" w:history="1">
               <w:proofErr w:type="spellStart"/>
               <w:r>
                 <w:rPr>
@@ -2599,7 +2599,7 @@
                           <pic:cNvPicPr/>
                         </pic:nvPicPr>
                         <pic:blipFill>
-                          <a:blip r:embed="rId31"/>
+                          <a:blip r:embed="rId32"/>
                           <a:stretch>
                             <a:fillRect/>
                           </a:stretch>
@@ -2651,7 +2651,7 @@
                           <pic:cNvPicPr/>
                         </pic:nvPicPr>
                         <pic:blipFill>
-                          <a:blip r:embed="rId32"/>
+                          <a:blip r:embed="rId33"/>
                           <a:stretch>
                             <a:fillRect/>
                           </a:stretch>
@@ -2766,7 +2766,7 @@
                 <w:szCs w:val="28"/>
               </w:rPr>
             </w:pPr>
-            <w:hyperlink r:id="rId33" w:history="1">
+            <w:hyperlink r:id="rId34" w:history="1">
               <w:r>
                 <w:rPr>
                   <w:rStyle w:val="Hyperlink"/>
@@ -2823,7 +2823,7 @@
                           <pic:cNvPicPr/>
                         </pic:nvPicPr>
                         <pic:blipFill>
-                          <a:blip r:embed="rId34"/>
+                          <a:blip r:embed="rId35"/>
                           <a:stretch>
                             <a:fillRect/>
                           </a:stretch>
@@ -2876,7 +2876,7 @@
                           <pic:cNvPicPr/>
                         </pic:nvPicPr>
                         <pic:blipFill>
-                          <a:blip r:embed="rId35"/>
+                          <a:blip r:embed="rId36"/>
                           <a:stretch>
                             <a:fillRect/>
                           </a:stretch>
@@ -2992,7 +2992,7 @@
                 <w:szCs w:val="28"/>
               </w:rPr>
             </w:pPr>
-            <w:hyperlink r:id="rId36" w:history="1">
+            <w:hyperlink r:id="rId37" w:history="1">
               <w:proofErr w:type="spellStart"/>
               <w:r>
                 <w:rPr>
@@ -3162,7 +3162,7 @@
                           <pic:cNvPicPr/>
                         </pic:nvPicPr>
                         <pic:blipFill>
-                          <a:blip r:embed="rId37"/>
+                          <a:blip r:embed="rId38"/>
                           <a:stretch>
                             <a:fillRect/>
                           </a:stretch>
@@ -3214,7 +3214,7 @@
                           <pic:cNvPicPr/>
                         </pic:nvPicPr>
                         <pic:blipFill>
-                          <a:blip r:embed="rId38"/>
+                          <a:blip r:embed="rId39"/>
                           <a:stretch>
                             <a:fillRect/>
                           </a:stretch>
@@ -3234,8 +3234,6 @@
                 </wp:inline>
               </w:drawing>
             </w:r>
-            <w:bookmarkStart w:id="0" w:name="_GoBack"/>
-            <w:bookmarkEnd w:id="0"/>
           </w:p>
         </w:tc>
       </w:tr>
@@ -3323,6 +3321,83 @@
             <w:pPr>
               <w:pStyle w:val="TableParagraph"/>
               <w:jc w:val="center"/>
+            </w:pPr>
+          </w:p>
+          <w:p>
+            <w:pPr>
+              <w:pStyle w:val="TableParagraph"/>
+              <w:jc w:val="center"/>
+            </w:pPr>
+          </w:p>
+          <w:p>
+            <w:pPr>
+              <w:pStyle w:val="TableParagraph"/>
+              <w:jc w:val="center"/>
+            </w:pPr>
+          </w:p>
+          <w:p>
+            <w:pPr>
+              <w:pStyle w:val="TableParagraph"/>
+              <w:jc w:val="center"/>
+            </w:pPr>
+          </w:p>
+          <w:p>
+            <w:pPr>
+              <w:pStyle w:val="TableParagraph"/>
+              <w:jc w:val="center"/>
+            </w:pPr>
+          </w:p>
+          <w:p>
+            <w:pPr>
+              <w:pStyle w:val="TableParagraph"/>
+              <w:jc w:val="center"/>
+            </w:pPr>
+          </w:p>
+          <w:p>
+            <w:pPr>
+              <w:pStyle w:val="TableParagraph"/>
+              <w:jc w:val="center"/>
+            </w:pPr>
+          </w:p>
+          <w:p>
+            <w:pPr>
+              <w:pStyle w:val="TableParagraph"/>
+              <w:jc w:val="center"/>
+            </w:pPr>
+          </w:p>
+          <w:p>
+            <w:pPr>
+              <w:pStyle w:val="TableParagraph"/>
+              <w:jc w:val="center"/>
+            </w:pPr>
+          </w:p>
+          <w:p>
+            <w:pPr>
+              <w:pStyle w:val="TableParagraph"/>
+              <w:jc w:val="center"/>
+            </w:pPr>
+          </w:p>
+          <w:p>
+            <w:pPr>
+              <w:pStyle w:val="TableParagraph"/>
+              <w:jc w:val="center"/>
+            </w:pPr>
+          </w:p>
+          <w:p>
+            <w:pPr>
+              <w:pStyle w:val="TableParagraph"/>
+            </w:pPr>
+          </w:p>
+          <w:p>
+            <w:pPr>
+              <w:pStyle w:val="TableParagraph"/>
+              <w:jc w:val="center"/>
+            </w:pPr>
+          </w:p>
+          <w:p>
+            <w:pPr>
+              <w:pStyle w:val="TableParagraph"/>
+              <w:jc w:val="center"/>
               <w:rPr>
                 <w:rStyle w:val="Hyperlink"/>
                 <w:rFonts w:asciiTheme="majorHAnsi" w:hAnsiTheme="majorHAnsi" w:cs="Adobe Hebrew"/>
@@ -3332,7 +3407,7 @@
                 <w:szCs w:val="28"/>
               </w:rPr>
             </w:pPr>
-            <w:hyperlink r:id="rId39" w:history="1">
+            <w:hyperlink r:id="rId40" w:history="1">
               <w:proofErr w:type="spellStart"/>
               <w:r>
                 <w:rPr>
@@ -3465,78 +3540,46 @@
                 <w:szCs w:val="28"/>
               </w:rPr>
             </w:pPr>
-          </w:p>
-          <w:p>
-            <w:pPr>
-              <w:pStyle w:val="TableParagraph"/>
-              <w:rPr>
-                <w:rFonts w:asciiTheme="majorHAnsi" w:hAnsiTheme="majorHAnsi"/>
-                <w:b/>
-                <w:bCs/>
-                <w:sz w:val="28"/>
-                <w:szCs w:val="28"/>
-              </w:rPr>
-            </w:pPr>
-          </w:p>
-          <w:p>
-            <w:pPr>
-              <w:pStyle w:val="TableParagraph"/>
-              <w:rPr>
-                <w:rFonts w:asciiTheme="majorHAnsi" w:hAnsiTheme="majorHAnsi"/>
-                <w:b/>
-                <w:bCs/>
-                <w:sz w:val="28"/>
-                <w:szCs w:val="28"/>
-              </w:rPr>
-            </w:pPr>
-          </w:p>
-          <w:p>
-            <w:pPr>
-              <w:pStyle w:val="TableParagraph"/>
-              <w:rPr>
-                <w:rFonts w:asciiTheme="majorHAnsi" w:hAnsiTheme="majorHAnsi"/>
-                <w:b/>
-                <w:bCs/>
-                <w:sz w:val="28"/>
-                <w:szCs w:val="28"/>
-              </w:rPr>
-            </w:pPr>
-          </w:p>
-          <w:p>
-            <w:pPr>
-              <w:pStyle w:val="TableParagraph"/>
-              <w:rPr>
-                <w:rFonts w:asciiTheme="majorHAnsi" w:hAnsiTheme="majorHAnsi"/>
-                <w:b/>
-                <w:bCs/>
-                <w:sz w:val="28"/>
-                <w:szCs w:val="28"/>
-              </w:rPr>
-            </w:pPr>
-          </w:p>
-          <w:p>
-            <w:pPr>
-              <w:pStyle w:val="TableParagraph"/>
-              <w:rPr>
-                <w:rFonts w:asciiTheme="majorHAnsi" w:hAnsiTheme="majorHAnsi"/>
-                <w:b/>
-                <w:bCs/>
-                <w:sz w:val="28"/>
-                <w:szCs w:val="28"/>
-              </w:rPr>
-            </w:pPr>
-          </w:p>
-          <w:p>
-            <w:pPr>
-              <w:pStyle w:val="TableParagraph"/>
-              <w:rPr>
-                <w:rFonts w:asciiTheme="majorHAnsi" w:hAnsiTheme="majorHAnsi"/>
-                <w:b/>
-                <w:bCs/>
-                <w:sz w:val="28"/>
-                <w:szCs w:val="28"/>
-              </w:rPr>
-            </w:pPr>
+            <w:r>
+              <w:rPr>
+                <w:noProof/>
+              </w:rPr>
+              <w:drawing>
+                <wp:inline distT="0" distB="0" distL="0" distR="0" wp14:anchorId="09FBA674" wp14:editId="162D63D8">
+                  <wp:extent cx="5173980" cy="3665220"/>
+                  <wp:effectExtent l="0" t="0" r="7620" b="0"/>
+                  <wp:docPr id="16" name="Picture 16"/>
+                  <wp:cNvGraphicFramePr>
+                    <a:graphicFrameLocks xmlns:a="http://schemas.openxmlformats.org/drawingml/2006/main" noChangeAspect="1"/>
+                  </wp:cNvGraphicFramePr>
+                  <a:graphic xmlns:a="http://schemas.openxmlformats.org/drawingml/2006/main">
+                    <a:graphicData uri="http://schemas.openxmlformats.org/drawingml/2006/picture">
+                      <pic:pic xmlns:pic="http://schemas.openxmlformats.org/drawingml/2006/picture">
+                        <pic:nvPicPr>
+                          <pic:cNvPr id="0" name=""/>
+                          <pic:cNvPicPr/>
+                        </pic:nvPicPr>
+                        <pic:blipFill>
+                          <a:blip r:embed="rId41"/>
+                          <a:stretch>
+                            <a:fillRect/>
+                          </a:stretch>
+                        </pic:blipFill>
+                        <pic:spPr>
+                          <a:xfrm>
+                            <a:off x="0" y="0"/>
+                            <a:ext cx="5173980" cy="3665220"/>
+                          </a:xfrm>
+                          <a:prstGeom prst="rect">
+                            <a:avLst/>
+                          </a:prstGeom>
+                        </pic:spPr>
+                      </pic:pic>
+                    </a:graphicData>
+                  </a:graphic>
+                </wp:inline>
+              </w:drawing>
+            </w:r>
           </w:p>
           <w:p>
             <w:pPr>
@@ -3687,6 +3730,48 @@
             <w:pPr>
               <w:pStyle w:val="TableParagraph"/>
               <w:jc w:val="center"/>
+            </w:pPr>
+          </w:p>
+          <w:p>
+            <w:pPr>
+              <w:pStyle w:val="TableParagraph"/>
+              <w:jc w:val="center"/>
+            </w:pPr>
+          </w:p>
+          <w:p>
+            <w:pPr>
+              <w:pStyle w:val="TableParagraph"/>
+              <w:jc w:val="center"/>
+            </w:pPr>
+          </w:p>
+          <w:p>
+            <w:pPr>
+              <w:pStyle w:val="TableParagraph"/>
+              <w:jc w:val="center"/>
+            </w:pPr>
+          </w:p>
+          <w:p>
+            <w:pPr>
+              <w:pStyle w:val="TableParagraph"/>
+              <w:jc w:val="center"/>
+            </w:pPr>
+          </w:p>
+          <w:p>
+            <w:pPr>
+              <w:pStyle w:val="TableParagraph"/>
+              <w:jc w:val="center"/>
+            </w:pPr>
+          </w:p>
+          <w:p>
+            <w:pPr>
+              <w:pStyle w:val="TableParagraph"/>
+              <w:jc w:val="center"/>
+            </w:pPr>
+          </w:p>
+          <w:p>
+            <w:pPr>
+              <w:pStyle w:val="TableParagraph"/>
+              <w:jc w:val="center"/>
               <w:rPr>
                 <w:rStyle w:val="Hyperlink"/>
                 <w:rFonts w:asciiTheme="majorHAnsi" w:hAnsiTheme="majorHAnsi" w:cs="Adobe Hebrew"/>
@@ -3696,7 +3781,7 @@
                 <w:szCs w:val="28"/>
               </w:rPr>
             </w:pPr>
-            <w:hyperlink r:id="rId40" w:history="1">
+            <w:hyperlink r:id="rId42" w:history="1">
               <w:proofErr w:type="spellStart"/>
               <w:r>
                 <w:rPr>
@@ -3854,6 +3939,46 @@
                 <w:szCs w:val="28"/>
               </w:rPr>
             </w:pPr>
+            <w:r>
+              <w:rPr>
+                <w:noProof/>
+              </w:rPr>
+              <w:drawing>
+                <wp:inline distT="0" distB="0" distL="0" distR="0" wp14:anchorId="57B4A5E0" wp14:editId="484C5FBC">
+                  <wp:extent cx="3749040" cy="2004060"/>
+                  <wp:effectExtent l="0" t="0" r="3810" b="0"/>
+                  <wp:docPr id="12" name="Picture 12"/>
+                  <wp:cNvGraphicFramePr>
+                    <a:graphicFrameLocks xmlns:a="http://schemas.openxmlformats.org/drawingml/2006/main" noChangeAspect="1"/>
+                  </wp:cNvGraphicFramePr>
+                  <a:graphic xmlns:a="http://schemas.openxmlformats.org/drawingml/2006/main">
+                    <a:graphicData uri="http://schemas.openxmlformats.org/drawingml/2006/picture">
+                      <pic:pic xmlns:pic="http://schemas.openxmlformats.org/drawingml/2006/picture">
+                        <pic:nvPicPr>
+                          <pic:cNvPr id="0" name=""/>
+                          <pic:cNvPicPr/>
+                        </pic:nvPicPr>
+                        <pic:blipFill>
+                          <a:blip r:embed="rId43"/>
+                          <a:stretch>
+                            <a:fillRect/>
+                          </a:stretch>
+                        </pic:blipFill>
+                        <pic:spPr>
+                          <a:xfrm>
+                            <a:off x="0" y="0"/>
+                            <a:ext cx="3749040" cy="2004060"/>
+                          </a:xfrm>
+                          <a:prstGeom prst="rect">
+                            <a:avLst/>
+                          </a:prstGeom>
+                        </pic:spPr>
+                      </pic:pic>
+                    </a:graphicData>
+                  </a:graphic>
+                </wp:inline>
+              </w:drawing>
+            </w:r>
           </w:p>
           <w:p>
             <w:pPr>
@@ -3866,90 +3991,46 @@
                 <w:szCs w:val="28"/>
               </w:rPr>
             </w:pPr>
-          </w:p>
-          <w:p>
-            <w:pPr>
-              <w:pStyle w:val="TableParagraph"/>
-              <w:rPr>
-                <w:rFonts w:asciiTheme="majorHAnsi" w:hAnsiTheme="majorHAnsi"/>
-                <w:b/>
-                <w:bCs/>
-                <w:sz w:val="28"/>
-                <w:szCs w:val="28"/>
-              </w:rPr>
-            </w:pPr>
-          </w:p>
-          <w:p>
-            <w:pPr>
-              <w:pStyle w:val="TableParagraph"/>
-              <w:rPr>
-                <w:rFonts w:asciiTheme="majorHAnsi" w:hAnsiTheme="majorHAnsi"/>
-                <w:b/>
-                <w:bCs/>
-                <w:sz w:val="28"/>
-                <w:szCs w:val="28"/>
-              </w:rPr>
-            </w:pPr>
-          </w:p>
-          <w:p>
-            <w:pPr>
-              <w:pStyle w:val="TableParagraph"/>
-              <w:rPr>
-                <w:rFonts w:asciiTheme="majorHAnsi" w:hAnsiTheme="majorHAnsi"/>
-                <w:b/>
-                <w:bCs/>
-                <w:sz w:val="28"/>
-                <w:szCs w:val="28"/>
-              </w:rPr>
-            </w:pPr>
-          </w:p>
-          <w:p>
-            <w:pPr>
-              <w:pStyle w:val="TableParagraph"/>
-              <w:rPr>
-                <w:rFonts w:asciiTheme="majorHAnsi" w:hAnsiTheme="majorHAnsi"/>
-                <w:b/>
-                <w:bCs/>
-                <w:sz w:val="28"/>
-                <w:szCs w:val="28"/>
-              </w:rPr>
-            </w:pPr>
-          </w:p>
-          <w:p>
-            <w:pPr>
-              <w:pStyle w:val="TableParagraph"/>
-              <w:rPr>
-                <w:rFonts w:asciiTheme="majorHAnsi" w:hAnsiTheme="majorHAnsi"/>
-                <w:b/>
-                <w:bCs/>
-                <w:sz w:val="28"/>
-                <w:szCs w:val="28"/>
-              </w:rPr>
-            </w:pPr>
-          </w:p>
-          <w:p>
-            <w:pPr>
-              <w:pStyle w:val="TableParagraph"/>
-              <w:rPr>
-                <w:rFonts w:asciiTheme="majorHAnsi" w:hAnsiTheme="majorHAnsi"/>
-                <w:b/>
-                <w:bCs/>
-                <w:sz w:val="28"/>
-                <w:szCs w:val="28"/>
-              </w:rPr>
-            </w:pPr>
-          </w:p>
-          <w:p>
-            <w:pPr>
-              <w:pStyle w:val="TableParagraph"/>
-              <w:rPr>
-                <w:rFonts w:asciiTheme="majorHAnsi" w:hAnsiTheme="majorHAnsi"/>
-                <w:b/>
-                <w:bCs/>
-                <w:sz w:val="28"/>
-                <w:szCs w:val="28"/>
-              </w:rPr>
-            </w:pPr>
+            <w:r>
+              <w:rPr>
+                <w:noProof/>
+              </w:rPr>
+              <w:drawing>
+                <wp:inline distT="0" distB="0" distL="0" distR="0" wp14:anchorId="050C5B84" wp14:editId="4B01680E">
+                  <wp:extent cx="4208145" cy="1074420"/>
+                  <wp:effectExtent l="0" t="0" r="0" b="0"/>
+                  <wp:docPr id="14" name="Picture 14"/>
+                  <wp:cNvGraphicFramePr>
+                    <a:graphicFrameLocks xmlns:a="http://schemas.openxmlformats.org/drawingml/2006/main" noChangeAspect="1"/>
+                  </wp:cNvGraphicFramePr>
+                  <a:graphic xmlns:a="http://schemas.openxmlformats.org/drawingml/2006/main">
+                    <a:graphicData uri="http://schemas.openxmlformats.org/drawingml/2006/picture">
+                      <pic:pic xmlns:pic="http://schemas.openxmlformats.org/drawingml/2006/picture">
+                        <pic:nvPicPr>
+                          <pic:cNvPr id="0" name=""/>
+                          <pic:cNvPicPr/>
+                        </pic:nvPicPr>
+                        <pic:blipFill>
+                          <a:blip r:embed="rId44"/>
+                          <a:stretch>
+                            <a:fillRect/>
+                          </a:stretch>
+                        </pic:blipFill>
+                        <pic:spPr>
+                          <a:xfrm>
+                            <a:off x="0" y="0"/>
+                            <a:ext cx="4208145" cy="1074420"/>
+                          </a:xfrm>
+                          <a:prstGeom prst="rect">
+                            <a:avLst/>
+                          </a:prstGeom>
+                        </pic:spPr>
+                      </pic:pic>
+                    </a:graphicData>
+                  </a:graphic>
+                </wp:inline>
+              </w:drawing>
+            </w:r>
           </w:p>
         </w:tc>
       </w:tr>
@@ -4038,6 +4119,69 @@
               <w:pStyle w:val="Heading2"/>
               <w:shd w:val="clear" w:color="auto" w:fill="FFFFFF"/>
               <w:jc w:val="center"/>
+            </w:pPr>
+          </w:p>
+          <w:p>
+            <w:pPr>
+              <w:pStyle w:val="Heading2"/>
+              <w:shd w:val="clear" w:color="auto" w:fill="FFFFFF"/>
+              <w:jc w:val="center"/>
+            </w:pPr>
+          </w:p>
+          <w:p>
+            <w:pPr>
+              <w:pStyle w:val="Heading2"/>
+              <w:shd w:val="clear" w:color="auto" w:fill="FFFFFF"/>
+              <w:jc w:val="center"/>
+            </w:pPr>
+          </w:p>
+          <w:p>
+            <w:pPr>
+              <w:pStyle w:val="Heading2"/>
+              <w:shd w:val="clear" w:color="auto" w:fill="FFFFFF"/>
+              <w:jc w:val="center"/>
+            </w:pPr>
+          </w:p>
+          <w:p>
+            <w:pPr>
+              <w:pStyle w:val="Heading2"/>
+              <w:shd w:val="clear" w:color="auto" w:fill="FFFFFF"/>
+              <w:jc w:val="center"/>
+            </w:pPr>
+          </w:p>
+          <w:p>
+            <w:pPr>
+              <w:pStyle w:val="Heading2"/>
+              <w:shd w:val="clear" w:color="auto" w:fill="FFFFFF"/>
+              <w:jc w:val="center"/>
+            </w:pPr>
+          </w:p>
+          <w:p>
+            <w:pPr>
+              <w:pStyle w:val="Heading2"/>
+              <w:shd w:val="clear" w:color="auto" w:fill="FFFFFF"/>
+              <w:jc w:val="center"/>
+            </w:pPr>
+          </w:p>
+          <w:p>
+            <w:pPr>
+              <w:pStyle w:val="Heading2"/>
+              <w:shd w:val="clear" w:color="auto" w:fill="FFFFFF"/>
+              <w:jc w:val="center"/>
+            </w:pPr>
+          </w:p>
+          <w:p>
+            <w:pPr>
+              <w:pStyle w:val="Heading2"/>
+              <w:shd w:val="clear" w:color="auto" w:fill="FFFFFF"/>
+              <w:jc w:val="center"/>
+            </w:pPr>
+          </w:p>
+          <w:p>
+            <w:pPr>
+              <w:pStyle w:val="Heading2"/>
+              <w:shd w:val="clear" w:color="auto" w:fill="FFFFFF"/>
+              <w:jc w:val="center"/>
               <w:rPr>
                 <w:rStyle w:val="Hyperlink"/>
                 <w:rFonts w:cs="Adobe Hebrew"/>
@@ -4047,7 +4191,7 @@
                 <w:szCs w:val="28"/>
               </w:rPr>
             </w:pPr>
-            <w:hyperlink r:id="rId41" w:history="1">
+            <w:hyperlink r:id="rId45" w:history="1">
               <w:proofErr w:type="spellStart"/>
               <w:r>
                 <w:rPr>
@@ -4095,6 +4239,46 @@
                 <w:szCs w:val="28"/>
               </w:rPr>
             </w:pPr>
+            <w:r>
+              <w:rPr>
+                <w:noProof/>
+              </w:rPr>
+              <w:drawing>
+                <wp:inline distT="0" distB="0" distL="0" distR="0" wp14:anchorId="55B9740F" wp14:editId="46A65A10">
+                  <wp:extent cx="3802380" cy="3413760"/>
+                  <wp:effectExtent l="0" t="0" r="7620" b="0"/>
+                  <wp:docPr id="22" name="Picture 22"/>
+                  <wp:cNvGraphicFramePr>
+                    <a:graphicFrameLocks xmlns:a="http://schemas.openxmlformats.org/drawingml/2006/main" noChangeAspect="1"/>
+                  </wp:cNvGraphicFramePr>
+                  <a:graphic xmlns:a="http://schemas.openxmlformats.org/drawingml/2006/main">
+                    <a:graphicData uri="http://schemas.openxmlformats.org/drawingml/2006/picture">
+                      <pic:pic xmlns:pic="http://schemas.openxmlformats.org/drawingml/2006/picture">
+                        <pic:nvPicPr>
+                          <pic:cNvPr id="0" name=""/>
+                          <pic:cNvPicPr/>
+                        </pic:nvPicPr>
+                        <pic:blipFill>
+                          <a:blip r:embed="rId46"/>
+                          <a:stretch>
+                            <a:fillRect/>
+                          </a:stretch>
+                        </pic:blipFill>
+                        <pic:spPr>
+                          <a:xfrm>
+                            <a:off x="0" y="0"/>
+                            <a:ext cx="3802380" cy="3413760"/>
+                          </a:xfrm>
+                          <a:prstGeom prst="rect">
+                            <a:avLst/>
+                          </a:prstGeom>
+                        </pic:spPr>
+                      </pic:pic>
+                    </a:graphicData>
+                  </a:graphic>
+                </wp:inline>
+              </w:drawing>
+            </w:r>
           </w:p>
           <w:p>
             <w:pPr>
@@ -4107,90 +4291,46 @@
                 <w:szCs w:val="28"/>
               </w:rPr>
             </w:pPr>
-          </w:p>
-          <w:p>
-            <w:pPr>
-              <w:pStyle w:val="TableParagraph"/>
-              <w:rPr>
-                <w:rFonts w:asciiTheme="majorHAnsi" w:hAnsiTheme="majorHAnsi"/>
-                <w:b/>
-                <w:bCs/>
-                <w:sz w:val="28"/>
-                <w:szCs w:val="28"/>
-              </w:rPr>
-            </w:pPr>
-          </w:p>
-          <w:p>
-            <w:pPr>
-              <w:pStyle w:val="TableParagraph"/>
-              <w:rPr>
-                <w:rFonts w:asciiTheme="majorHAnsi" w:hAnsiTheme="majorHAnsi"/>
-                <w:b/>
-                <w:bCs/>
-                <w:sz w:val="28"/>
-                <w:szCs w:val="28"/>
-              </w:rPr>
-            </w:pPr>
-          </w:p>
-          <w:p>
-            <w:pPr>
-              <w:pStyle w:val="TableParagraph"/>
-              <w:rPr>
-                <w:rFonts w:asciiTheme="majorHAnsi" w:hAnsiTheme="majorHAnsi"/>
-                <w:b/>
-                <w:bCs/>
-                <w:sz w:val="28"/>
-                <w:szCs w:val="28"/>
-              </w:rPr>
-            </w:pPr>
-          </w:p>
-          <w:p>
-            <w:pPr>
-              <w:pStyle w:val="TableParagraph"/>
-              <w:rPr>
-                <w:rFonts w:asciiTheme="majorHAnsi" w:hAnsiTheme="majorHAnsi"/>
-                <w:b/>
-                <w:bCs/>
-                <w:sz w:val="28"/>
-                <w:szCs w:val="28"/>
-              </w:rPr>
-            </w:pPr>
-          </w:p>
-          <w:p>
-            <w:pPr>
-              <w:pStyle w:val="TableParagraph"/>
-              <w:rPr>
-                <w:rFonts w:asciiTheme="majorHAnsi" w:hAnsiTheme="majorHAnsi"/>
-                <w:b/>
-                <w:bCs/>
-                <w:sz w:val="28"/>
-                <w:szCs w:val="28"/>
-              </w:rPr>
-            </w:pPr>
-          </w:p>
-          <w:p>
-            <w:pPr>
-              <w:pStyle w:val="TableParagraph"/>
-              <w:rPr>
-                <w:rFonts w:asciiTheme="majorHAnsi" w:hAnsiTheme="majorHAnsi"/>
-                <w:b/>
-                <w:bCs/>
-                <w:sz w:val="28"/>
-                <w:szCs w:val="28"/>
-              </w:rPr>
-            </w:pPr>
-          </w:p>
-          <w:p>
-            <w:pPr>
-              <w:pStyle w:val="TableParagraph"/>
-              <w:rPr>
-                <w:rFonts w:asciiTheme="majorHAnsi" w:hAnsiTheme="majorHAnsi"/>
-                <w:b/>
-                <w:bCs/>
-                <w:sz w:val="28"/>
-                <w:szCs w:val="28"/>
-              </w:rPr>
-            </w:pPr>
+            <w:r>
+              <w:rPr>
+                <w:noProof/>
+              </w:rPr>
+              <w:drawing>
+                <wp:inline distT="0" distB="0" distL="0" distR="0" wp14:anchorId="0FA14452" wp14:editId="0504DB79">
+                  <wp:extent cx="4373245" cy="1082040"/>
+                  <wp:effectExtent l="0" t="0" r="0" b="0"/>
+                  <wp:docPr id="23" name="Picture 23"/>
+                  <wp:cNvGraphicFramePr>
+                    <a:graphicFrameLocks xmlns:a="http://schemas.openxmlformats.org/drawingml/2006/main" noChangeAspect="1"/>
+                  </wp:cNvGraphicFramePr>
+                  <a:graphic xmlns:a="http://schemas.openxmlformats.org/drawingml/2006/main">
+                    <a:graphicData uri="http://schemas.openxmlformats.org/drawingml/2006/picture">
+                      <pic:pic xmlns:pic="http://schemas.openxmlformats.org/drawingml/2006/picture">
+                        <pic:nvPicPr>
+                          <pic:cNvPr id="0" name=""/>
+                          <pic:cNvPicPr/>
+                        </pic:nvPicPr>
+                        <pic:blipFill>
+                          <a:blip r:embed="rId47"/>
+                          <a:stretch>
+                            <a:fillRect/>
+                          </a:stretch>
+                        </pic:blipFill>
+                        <pic:spPr>
+                          <a:xfrm>
+                            <a:off x="0" y="0"/>
+                            <a:ext cx="4373245" cy="1082040"/>
+                          </a:xfrm>
+                          <a:prstGeom prst="rect">
+                            <a:avLst/>
+                          </a:prstGeom>
+                        </pic:spPr>
+                      </pic:pic>
+                    </a:graphicData>
+                  </a:graphic>
+                </wp:inline>
+              </w:drawing>
+            </w:r>
           </w:p>
         </w:tc>
       </w:tr>
@@ -4277,16 +4417,153 @@
           <w:p>
             <w:pPr>
               <w:pStyle w:val="TableParagraph"/>
-              <w:jc w:val="center"/>
-              <w:rPr>
-                <w:rFonts w:asciiTheme="majorHAnsi" w:hAnsiTheme="majorHAnsi" w:cs="Adobe Hebrew"/>
-                <w:b/>
-                <w:bCs/>
-                <w:sz w:val="28"/>
-                <w:szCs w:val="28"/>
-              </w:rPr>
-            </w:pPr>
-            <w:hyperlink r:id="rId42" w:history="1">
+            </w:pPr>
+          </w:p>
+          <w:p>
+            <w:pPr>
+              <w:pStyle w:val="TableParagraph"/>
+            </w:pPr>
+          </w:p>
+          <w:p>
+            <w:pPr>
+              <w:pStyle w:val="TableParagraph"/>
+            </w:pPr>
+          </w:p>
+          <w:p>
+            <w:pPr>
+              <w:pStyle w:val="TableParagraph"/>
+            </w:pPr>
+          </w:p>
+          <w:p>
+            <w:pPr>
+              <w:pStyle w:val="TableParagraph"/>
+            </w:pPr>
+          </w:p>
+          <w:p>
+            <w:pPr>
+              <w:pStyle w:val="TableParagraph"/>
+            </w:pPr>
+          </w:p>
+          <w:p>
+            <w:pPr>
+              <w:pStyle w:val="TableParagraph"/>
+            </w:pPr>
+          </w:p>
+          <w:p>
+            <w:pPr>
+              <w:pStyle w:val="TableParagraph"/>
+            </w:pPr>
+          </w:p>
+          <w:p>
+            <w:pPr>
+              <w:pStyle w:val="TableParagraph"/>
+              <w:jc w:val="center"/>
+            </w:pPr>
+          </w:p>
+          <w:p>
+            <w:pPr>
+              <w:pStyle w:val="TableParagraph"/>
+              <w:jc w:val="center"/>
+            </w:pPr>
+          </w:p>
+          <w:p>
+            <w:pPr>
+              <w:pStyle w:val="TableParagraph"/>
+              <w:jc w:val="center"/>
+            </w:pPr>
+          </w:p>
+          <w:p>
+            <w:pPr>
+              <w:pStyle w:val="TableParagraph"/>
+              <w:jc w:val="center"/>
+            </w:pPr>
+          </w:p>
+          <w:p>
+            <w:pPr>
+              <w:pStyle w:val="TableParagraph"/>
+              <w:jc w:val="center"/>
+            </w:pPr>
+          </w:p>
+          <w:p>
+            <w:pPr>
+              <w:pStyle w:val="TableParagraph"/>
+              <w:jc w:val="center"/>
+            </w:pPr>
+          </w:p>
+          <w:p>
+            <w:pPr>
+              <w:pStyle w:val="TableParagraph"/>
+              <w:jc w:val="center"/>
+            </w:pPr>
+          </w:p>
+          <w:p>
+            <w:pPr>
+              <w:pStyle w:val="TableParagraph"/>
+              <w:jc w:val="center"/>
+            </w:pPr>
+          </w:p>
+          <w:p>
+            <w:pPr>
+              <w:pStyle w:val="TableParagraph"/>
+              <w:jc w:val="center"/>
+            </w:pPr>
+          </w:p>
+          <w:p>
+            <w:pPr>
+              <w:pStyle w:val="TableParagraph"/>
+              <w:jc w:val="center"/>
+            </w:pPr>
+          </w:p>
+          <w:p>
+            <w:pPr>
+              <w:pStyle w:val="TableParagraph"/>
+              <w:jc w:val="center"/>
+            </w:pPr>
+          </w:p>
+          <w:p>
+            <w:pPr>
+              <w:pStyle w:val="TableParagraph"/>
+              <w:jc w:val="center"/>
+            </w:pPr>
+          </w:p>
+          <w:p>
+            <w:pPr>
+              <w:pStyle w:val="TableParagraph"/>
+              <w:jc w:val="center"/>
+            </w:pPr>
+          </w:p>
+          <w:p>
+            <w:pPr>
+              <w:pStyle w:val="TableParagraph"/>
+              <w:jc w:val="center"/>
+            </w:pPr>
+          </w:p>
+          <w:p>
+            <w:pPr>
+              <w:pStyle w:val="TableParagraph"/>
+              <w:jc w:val="center"/>
+            </w:pPr>
+          </w:p>
+          <w:p>
+            <w:pPr>
+              <w:pStyle w:val="TableParagraph"/>
+              <w:jc w:val="center"/>
+            </w:pPr>
+          </w:p>
+          <w:p>
+            <w:pPr>
+              <w:pStyle w:val="TableParagraph"/>
+              <w:jc w:val="center"/>
+              <w:rPr>
+                <w:rStyle w:val="Hyperlink"/>
+                <w:rFonts w:asciiTheme="majorHAnsi" w:hAnsiTheme="majorHAnsi" w:cs="Adobe Hebrew"/>
+                <w:b/>
+                <w:bCs/>
+                <w:sz w:val="28"/>
+                <w:szCs w:val="28"/>
+              </w:rPr>
+            </w:pPr>
+            <w:hyperlink r:id="rId48" w:history="1">
               <w:proofErr w:type="spellStart"/>
               <w:r>
                 <w:rPr>
@@ -4302,6 +4579,33 @@
               <w:proofErr w:type="spellEnd"/>
             </w:hyperlink>
           </w:p>
+          <w:p>
+            <w:pPr>
+              <w:pStyle w:val="TableParagraph"/>
+              <w:jc w:val="center"/>
+              <w:rPr>
+                <w:rStyle w:val="Hyperlink"/>
+                <w:rFonts w:asciiTheme="majorHAnsi" w:hAnsiTheme="majorHAnsi" w:cs="Adobe Hebrew"/>
+                <w:b/>
+                <w:bCs/>
+                <w:sz w:val="28"/>
+                <w:szCs w:val="28"/>
+              </w:rPr>
+            </w:pPr>
+          </w:p>
+          <w:p>
+            <w:pPr>
+              <w:pStyle w:val="TableParagraph"/>
+              <w:jc w:val="center"/>
+              <w:rPr>
+                <w:rFonts w:asciiTheme="majorHAnsi" w:hAnsiTheme="majorHAnsi" w:cs="Adobe Hebrew"/>
+                <w:b/>
+                <w:bCs/>
+                <w:sz w:val="28"/>
+                <w:szCs w:val="28"/>
+              </w:rPr>
+            </w:pPr>
+          </w:p>
         </w:tc>
         <w:tc>
           <w:tcPr>
@@ -4318,6 +4622,71 @@
             <w:pPr>
               <w:pStyle w:val="TableParagraph"/>
               <w:rPr>
+                <w:noProof/>
+              </w:rPr>
+            </w:pPr>
+          </w:p>
+          <w:p>
+            <w:pPr>
+              <w:pStyle w:val="TableParagraph"/>
+              <w:rPr>
+                <w:noProof/>
+              </w:rPr>
+            </w:pPr>
+          </w:p>
+          <w:p>
+            <w:pPr>
+              <w:pStyle w:val="TableParagraph"/>
+              <w:rPr>
+                <w:noProof/>
+              </w:rPr>
+            </w:pPr>
+            <w:r>
+              <w:rPr>
+                <w:noProof/>
+              </w:rPr>
+              <w:lastRenderedPageBreak/>
+              <w:drawing>
+                <wp:inline distT="0" distB="0" distL="0" distR="0" wp14:anchorId="3BF2C3B8" wp14:editId="6B4B4B79">
+                  <wp:extent cx="5189220" cy="2827020"/>
+                  <wp:effectExtent l="0" t="0" r="0" b="0"/>
+                  <wp:docPr id="30" name="Picture 30"/>
+                  <wp:cNvGraphicFramePr>
+                    <a:graphicFrameLocks xmlns:a="http://schemas.openxmlformats.org/drawingml/2006/main" noChangeAspect="1"/>
+                  </wp:cNvGraphicFramePr>
+                  <a:graphic xmlns:a="http://schemas.openxmlformats.org/drawingml/2006/main">
+                    <a:graphicData uri="http://schemas.openxmlformats.org/drawingml/2006/picture">
+                      <pic:pic xmlns:pic="http://schemas.openxmlformats.org/drawingml/2006/picture">
+                        <pic:nvPicPr>
+                          <pic:cNvPr id="0" name=""/>
+                          <pic:cNvPicPr/>
+                        </pic:nvPicPr>
+                        <pic:blipFill>
+                          <a:blip r:embed="rId49"/>
+                          <a:stretch>
+                            <a:fillRect/>
+                          </a:stretch>
+                        </pic:blipFill>
+                        <pic:spPr>
+                          <a:xfrm>
+                            <a:off x="0" y="0"/>
+                            <a:ext cx="5189220" cy="2827020"/>
+                          </a:xfrm>
+                          <a:prstGeom prst="rect">
+                            <a:avLst/>
+                          </a:prstGeom>
+                        </pic:spPr>
+                      </pic:pic>
+                    </a:graphicData>
+                  </a:graphic>
+                </wp:inline>
+              </w:drawing>
+            </w:r>
+          </w:p>
+          <w:p>
+            <w:pPr>
+              <w:pStyle w:val="TableParagraph"/>
+              <w:rPr>
                 <w:rFonts w:asciiTheme="majorHAnsi" w:hAnsiTheme="majorHAnsi"/>
                 <w:b/>
                 <w:bCs/>
@@ -4325,114 +4694,46 @@
                 <w:szCs w:val="28"/>
               </w:rPr>
             </w:pPr>
-          </w:p>
-          <w:p>
-            <w:pPr>
-              <w:pStyle w:val="TableParagraph"/>
-              <w:rPr>
-                <w:rFonts w:asciiTheme="majorHAnsi" w:hAnsiTheme="majorHAnsi"/>
-                <w:b/>
-                <w:bCs/>
-                <w:sz w:val="28"/>
-                <w:szCs w:val="28"/>
-              </w:rPr>
-            </w:pPr>
-          </w:p>
-          <w:p>
-            <w:pPr>
-              <w:pStyle w:val="TableParagraph"/>
-              <w:rPr>
-                <w:rFonts w:asciiTheme="majorHAnsi" w:hAnsiTheme="majorHAnsi"/>
-                <w:b/>
-                <w:bCs/>
-                <w:sz w:val="28"/>
-                <w:szCs w:val="28"/>
-              </w:rPr>
-            </w:pPr>
-          </w:p>
-          <w:p>
-            <w:pPr>
-              <w:pStyle w:val="TableParagraph"/>
-              <w:rPr>
-                <w:rFonts w:asciiTheme="majorHAnsi" w:hAnsiTheme="majorHAnsi"/>
-                <w:b/>
-                <w:bCs/>
-                <w:sz w:val="28"/>
-                <w:szCs w:val="28"/>
-              </w:rPr>
-            </w:pPr>
-          </w:p>
-          <w:p>
-            <w:pPr>
-              <w:pStyle w:val="TableParagraph"/>
-              <w:rPr>
-                <w:rFonts w:asciiTheme="majorHAnsi" w:hAnsiTheme="majorHAnsi"/>
-                <w:b/>
-                <w:bCs/>
-                <w:sz w:val="28"/>
-                <w:szCs w:val="28"/>
-              </w:rPr>
-            </w:pPr>
-          </w:p>
-          <w:p>
-            <w:pPr>
-              <w:pStyle w:val="TableParagraph"/>
-              <w:rPr>
-                <w:rFonts w:asciiTheme="majorHAnsi" w:hAnsiTheme="majorHAnsi"/>
-                <w:b/>
-                <w:bCs/>
-                <w:sz w:val="28"/>
-                <w:szCs w:val="28"/>
-              </w:rPr>
-            </w:pPr>
-          </w:p>
-          <w:p>
-            <w:pPr>
-              <w:pStyle w:val="TableParagraph"/>
-              <w:rPr>
-                <w:rFonts w:asciiTheme="majorHAnsi" w:hAnsiTheme="majorHAnsi"/>
-                <w:b/>
-                <w:bCs/>
-                <w:sz w:val="28"/>
-                <w:szCs w:val="28"/>
-              </w:rPr>
-            </w:pPr>
-          </w:p>
-          <w:p>
-            <w:pPr>
-              <w:pStyle w:val="TableParagraph"/>
-              <w:rPr>
-                <w:rFonts w:asciiTheme="majorHAnsi" w:hAnsiTheme="majorHAnsi"/>
-                <w:b/>
-                <w:bCs/>
-                <w:sz w:val="28"/>
-                <w:szCs w:val="28"/>
-              </w:rPr>
-            </w:pPr>
-          </w:p>
-          <w:p>
-            <w:pPr>
-              <w:pStyle w:val="TableParagraph"/>
-              <w:rPr>
-                <w:rFonts w:asciiTheme="majorHAnsi" w:hAnsiTheme="majorHAnsi"/>
-                <w:b/>
-                <w:bCs/>
-                <w:sz w:val="28"/>
-                <w:szCs w:val="28"/>
-              </w:rPr>
-            </w:pPr>
-          </w:p>
-          <w:p>
-            <w:pPr>
-              <w:pStyle w:val="TableParagraph"/>
-              <w:rPr>
-                <w:rFonts w:asciiTheme="majorHAnsi" w:hAnsiTheme="majorHAnsi"/>
-                <w:b/>
-                <w:bCs/>
-                <w:sz w:val="28"/>
-                <w:szCs w:val="28"/>
-              </w:rPr>
-            </w:pPr>
+            <w:r>
+              <w:rPr>
+                <w:noProof/>
+              </w:rPr>
+              <w:drawing>
+                <wp:inline distT="0" distB="0" distL="0" distR="0" wp14:anchorId="7E39D8EA" wp14:editId="0C437429">
+                  <wp:extent cx="3048000" cy="2529840"/>
+                  <wp:effectExtent l="0" t="0" r="0" b="3810"/>
+                  <wp:docPr id="31" name="Picture 31"/>
+                  <wp:cNvGraphicFramePr>
+                    <a:graphicFrameLocks xmlns:a="http://schemas.openxmlformats.org/drawingml/2006/main" noChangeAspect="1"/>
+                  </wp:cNvGraphicFramePr>
+                  <a:graphic xmlns:a="http://schemas.openxmlformats.org/drawingml/2006/main">
+                    <a:graphicData uri="http://schemas.openxmlformats.org/drawingml/2006/picture">
+                      <pic:pic xmlns:pic="http://schemas.openxmlformats.org/drawingml/2006/picture">
+                        <pic:nvPicPr>
+                          <pic:cNvPr id="0" name=""/>
+                          <pic:cNvPicPr/>
+                        </pic:nvPicPr>
+                        <pic:blipFill>
+                          <a:blip r:embed="rId50"/>
+                          <a:stretch>
+                            <a:fillRect/>
+                          </a:stretch>
+                        </pic:blipFill>
+                        <pic:spPr>
+                          <a:xfrm>
+                            <a:off x="0" y="0"/>
+                            <a:ext cx="3048000" cy="2529840"/>
+                          </a:xfrm>
+                          <a:prstGeom prst="rect">
+                            <a:avLst/>
+                          </a:prstGeom>
+                        </pic:spPr>
+                      </pic:pic>
+                    </a:graphicData>
+                  </a:graphic>
+                </wp:inline>
+              </w:drawing>
+            </w:r>
           </w:p>
         </w:tc>
       </w:tr>
@@ -4520,27 +4821,281 @@
             <w:pPr>
               <w:pStyle w:val="TableParagraph"/>
               <w:jc w:val="center"/>
-              <w:rPr>
-                <w:rFonts w:asciiTheme="majorHAnsi" w:hAnsiTheme="majorHAnsi" w:cs="Adobe Hebrew"/>
-                <w:b/>
-                <w:bCs/>
-                <w:sz w:val="28"/>
-                <w:szCs w:val="28"/>
-              </w:rPr>
-            </w:pPr>
-            <w:hyperlink r:id="rId43" w:history="1">
-              <w:r>
-                <w:rPr>
-                  <w:rStyle w:val="Hyperlink"/>
-                  <w:rFonts w:asciiTheme="majorHAnsi" w:hAnsiTheme="majorHAnsi" w:cs="Adobe Hebrew"/>
-                  <w:b/>
-                  <w:bCs/>
-                  <w:sz w:val="28"/>
-                  <w:szCs w:val="28"/>
-                </w:rPr>
-                <w:t>love6</w:t>
-              </w:r>
-            </w:hyperlink>
+            </w:pPr>
+          </w:p>
+          <w:p>
+            <w:pPr>
+              <w:pStyle w:val="TableParagraph"/>
+              <w:jc w:val="center"/>
+            </w:pPr>
+          </w:p>
+          <w:p>
+            <w:pPr>
+              <w:pStyle w:val="TableParagraph"/>
+              <w:jc w:val="center"/>
+            </w:pPr>
+          </w:p>
+          <w:p>
+            <w:pPr>
+              <w:pStyle w:val="TableParagraph"/>
+              <w:jc w:val="center"/>
+            </w:pPr>
+          </w:p>
+          <w:p>
+            <w:pPr>
+              <w:pStyle w:val="TableParagraph"/>
+              <w:jc w:val="center"/>
+            </w:pPr>
+          </w:p>
+          <w:p>
+            <w:pPr>
+              <w:pStyle w:val="TableParagraph"/>
+              <w:jc w:val="center"/>
+            </w:pPr>
+          </w:p>
+          <w:p>
+            <w:pPr>
+              <w:pStyle w:val="TableParagraph"/>
+              <w:jc w:val="center"/>
+            </w:pPr>
+          </w:p>
+          <w:p>
+            <w:pPr>
+              <w:pStyle w:val="TableParagraph"/>
+              <w:jc w:val="center"/>
+            </w:pPr>
+          </w:p>
+          <w:p>
+            <w:pPr>
+              <w:pStyle w:val="TableParagraph"/>
+              <w:jc w:val="center"/>
+            </w:pPr>
+          </w:p>
+          <w:p>
+            <w:pPr>
+              <w:pStyle w:val="TableParagraph"/>
+              <w:jc w:val="center"/>
+            </w:pPr>
+          </w:p>
+          <w:p>
+            <w:pPr>
+              <w:pStyle w:val="TableParagraph"/>
+              <w:jc w:val="center"/>
+            </w:pPr>
+          </w:p>
+          <w:p>
+            <w:pPr>
+              <w:pStyle w:val="TableParagraph"/>
+              <w:jc w:val="center"/>
+            </w:pPr>
+          </w:p>
+          <w:p>
+            <w:pPr>
+              <w:pStyle w:val="TableParagraph"/>
+              <w:jc w:val="center"/>
+            </w:pPr>
+          </w:p>
+          <w:p>
+            <w:pPr>
+              <w:pStyle w:val="TableParagraph"/>
+              <w:jc w:val="center"/>
+            </w:pPr>
+          </w:p>
+          <w:p>
+            <w:pPr>
+              <w:pStyle w:val="TableParagraph"/>
+              <w:jc w:val="center"/>
+            </w:pPr>
+          </w:p>
+          <w:p>
+            <w:pPr>
+              <w:pStyle w:val="TableParagraph"/>
+              <w:jc w:val="center"/>
+            </w:pPr>
+          </w:p>
+          <w:p>
+            <w:pPr>
+              <w:pStyle w:val="TableParagraph"/>
+              <w:jc w:val="center"/>
+            </w:pPr>
+          </w:p>
+          <w:p>
+            <w:pPr>
+              <w:pStyle w:val="TableParagraph"/>
+              <w:jc w:val="center"/>
+            </w:pPr>
+          </w:p>
+          <w:p>
+            <w:pPr>
+              <w:pStyle w:val="TableParagraph"/>
+              <w:jc w:val="center"/>
+            </w:pPr>
+          </w:p>
+          <w:p>
+            <w:pPr>
+              <w:pStyle w:val="TableParagraph"/>
+              <w:jc w:val="center"/>
+            </w:pPr>
+          </w:p>
+          <w:p>
+            <w:pPr>
+              <w:pStyle w:val="TableParagraph"/>
+              <w:jc w:val="center"/>
+            </w:pPr>
+          </w:p>
+          <w:p>
+            <w:pPr>
+              <w:pStyle w:val="TableParagraph"/>
+              <w:jc w:val="center"/>
+            </w:pPr>
+          </w:p>
+          <w:p>
+            <w:pPr>
+              <w:pStyle w:val="TableParagraph"/>
+              <w:jc w:val="center"/>
+            </w:pPr>
+          </w:p>
+          <w:p>
+            <w:pPr>
+              <w:pStyle w:val="TableParagraph"/>
+              <w:jc w:val="center"/>
+            </w:pPr>
+          </w:p>
+          <w:p>
+            <w:pPr>
+              <w:pStyle w:val="TableParagraph"/>
+              <w:jc w:val="center"/>
+            </w:pPr>
+          </w:p>
+          <w:p>
+            <w:pPr>
+              <w:pStyle w:val="TableParagraph"/>
+              <w:jc w:val="center"/>
+            </w:pPr>
+          </w:p>
+          <w:p>
+            <w:pPr>
+              <w:pStyle w:val="TableParagraph"/>
+              <w:jc w:val="center"/>
+            </w:pPr>
+          </w:p>
+          <w:p>
+            <w:pPr>
+              <w:pStyle w:val="TableParagraph"/>
+              <w:jc w:val="center"/>
+            </w:pPr>
+          </w:p>
+          <w:p>
+            <w:pPr>
+              <w:pStyle w:val="TableParagraph"/>
+              <w:jc w:val="center"/>
+            </w:pPr>
+          </w:p>
+          <w:p>
+            <w:pPr>
+              <w:pStyle w:val="TableParagraph"/>
+              <w:jc w:val="center"/>
+            </w:pPr>
+          </w:p>
+          <w:p>
+            <w:pPr>
+              <w:pStyle w:val="TableParagraph"/>
+              <w:jc w:val="center"/>
+            </w:pPr>
+          </w:p>
+          <w:p>
+            <w:pPr>
+              <w:pStyle w:val="TableParagraph"/>
+              <w:jc w:val="center"/>
+            </w:pPr>
+          </w:p>
+          <w:p>
+            <w:pPr>
+              <w:pStyle w:val="TableParagraph"/>
+              <w:jc w:val="center"/>
+            </w:pPr>
+          </w:p>
+          <w:p>
+            <w:pPr>
+              <w:pStyle w:val="TableParagraph"/>
+              <w:jc w:val="center"/>
+            </w:pPr>
+          </w:p>
+          <w:p>
+            <w:pPr>
+              <w:pStyle w:val="TableParagraph"/>
+              <w:jc w:val="center"/>
+            </w:pPr>
+          </w:p>
+          <w:p>
+            <w:pPr>
+              <w:pStyle w:val="TableParagraph"/>
+              <w:jc w:val="center"/>
+            </w:pPr>
+          </w:p>
+          <w:p>
+            <w:pPr>
+              <w:pStyle w:val="TableParagraph"/>
+              <w:jc w:val="center"/>
+            </w:pPr>
+          </w:p>
+          <w:p>
+            <w:pPr>
+              <w:pStyle w:val="TableParagraph"/>
+              <w:jc w:val="center"/>
+            </w:pPr>
+          </w:p>
+          <w:p>
+            <w:pPr>
+              <w:pStyle w:val="TableParagraph"/>
+              <w:jc w:val="center"/>
+            </w:pPr>
+          </w:p>
+          <w:bookmarkStart w:id="0" w:name="_GoBack"/>
+          <w:bookmarkEnd w:id="0"/>
+          <w:p>
+            <w:pPr>
+              <w:pStyle w:val="TableParagraph"/>
+              <w:jc w:val="center"/>
+              <w:rPr>
+                <w:rFonts w:asciiTheme="majorHAnsi" w:hAnsiTheme="majorHAnsi" w:cs="Adobe Hebrew"/>
+                <w:b/>
+                <w:bCs/>
+                <w:sz w:val="28"/>
+                <w:szCs w:val="28"/>
+              </w:rPr>
+            </w:pPr>
+            <w:r>
+              <w:fldChar w:fldCharType="begin"/>
+            </w:r>
+            <w:r>
+              <w:instrText xml:space="preserve"> HYPERLINK "https://codingbat.com/prob/p100958" </w:instrText>
+            </w:r>
+            <w:r>
+              <w:fldChar w:fldCharType="separate"/>
+            </w:r>
+            <w:r>
+              <w:rPr>
+                <w:rStyle w:val="Hyperlink"/>
+                <w:rFonts w:asciiTheme="majorHAnsi" w:hAnsiTheme="majorHAnsi" w:cs="Adobe Hebrew"/>
+                <w:b/>
+                <w:bCs/>
+                <w:sz w:val="28"/>
+                <w:szCs w:val="28"/>
+              </w:rPr>
+              <w:t>love6</w:t>
+            </w:r>
+            <w:r>
+              <w:rPr>
+                <w:rStyle w:val="Hyperlink"/>
+                <w:rFonts w:asciiTheme="majorHAnsi" w:hAnsiTheme="majorHAnsi" w:cs="Adobe Hebrew"/>
+                <w:b/>
+                <w:bCs/>
+                <w:sz w:val="28"/>
+                <w:szCs w:val="28"/>
+              </w:rPr>
+              <w:fldChar w:fldCharType="end"/>
+            </w:r>
           </w:p>
         </w:tc>
         <w:tc>
@@ -4558,6 +5113,14 @@
             <w:pPr>
               <w:pStyle w:val="TableParagraph"/>
               <w:rPr>
+                <w:noProof/>
+              </w:rPr>
+            </w:pPr>
+          </w:p>
+          <w:p>
+            <w:pPr>
+              <w:pStyle w:val="TableParagraph"/>
+              <w:rPr>
                 <w:rFonts w:asciiTheme="majorHAnsi" w:hAnsiTheme="majorHAnsi"/>
                 <w:b/>
                 <w:bCs/>
@@ -4565,6 +5128,47 @@
                 <w:szCs w:val="28"/>
               </w:rPr>
             </w:pPr>
+            <w:r>
+              <w:rPr>
+                <w:noProof/>
+              </w:rPr>
+              <w:lastRenderedPageBreak/>
+              <w:drawing>
+                <wp:inline distT="0" distB="0" distL="0" distR="0" wp14:anchorId="4E11AF4A" wp14:editId="177E8094">
+                  <wp:extent cx="2613660" cy="4884420"/>
+                  <wp:effectExtent l="0" t="0" r="0" b="0"/>
+                  <wp:docPr id="2" name="Picture 2"/>
+                  <wp:cNvGraphicFramePr>
+                    <a:graphicFrameLocks xmlns:a="http://schemas.openxmlformats.org/drawingml/2006/main" noChangeAspect="1"/>
+                  </wp:cNvGraphicFramePr>
+                  <a:graphic xmlns:a="http://schemas.openxmlformats.org/drawingml/2006/main">
+                    <a:graphicData uri="http://schemas.openxmlformats.org/drawingml/2006/picture">
+                      <pic:pic xmlns:pic="http://schemas.openxmlformats.org/drawingml/2006/picture">
+                        <pic:nvPicPr>
+                          <pic:cNvPr id="0" name=""/>
+                          <pic:cNvPicPr/>
+                        </pic:nvPicPr>
+                        <pic:blipFill>
+                          <a:blip r:embed="rId51"/>
+                          <a:stretch>
+                            <a:fillRect/>
+                          </a:stretch>
+                        </pic:blipFill>
+                        <pic:spPr>
+                          <a:xfrm>
+                            <a:off x="0" y="0"/>
+                            <a:ext cx="2613660" cy="4884420"/>
+                          </a:xfrm>
+                          <a:prstGeom prst="rect">
+                            <a:avLst/>
+                          </a:prstGeom>
+                        </pic:spPr>
+                      </pic:pic>
+                    </a:graphicData>
+                  </a:graphic>
+                </wp:inline>
+              </w:drawing>
+            </w:r>
           </w:p>
           <w:p>
             <w:pPr>
@@ -4577,54 +5181,46 @@
                 <w:szCs w:val="28"/>
               </w:rPr>
             </w:pPr>
-          </w:p>
-          <w:p>
-            <w:pPr>
-              <w:pStyle w:val="TableParagraph"/>
-              <w:rPr>
-                <w:rFonts w:asciiTheme="majorHAnsi" w:hAnsiTheme="majorHAnsi"/>
-                <w:b/>
-                <w:bCs/>
-                <w:sz w:val="28"/>
-                <w:szCs w:val="28"/>
-              </w:rPr>
-            </w:pPr>
-          </w:p>
-          <w:p>
-            <w:pPr>
-              <w:pStyle w:val="TableParagraph"/>
-              <w:rPr>
-                <w:rFonts w:asciiTheme="majorHAnsi" w:hAnsiTheme="majorHAnsi"/>
-                <w:b/>
-                <w:bCs/>
-                <w:sz w:val="28"/>
-                <w:szCs w:val="28"/>
-              </w:rPr>
-            </w:pPr>
-          </w:p>
-          <w:p>
-            <w:pPr>
-              <w:pStyle w:val="TableParagraph"/>
-              <w:rPr>
-                <w:rFonts w:asciiTheme="majorHAnsi" w:hAnsiTheme="majorHAnsi"/>
-                <w:b/>
-                <w:bCs/>
-                <w:sz w:val="28"/>
-                <w:szCs w:val="28"/>
-              </w:rPr>
-            </w:pPr>
-          </w:p>
-          <w:p>
-            <w:pPr>
-              <w:pStyle w:val="TableParagraph"/>
-              <w:rPr>
-                <w:rFonts w:asciiTheme="majorHAnsi" w:hAnsiTheme="majorHAnsi"/>
-                <w:b/>
-                <w:bCs/>
-                <w:sz w:val="28"/>
-                <w:szCs w:val="28"/>
-              </w:rPr>
-            </w:pPr>
+            <w:r>
+              <w:rPr>
+                <w:noProof/>
+              </w:rPr>
+              <w:drawing>
+                <wp:inline distT="0" distB="0" distL="0" distR="0" wp14:anchorId="44E41302" wp14:editId="7CBA1BF3">
+                  <wp:extent cx="2743200" cy="1950720"/>
+                  <wp:effectExtent l="0" t="0" r="0" b="0"/>
+                  <wp:docPr id="24" name="Picture 24"/>
+                  <wp:cNvGraphicFramePr>
+                    <a:graphicFrameLocks xmlns:a="http://schemas.openxmlformats.org/drawingml/2006/main" noChangeAspect="1"/>
+                  </wp:cNvGraphicFramePr>
+                  <a:graphic xmlns:a="http://schemas.openxmlformats.org/drawingml/2006/main">
+                    <a:graphicData uri="http://schemas.openxmlformats.org/drawingml/2006/picture">
+                      <pic:pic xmlns:pic="http://schemas.openxmlformats.org/drawingml/2006/picture">
+                        <pic:nvPicPr>
+                          <pic:cNvPr id="0" name=""/>
+                          <pic:cNvPicPr/>
+                        </pic:nvPicPr>
+                        <pic:blipFill>
+                          <a:blip r:embed="rId52"/>
+                          <a:stretch>
+                            <a:fillRect/>
+                          </a:stretch>
+                        </pic:blipFill>
+                        <pic:spPr>
+                          <a:xfrm>
+                            <a:off x="0" y="0"/>
+                            <a:ext cx="2743200" cy="1950720"/>
+                          </a:xfrm>
+                          <a:prstGeom prst="rect">
+                            <a:avLst/>
+                          </a:prstGeom>
+                        </pic:spPr>
+                      </pic:pic>
+                    </a:graphicData>
+                  </a:graphic>
+                </wp:inline>
+              </w:drawing>
+            </w:r>
           </w:p>
           <w:p>
             <w:pPr>
@@ -4724,15 +5320,207 @@
             <w:pPr>
               <w:pStyle w:val="TableParagraph"/>
               <w:jc w:val="center"/>
-              <w:rPr>
-                <w:rFonts w:asciiTheme="majorHAnsi" w:hAnsiTheme="majorHAnsi" w:cs="Adobe Hebrew"/>
-                <w:b/>
-                <w:bCs/>
-                <w:sz w:val="28"/>
-                <w:szCs w:val="28"/>
-              </w:rPr>
-            </w:pPr>
-            <w:hyperlink r:id="rId44" w:history="1">
+            </w:pPr>
+          </w:p>
+          <w:p>
+            <w:pPr>
+              <w:pStyle w:val="TableParagraph"/>
+              <w:jc w:val="center"/>
+            </w:pPr>
+          </w:p>
+          <w:p>
+            <w:pPr>
+              <w:pStyle w:val="TableParagraph"/>
+              <w:jc w:val="center"/>
+            </w:pPr>
+          </w:p>
+          <w:p>
+            <w:pPr>
+              <w:pStyle w:val="TableParagraph"/>
+              <w:jc w:val="center"/>
+            </w:pPr>
+          </w:p>
+          <w:p>
+            <w:pPr>
+              <w:pStyle w:val="TableParagraph"/>
+              <w:jc w:val="center"/>
+            </w:pPr>
+          </w:p>
+          <w:p>
+            <w:pPr>
+              <w:pStyle w:val="TableParagraph"/>
+              <w:jc w:val="center"/>
+            </w:pPr>
+          </w:p>
+          <w:p>
+            <w:pPr>
+              <w:pStyle w:val="TableParagraph"/>
+              <w:jc w:val="center"/>
+            </w:pPr>
+          </w:p>
+          <w:p>
+            <w:pPr>
+              <w:pStyle w:val="TableParagraph"/>
+              <w:jc w:val="center"/>
+            </w:pPr>
+          </w:p>
+          <w:p>
+            <w:pPr>
+              <w:pStyle w:val="TableParagraph"/>
+              <w:jc w:val="center"/>
+            </w:pPr>
+          </w:p>
+          <w:p>
+            <w:pPr>
+              <w:pStyle w:val="TableParagraph"/>
+              <w:jc w:val="center"/>
+            </w:pPr>
+          </w:p>
+          <w:p>
+            <w:pPr>
+              <w:pStyle w:val="TableParagraph"/>
+              <w:jc w:val="center"/>
+            </w:pPr>
+          </w:p>
+          <w:p>
+            <w:pPr>
+              <w:pStyle w:val="TableParagraph"/>
+              <w:jc w:val="center"/>
+            </w:pPr>
+          </w:p>
+          <w:p>
+            <w:pPr>
+              <w:pStyle w:val="TableParagraph"/>
+              <w:jc w:val="center"/>
+            </w:pPr>
+          </w:p>
+          <w:p>
+            <w:pPr>
+              <w:pStyle w:val="TableParagraph"/>
+              <w:jc w:val="center"/>
+            </w:pPr>
+          </w:p>
+          <w:p>
+            <w:pPr>
+              <w:pStyle w:val="TableParagraph"/>
+              <w:jc w:val="center"/>
+            </w:pPr>
+          </w:p>
+          <w:p>
+            <w:pPr>
+              <w:pStyle w:val="TableParagraph"/>
+              <w:jc w:val="center"/>
+            </w:pPr>
+          </w:p>
+          <w:p>
+            <w:pPr>
+              <w:pStyle w:val="TableParagraph"/>
+              <w:jc w:val="center"/>
+            </w:pPr>
+          </w:p>
+          <w:p>
+            <w:pPr>
+              <w:pStyle w:val="TableParagraph"/>
+              <w:jc w:val="center"/>
+            </w:pPr>
+          </w:p>
+          <w:p>
+            <w:pPr>
+              <w:pStyle w:val="TableParagraph"/>
+              <w:jc w:val="center"/>
+            </w:pPr>
+          </w:p>
+          <w:p>
+            <w:pPr>
+              <w:pStyle w:val="TableParagraph"/>
+              <w:jc w:val="center"/>
+            </w:pPr>
+          </w:p>
+          <w:p>
+            <w:pPr>
+              <w:pStyle w:val="TableParagraph"/>
+              <w:jc w:val="center"/>
+            </w:pPr>
+          </w:p>
+          <w:p>
+            <w:pPr>
+              <w:pStyle w:val="TableParagraph"/>
+              <w:jc w:val="center"/>
+            </w:pPr>
+          </w:p>
+          <w:p>
+            <w:pPr>
+              <w:pStyle w:val="TableParagraph"/>
+              <w:jc w:val="center"/>
+            </w:pPr>
+          </w:p>
+          <w:p>
+            <w:pPr>
+              <w:pStyle w:val="TableParagraph"/>
+              <w:jc w:val="center"/>
+            </w:pPr>
+          </w:p>
+          <w:p>
+            <w:pPr>
+              <w:pStyle w:val="TableParagraph"/>
+              <w:jc w:val="center"/>
+            </w:pPr>
+          </w:p>
+          <w:p>
+            <w:pPr>
+              <w:pStyle w:val="TableParagraph"/>
+              <w:jc w:val="center"/>
+            </w:pPr>
+          </w:p>
+          <w:p>
+            <w:pPr>
+              <w:pStyle w:val="TableParagraph"/>
+              <w:jc w:val="center"/>
+            </w:pPr>
+          </w:p>
+          <w:p>
+            <w:pPr>
+              <w:pStyle w:val="TableParagraph"/>
+              <w:jc w:val="center"/>
+            </w:pPr>
+          </w:p>
+          <w:p>
+            <w:pPr>
+              <w:pStyle w:val="TableParagraph"/>
+              <w:jc w:val="center"/>
+            </w:pPr>
+          </w:p>
+          <w:p>
+            <w:pPr>
+              <w:pStyle w:val="TableParagraph"/>
+              <w:jc w:val="center"/>
+            </w:pPr>
+          </w:p>
+          <w:p>
+            <w:pPr>
+              <w:pStyle w:val="TableParagraph"/>
+              <w:jc w:val="center"/>
+            </w:pPr>
+          </w:p>
+          <w:p>
+            <w:pPr>
+              <w:pStyle w:val="TableParagraph"/>
+              <w:jc w:val="center"/>
+            </w:pPr>
+          </w:p>
+          <w:p>
+            <w:pPr>
+              <w:pStyle w:val="TableParagraph"/>
+              <w:jc w:val="center"/>
+              <w:rPr>
+                <w:rFonts w:asciiTheme="majorHAnsi" w:hAnsiTheme="majorHAnsi" w:cs="Adobe Hebrew"/>
+                <w:b/>
+                <w:bCs/>
+                <w:sz w:val="28"/>
+                <w:szCs w:val="28"/>
+              </w:rPr>
+            </w:pPr>
+            <w:hyperlink r:id="rId53" w:history="1">
               <w:r>
                 <w:rPr>
                   <w:rStyle w:val="Hyperlink"/>
@@ -4762,6 +5550,30 @@
             <w:pPr>
               <w:pStyle w:val="TableParagraph"/>
               <w:rPr>
+                <w:noProof/>
+              </w:rPr>
+            </w:pPr>
+          </w:p>
+          <w:p>
+            <w:pPr>
+              <w:pStyle w:val="TableParagraph"/>
+              <w:rPr>
+                <w:noProof/>
+              </w:rPr>
+            </w:pPr>
+          </w:p>
+          <w:p>
+            <w:pPr>
+              <w:pStyle w:val="TableParagraph"/>
+              <w:rPr>
+                <w:noProof/>
+              </w:rPr>
+            </w:pPr>
+          </w:p>
+          <w:p>
+            <w:pPr>
+              <w:pStyle w:val="TableParagraph"/>
+              <w:rPr>
                 <w:rFonts w:asciiTheme="majorHAnsi" w:hAnsiTheme="majorHAnsi"/>
                 <w:b/>
                 <w:bCs/>
@@ -4769,6 +5581,47 @@
                 <w:szCs w:val="28"/>
               </w:rPr>
             </w:pPr>
+            <w:r>
+              <w:rPr>
+                <w:noProof/>
+              </w:rPr>
+              <w:lastRenderedPageBreak/>
+              <w:drawing>
+                <wp:inline distT="0" distB="0" distL="0" distR="0" wp14:anchorId="3FCF101D" wp14:editId="05AA103D">
+                  <wp:extent cx="3543300" cy="5166360"/>
+                  <wp:effectExtent l="0" t="0" r="0" b="0"/>
+                  <wp:docPr id="25" name="Picture 25"/>
+                  <wp:cNvGraphicFramePr>
+                    <a:graphicFrameLocks xmlns:a="http://schemas.openxmlformats.org/drawingml/2006/main" noChangeAspect="1"/>
+                  </wp:cNvGraphicFramePr>
+                  <a:graphic xmlns:a="http://schemas.openxmlformats.org/drawingml/2006/main">
+                    <a:graphicData uri="http://schemas.openxmlformats.org/drawingml/2006/picture">
+                      <pic:pic xmlns:pic="http://schemas.openxmlformats.org/drawingml/2006/picture">
+                        <pic:nvPicPr>
+                          <pic:cNvPr id="0" name=""/>
+                          <pic:cNvPicPr/>
+                        </pic:nvPicPr>
+                        <pic:blipFill>
+                          <a:blip r:embed="rId54"/>
+                          <a:stretch>
+                            <a:fillRect/>
+                          </a:stretch>
+                        </pic:blipFill>
+                        <pic:spPr>
+                          <a:xfrm>
+                            <a:off x="0" y="0"/>
+                            <a:ext cx="3543300" cy="5166360"/>
+                          </a:xfrm>
+                          <a:prstGeom prst="rect">
+                            <a:avLst/>
+                          </a:prstGeom>
+                        </pic:spPr>
+                      </pic:pic>
+                    </a:graphicData>
+                  </a:graphic>
+                </wp:inline>
+              </w:drawing>
+            </w:r>
           </w:p>
           <w:p>
             <w:pPr>
@@ -4781,78 +5634,46 @@
                 <w:szCs w:val="28"/>
               </w:rPr>
             </w:pPr>
-          </w:p>
-          <w:p>
-            <w:pPr>
-              <w:pStyle w:val="TableParagraph"/>
-              <w:rPr>
-                <w:rFonts w:asciiTheme="majorHAnsi" w:hAnsiTheme="majorHAnsi"/>
-                <w:b/>
-                <w:bCs/>
-                <w:sz w:val="28"/>
-                <w:szCs w:val="28"/>
-              </w:rPr>
-            </w:pPr>
-          </w:p>
-          <w:p>
-            <w:pPr>
-              <w:pStyle w:val="TableParagraph"/>
-              <w:rPr>
-                <w:rFonts w:asciiTheme="majorHAnsi" w:hAnsiTheme="majorHAnsi"/>
-                <w:b/>
-                <w:bCs/>
-                <w:sz w:val="28"/>
-                <w:szCs w:val="28"/>
-              </w:rPr>
-            </w:pPr>
-          </w:p>
-          <w:p>
-            <w:pPr>
-              <w:pStyle w:val="TableParagraph"/>
-              <w:rPr>
-                <w:rFonts w:asciiTheme="majorHAnsi" w:hAnsiTheme="majorHAnsi"/>
-                <w:b/>
-                <w:bCs/>
-                <w:sz w:val="28"/>
-                <w:szCs w:val="28"/>
-              </w:rPr>
-            </w:pPr>
-          </w:p>
-          <w:p>
-            <w:pPr>
-              <w:pStyle w:val="TableParagraph"/>
-              <w:rPr>
-                <w:rFonts w:asciiTheme="majorHAnsi" w:hAnsiTheme="majorHAnsi"/>
-                <w:b/>
-                <w:bCs/>
-                <w:sz w:val="28"/>
-                <w:szCs w:val="28"/>
-              </w:rPr>
-            </w:pPr>
-          </w:p>
-          <w:p>
-            <w:pPr>
-              <w:pStyle w:val="TableParagraph"/>
-              <w:rPr>
-                <w:rFonts w:asciiTheme="majorHAnsi" w:hAnsiTheme="majorHAnsi"/>
-                <w:b/>
-                <w:bCs/>
-                <w:sz w:val="28"/>
-                <w:szCs w:val="28"/>
-              </w:rPr>
-            </w:pPr>
-          </w:p>
-          <w:p>
-            <w:pPr>
-              <w:pStyle w:val="TableParagraph"/>
-              <w:rPr>
-                <w:rFonts w:asciiTheme="majorHAnsi" w:hAnsiTheme="majorHAnsi"/>
-                <w:b/>
-                <w:bCs/>
-                <w:sz w:val="28"/>
-                <w:szCs w:val="28"/>
-              </w:rPr>
-            </w:pPr>
+            <w:r>
+              <w:rPr>
+                <w:noProof/>
+              </w:rPr>
+              <w:drawing>
+                <wp:inline distT="0" distB="0" distL="0" distR="0" wp14:anchorId="15F4D5EE" wp14:editId="3995DF62">
+                  <wp:extent cx="2461260" cy="1203960"/>
+                  <wp:effectExtent l="0" t="0" r="0" b="0"/>
+                  <wp:docPr id="26" name="Picture 26"/>
+                  <wp:cNvGraphicFramePr>
+                    <a:graphicFrameLocks xmlns:a="http://schemas.openxmlformats.org/drawingml/2006/main" noChangeAspect="1"/>
+                  </wp:cNvGraphicFramePr>
+                  <a:graphic xmlns:a="http://schemas.openxmlformats.org/drawingml/2006/main">
+                    <a:graphicData uri="http://schemas.openxmlformats.org/drawingml/2006/picture">
+                      <pic:pic xmlns:pic="http://schemas.openxmlformats.org/drawingml/2006/picture">
+                        <pic:nvPicPr>
+                          <pic:cNvPr id="0" name=""/>
+                          <pic:cNvPicPr/>
+                        </pic:nvPicPr>
+                        <pic:blipFill>
+                          <a:blip r:embed="rId55"/>
+                          <a:stretch>
+                            <a:fillRect/>
+                          </a:stretch>
+                        </pic:blipFill>
+                        <pic:spPr>
+                          <a:xfrm>
+                            <a:off x="0" y="0"/>
+                            <a:ext cx="2461260" cy="1203960"/>
+                          </a:xfrm>
+                          <a:prstGeom prst="rect">
+                            <a:avLst/>
+                          </a:prstGeom>
+                        </pic:spPr>
+                      </pic:pic>
+                    </a:graphicData>
+                  </a:graphic>
+                </wp:inline>
+              </w:drawing>
+            </w:r>
           </w:p>
         </w:tc>
       </w:tr>
@@ -4940,15 +5761,165 @@
             <w:pPr>
               <w:pStyle w:val="TableParagraph"/>
               <w:jc w:val="center"/>
-              <w:rPr>
-                <w:rFonts w:asciiTheme="majorHAnsi" w:hAnsiTheme="majorHAnsi" w:cs="Adobe Hebrew"/>
-                <w:b/>
-                <w:bCs/>
-                <w:sz w:val="28"/>
-                <w:szCs w:val="28"/>
-              </w:rPr>
-            </w:pPr>
-            <w:hyperlink r:id="rId45" w:history="1">
+            </w:pPr>
+          </w:p>
+          <w:p>
+            <w:pPr>
+              <w:pStyle w:val="TableParagraph"/>
+              <w:jc w:val="center"/>
+            </w:pPr>
+          </w:p>
+          <w:p>
+            <w:pPr>
+              <w:pStyle w:val="TableParagraph"/>
+              <w:jc w:val="center"/>
+            </w:pPr>
+          </w:p>
+          <w:p>
+            <w:pPr>
+              <w:pStyle w:val="TableParagraph"/>
+              <w:jc w:val="center"/>
+            </w:pPr>
+          </w:p>
+          <w:p>
+            <w:pPr>
+              <w:pStyle w:val="TableParagraph"/>
+              <w:jc w:val="center"/>
+            </w:pPr>
+          </w:p>
+          <w:p>
+            <w:pPr>
+              <w:pStyle w:val="TableParagraph"/>
+              <w:jc w:val="center"/>
+            </w:pPr>
+          </w:p>
+          <w:p>
+            <w:pPr>
+              <w:pStyle w:val="TableParagraph"/>
+              <w:jc w:val="center"/>
+            </w:pPr>
+          </w:p>
+          <w:p>
+            <w:pPr>
+              <w:pStyle w:val="TableParagraph"/>
+              <w:jc w:val="center"/>
+            </w:pPr>
+          </w:p>
+          <w:p>
+            <w:pPr>
+              <w:pStyle w:val="TableParagraph"/>
+              <w:jc w:val="center"/>
+            </w:pPr>
+          </w:p>
+          <w:p>
+            <w:pPr>
+              <w:pStyle w:val="TableParagraph"/>
+              <w:jc w:val="center"/>
+            </w:pPr>
+          </w:p>
+          <w:p>
+            <w:pPr>
+              <w:pStyle w:val="TableParagraph"/>
+              <w:jc w:val="center"/>
+            </w:pPr>
+          </w:p>
+          <w:p>
+            <w:pPr>
+              <w:pStyle w:val="TableParagraph"/>
+              <w:jc w:val="center"/>
+            </w:pPr>
+          </w:p>
+          <w:p>
+            <w:pPr>
+              <w:pStyle w:val="TableParagraph"/>
+              <w:jc w:val="center"/>
+            </w:pPr>
+          </w:p>
+          <w:p>
+            <w:pPr>
+              <w:pStyle w:val="TableParagraph"/>
+              <w:jc w:val="center"/>
+            </w:pPr>
+          </w:p>
+          <w:p>
+            <w:pPr>
+              <w:pStyle w:val="TableParagraph"/>
+              <w:jc w:val="center"/>
+            </w:pPr>
+          </w:p>
+          <w:p>
+            <w:pPr>
+              <w:pStyle w:val="TableParagraph"/>
+              <w:jc w:val="center"/>
+            </w:pPr>
+          </w:p>
+          <w:p>
+            <w:pPr>
+              <w:pStyle w:val="TableParagraph"/>
+              <w:jc w:val="center"/>
+            </w:pPr>
+          </w:p>
+          <w:p>
+            <w:pPr>
+              <w:pStyle w:val="TableParagraph"/>
+              <w:jc w:val="center"/>
+            </w:pPr>
+          </w:p>
+          <w:p>
+            <w:pPr>
+              <w:pStyle w:val="TableParagraph"/>
+              <w:jc w:val="center"/>
+            </w:pPr>
+          </w:p>
+          <w:p>
+            <w:pPr>
+              <w:pStyle w:val="TableParagraph"/>
+              <w:jc w:val="center"/>
+            </w:pPr>
+          </w:p>
+          <w:p>
+            <w:pPr>
+              <w:pStyle w:val="TableParagraph"/>
+              <w:jc w:val="center"/>
+            </w:pPr>
+          </w:p>
+          <w:p>
+            <w:pPr>
+              <w:pStyle w:val="TableParagraph"/>
+              <w:jc w:val="center"/>
+            </w:pPr>
+          </w:p>
+          <w:p>
+            <w:pPr>
+              <w:pStyle w:val="TableParagraph"/>
+              <w:jc w:val="center"/>
+            </w:pPr>
+          </w:p>
+          <w:p>
+            <w:pPr>
+              <w:pStyle w:val="TableParagraph"/>
+              <w:jc w:val="center"/>
+            </w:pPr>
+          </w:p>
+          <w:p>
+            <w:pPr>
+              <w:pStyle w:val="TableParagraph"/>
+              <w:jc w:val="center"/>
+            </w:pPr>
+          </w:p>
+          <w:p>
+            <w:pPr>
+              <w:pStyle w:val="TableParagraph"/>
+              <w:jc w:val="center"/>
+              <w:rPr>
+                <w:rFonts w:asciiTheme="majorHAnsi" w:hAnsiTheme="majorHAnsi" w:cs="Adobe Hebrew"/>
+                <w:b/>
+                <w:bCs/>
+                <w:sz w:val="28"/>
+                <w:szCs w:val="28"/>
+              </w:rPr>
+            </w:pPr>
+            <w:hyperlink r:id="rId56" w:history="1">
               <w:r>
                 <w:rPr>
                   <w:rStyle w:val="Hyperlink"/>
@@ -4978,6 +5949,94 @@
             <w:pPr>
               <w:pStyle w:val="TableParagraph"/>
               <w:rPr>
+                <w:noProof/>
+              </w:rPr>
+            </w:pPr>
+          </w:p>
+          <w:p>
+            <w:pPr>
+              <w:pStyle w:val="TableParagraph"/>
+              <w:rPr>
+                <w:noProof/>
+              </w:rPr>
+            </w:pPr>
+          </w:p>
+          <w:p>
+            <w:pPr>
+              <w:pStyle w:val="TableParagraph"/>
+              <w:rPr>
+                <w:noProof/>
+              </w:rPr>
+            </w:pPr>
+          </w:p>
+          <w:p>
+            <w:pPr>
+              <w:pStyle w:val="TableParagraph"/>
+              <w:rPr>
+                <w:noProof/>
+              </w:rPr>
+            </w:pPr>
+          </w:p>
+          <w:p>
+            <w:pPr>
+              <w:pStyle w:val="TableParagraph"/>
+              <w:rPr>
+                <w:noProof/>
+              </w:rPr>
+            </w:pPr>
+          </w:p>
+          <w:p>
+            <w:pPr>
+              <w:pStyle w:val="TableParagraph"/>
+              <w:rPr>
+                <w:noProof/>
+              </w:rPr>
+            </w:pPr>
+          </w:p>
+          <w:p>
+            <w:pPr>
+              <w:pStyle w:val="TableParagraph"/>
+              <w:rPr>
+                <w:noProof/>
+              </w:rPr>
+            </w:pPr>
+          </w:p>
+          <w:p>
+            <w:pPr>
+              <w:pStyle w:val="TableParagraph"/>
+              <w:rPr>
+                <w:noProof/>
+              </w:rPr>
+            </w:pPr>
+          </w:p>
+          <w:p>
+            <w:pPr>
+              <w:pStyle w:val="TableParagraph"/>
+              <w:rPr>
+                <w:noProof/>
+              </w:rPr>
+            </w:pPr>
+          </w:p>
+          <w:p>
+            <w:pPr>
+              <w:pStyle w:val="TableParagraph"/>
+              <w:rPr>
+                <w:noProof/>
+              </w:rPr>
+            </w:pPr>
+          </w:p>
+          <w:p>
+            <w:pPr>
+              <w:pStyle w:val="TableParagraph"/>
+              <w:rPr>
+                <w:noProof/>
+              </w:rPr>
+            </w:pPr>
+          </w:p>
+          <w:p>
+            <w:pPr>
+              <w:pStyle w:val="TableParagraph"/>
+              <w:rPr>
                 <w:rFonts w:asciiTheme="majorHAnsi" w:hAnsiTheme="majorHAnsi"/>
                 <w:b/>
                 <w:bCs/>
@@ -4985,6 +6044,47 @@
                 <w:szCs w:val="28"/>
               </w:rPr>
             </w:pPr>
+            <w:r>
+              <w:rPr>
+                <w:noProof/>
+              </w:rPr>
+              <w:lastRenderedPageBreak/>
+              <w:drawing>
+                <wp:inline distT="0" distB="0" distL="0" distR="0" wp14:anchorId="7EC436C6" wp14:editId="487646D6">
+                  <wp:extent cx="5227320" cy="2407920"/>
+                  <wp:effectExtent l="0" t="0" r="0" b="0"/>
+                  <wp:docPr id="28" name="Picture 28"/>
+                  <wp:cNvGraphicFramePr>
+                    <a:graphicFrameLocks xmlns:a="http://schemas.openxmlformats.org/drawingml/2006/main" noChangeAspect="1"/>
+                  </wp:cNvGraphicFramePr>
+                  <a:graphic xmlns:a="http://schemas.openxmlformats.org/drawingml/2006/main">
+                    <a:graphicData uri="http://schemas.openxmlformats.org/drawingml/2006/picture">
+                      <pic:pic xmlns:pic="http://schemas.openxmlformats.org/drawingml/2006/picture">
+                        <pic:nvPicPr>
+                          <pic:cNvPr id="0" name=""/>
+                          <pic:cNvPicPr/>
+                        </pic:nvPicPr>
+                        <pic:blipFill>
+                          <a:blip r:embed="rId57"/>
+                          <a:stretch>
+                            <a:fillRect/>
+                          </a:stretch>
+                        </pic:blipFill>
+                        <pic:spPr>
+                          <a:xfrm>
+                            <a:off x="0" y="0"/>
+                            <a:ext cx="5227320" cy="2407920"/>
+                          </a:xfrm>
+                          <a:prstGeom prst="rect">
+                            <a:avLst/>
+                          </a:prstGeom>
+                        </pic:spPr>
+                      </pic:pic>
+                    </a:graphicData>
+                  </a:graphic>
+                </wp:inline>
+              </w:drawing>
+            </w:r>
           </w:p>
           <w:p>
             <w:pPr>
@@ -4997,66 +6097,46 @@
                 <w:szCs w:val="28"/>
               </w:rPr>
             </w:pPr>
-          </w:p>
-          <w:p>
-            <w:pPr>
-              <w:pStyle w:val="TableParagraph"/>
-              <w:rPr>
-                <w:rFonts w:asciiTheme="majorHAnsi" w:hAnsiTheme="majorHAnsi"/>
-                <w:b/>
-                <w:bCs/>
-                <w:sz w:val="28"/>
-                <w:szCs w:val="28"/>
-              </w:rPr>
-            </w:pPr>
-          </w:p>
-          <w:p>
-            <w:pPr>
-              <w:pStyle w:val="TableParagraph"/>
-              <w:rPr>
-                <w:rFonts w:asciiTheme="majorHAnsi" w:hAnsiTheme="majorHAnsi"/>
-                <w:b/>
-                <w:bCs/>
-                <w:sz w:val="28"/>
-                <w:szCs w:val="28"/>
-              </w:rPr>
-            </w:pPr>
-          </w:p>
-          <w:p>
-            <w:pPr>
-              <w:pStyle w:val="TableParagraph"/>
-              <w:rPr>
-                <w:rFonts w:asciiTheme="majorHAnsi" w:hAnsiTheme="majorHAnsi"/>
-                <w:b/>
-                <w:bCs/>
-                <w:sz w:val="28"/>
-                <w:szCs w:val="28"/>
-              </w:rPr>
-            </w:pPr>
-          </w:p>
-          <w:p>
-            <w:pPr>
-              <w:pStyle w:val="TableParagraph"/>
-              <w:rPr>
-                <w:rFonts w:asciiTheme="majorHAnsi" w:hAnsiTheme="majorHAnsi"/>
-                <w:b/>
-                <w:bCs/>
-                <w:sz w:val="28"/>
-                <w:szCs w:val="28"/>
-              </w:rPr>
-            </w:pPr>
-          </w:p>
-          <w:p>
-            <w:pPr>
-              <w:pStyle w:val="TableParagraph"/>
-              <w:rPr>
-                <w:rFonts w:asciiTheme="majorHAnsi" w:hAnsiTheme="majorHAnsi"/>
-                <w:b/>
-                <w:bCs/>
-                <w:sz w:val="28"/>
-                <w:szCs w:val="28"/>
-              </w:rPr>
-            </w:pPr>
+            <w:r>
+              <w:rPr>
+                <w:noProof/>
+              </w:rPr>
+              <w:drawing>
+                <wp:inline distT="0" distB="0" distL="0" distR="0" wp14:anchorId="3017F081" wp14:editId="217242D5">
+                  <wp:extent cx="3886200" cy="624840"/>
+                  <wp:effectExtent l="0" t="0" r="0" b="3810"/>
+                  <wp:docPr id="27" name="Picture 27"/>
+                  <wp:cNvGraphicFramePr>
+                    <a:graphicFrameLocks xmlns:a="http://schemas.openxmlformats.org/drawingml/2006/main" noChangeAspect="1"/>
+                  </wp:cNvGraphicFramePr>
+                  <a:graphic xmlns:a="http://schemas.openxmlformats.org/drawingml/2006/main">
+                    <a:graphicData uri="http://schemas.openxmlformats.org/drawingml/2006/picture">
+                      <pic:pic xmlns:pic="http://schemas.openxmlformats.org/drawingml/2006/picture">
+                        <pic:nvPicPr>
+                          <pic:cNvPr id="0" name=""/>
+                          <pic:cNvPicPr/>
+                        </pic:nvPicPr>
+                        <pic:blipFill>
+                          <a:blip r:embed="rId58"/>
+                          <a:stretch>
+                            <a:fillRect/>
+                          </a:stretch>
+                        </pic:blipFill>
+                        <pic:spPr>
+                          <a:xfrm>
+                            <a:off x="0" y="0"/>
+                            <a:ext cx="3886200" cy="624840"/>
+                          </a:xfrm>
+                          <a:prstGeom prst="rect">
+                            <a:avLst/>
+                          </a:prstGeom>
+                        </pic:spPr>
+                      </pic:pic>
+                    </a:graphicData>
+                  </a:graphic>
+                </wp:inline>
+              </w:drawing>
+            </w:r>
           </w:p>
         </w:tc>
       </w:tr>
@@ -5127,8 +6207,8 @@
 </file>
 
 <file path=word/numbering.xml><?xml version="1.0" encoding="utf-8"?>
-<w:numbering xmlns:wpc="http://schemas.microsoft.com/office/word/2010/wordprocessingCanvas" xmlns:cx="http://schemas.microsoft.com/office/drawing/2014/chartex" xmlns:cx1="http://schemas.microsoft.com/office/drawing/2015/9/8/chartex" xmlns:mc="http://schemas.openxmlformats.org/markup-compatibility/2006" xmlns:o="urn:schemas-microsoft-com:office:office" xmlns:r="http://schemas.openxmlformats.org/officeDocument/2006/relationships" xmlns:m="http://schemas.openxmlformats.org/officeDocument/2006/math" xmlns:v="urn:schemas-microsoft-com:vml" xmlns:wp14="http://schemas.microsoft.com/office/word/2010/wordprocessingDrawing" xmlns:wp="http://schemas.openxmlformats.org/drawingml/2006/wordprocessingDrawing" xmlns:w10="urn:schemas-microsoft-com:office:word" xmlns:w="http://schemas.openxmlformats.org/wordprocessingml/2006/main" xmlns:w14="http://schemas.microsoft.com/office/word/2010/wordml" xmlns:w15="http://schemas.microsoft.com/office/word/2012/wordml" xmlns:w16se="http://schemas.microsoft.com/office/word/2015/wordml/symex" xmlns:wpg="http://schemas.microsoft.com/office/word/2010/wordprocessingGroup" xmlns:wpi="http://schemas.microsoft.com/office/word/2010/wordprocessingInk" xmlns:wne="http://schemas.microsoft.com/office/word/2006/wordml" xmlns:wps="http://schemas.microsoft.com/office/word/2010/wordprocessingShape" mc:Ignorable="w14 w15 w16se wp14">
-  <w:abstractNum w:abstractNumId="0" w15:restartNumberingAfterBreak="0">
+<w:numbering xmlns:wpc="http://schemas.microsoft.com/office/word/2010/wordprocessingCanvas" xmlns:mc="http://schemas.openxmlformats.org/markup-compatibility/2006" xmlns:o="urn:schemas-microsoft-com:office:office" xmlns:r="http://schemas.openxmlformats.org/officeDocument/2006/relationships" xmlns:m="http://schemas.openxmlformats.org/officeDocument/2006/math" xmlns:v="urn:schemas-microsoft-com:vml" xmlns:wp14="http://schemas.microsoft.com/office/word/2010/wordprocessingDrawing" xmlns:wp="http://schemas.openxmlformats.org/drawingml/2006/wordprocessingDrawing" xmlns:w10="urn:schemas-microsoft-com:office:word" xmlns:w="http://schemas.openxmlformats.org/wordprocessingml/2006/main" xmlns:w14="http://schemas.microsoft.com/office/word/2010/wordml" xmlns:wpg="http://schemas.microsoft.com/office/word/2010/wordprocessingGroup" xmlns:wpi="http://schemas.microsoft.com/office/word/2010/wordprocessingInk" xmlns:wne="http://schemas.microsoft.com/office/word/2006/wordml" xmlns:wps="http://schemas.microsoft.com/office/word/2010/wordprocessingShape" mc:Ignorable="w14 wp14">
+  <w:abstractNum w:abstractNumId="0">
     <w:nsid w:val="2B3F58E1"/>
     <w:multiLevelType w:val="hybridMultilevel"/>
     <w:tmpl w:val="F0EC2D7A"/>
@@ -5243,7 +6323,7 @@
 </file>
 
 <file path=word/styles.xml><?xml version="1.0" encoding="utf-8"?>
-<w:styles xmlns:mc="http://schemas.openxmlformats.org/markup-compatibility/2006" xmlns:r="http://schemas.openxmlformats.org/officeDocument/2006/relationships" xmlns:w="http://schemas.openxmlformats.org/wordprocessingml/2006/main" xmlns:w14="http://schemas.microsoft.com/office/word/2010/wordml" xmlns:w15="http://schemas.microsoft.com/office/word/2012/wordml" xmlns:w16se="http://schemas.microsoft.com/office/word/2015/wordml/symex" mc:Ignorable="w14 w15 w16se">
+<w:styles xmlns:mc="http://schemas.openxmlformats.org/markup-compatibility/2006" xmlns:r="http://schemas.openxmlformats.org/officeDocument/2006/relationships" xmlns:w="http://schemas.openxmlformats.org/wordprocessingml/2006/main" xmlns:w14="http://schemas.microsoft.com/office/word/2010/wordml" mc:Ignorable="w14">
   <w:docDefaults>
     <w:rPrDefault>
       <w:rPr>
@@ -5261,378 +6341,145 @@
       </w:pPr>
     </w:pPrDefault>
   </w:docDefaults>
-  <w:latentStyles w:defLockedState="0" w:defUIPriority="99" w:defSemiHidden="0" w:defUnhideWhenUsed="0" w:defQFormat="0" w:count="371">
-    <w:lsdException w:name="Normal" w:uiPriority="0" w:qFormat="1"/>
-    <w:lsdException w:name="heading 1" w:uiPriority="9" w:qFormat="1"/>
-    <w:lsdException w:name="heading 2" w:semiHidden="1" w:uiPriority="9" w:unhideWhenUsed="1" w:qFormat="1"/>
-    <w:lsdException w:name="heading 3" w:semiHidden="1" w:uiPriority="9" w:unhideWhenUsed="1" w:qFormat="1"/>
-    <w:lsdException w:name="heading 4" w:semiHidden="1" w:uiPriority="9" w:unhideWhenUsed="1" w:qFormat="1"/>
-    <w:lsdException w:name="heading 5" w:semiHidden="1" w:uiPriority="9" w:unhideWhenUsed="1" w:qFormat="1"/>
-    <w:lsdException w:name="heading 6" w:semiHidden="1" w:uiPriority="9" w:unhideWhenUsed="1" w:qFormat="1"/>
-    <w:lsdException w:name="heading 7" w:semiHidden="1" w:uiPriority="9" w:unhideWhenUsed="1" w:qFormat="1"/>
-    <w:lsdException w:name="heading 8" w:semiHidden="1" w:uiPriority="9" w:unhideWhenUsed="1" w:qFormat="1"/>
-    <w:lsdException w:name="heading 9" w:semiHidden="1" w:uiPriority="9" w:unhideWhenUsed="1" w:qFormat="1"/>
-    <w:lsdException w:name="index 1" w:semiHidden="1" w:unhideWhenUsed="1"/>
-    <w:lsdException w:name="index 2" w:semiHidden="1" w:unhideWhenUsed="1"/>
-    <w:lsdException w:name="index 3" w:semiHidden="1" w:unhideWhenUsed="1"/>
-    <w:lsdException w:name="index 4" w:semiHidden="1" w:unhideWhenUsed="1"/>
-    <w:lsdException w:name="index 5" w:semiHidden="1" w:unhideWhenUsed="1"/>
-    <w:lsdException w:name="index 6" w:semiHidden="1" w:unhideWhenUsed="1"/>
-    <w:lsdException w:name="index 7" w:semiHidden="1" w:unhideWhenUsed="1"/>
-    <w:lsdException w:name="index 8" w:semiHidden="1" w:unhideWhenUsed="1"/>
-    <w:lsdException w:name="index 9" w:semiHidden="1" w:unhideWhenUsed="1"/>
-    <w:lsdException w:name="toc 1" w:semiHidden="1" w:uiPriority="39" w:unhideWhenUsed="1"/>
-    <w:lsdException w:name="toc 2" w:semiHidden="1" w:uiPriority="39" w:unhideWhenUsed="1"/>
-    <w:lsdException w:name="toc 3" w:semiHidden="1" w:uiPriority="39" w:unhideWhenUsed="1"/>
-    <w:lsdException w:name="toc 4" w:semiHidden="1" w:uiPriority="39" w:unhideWhenUsed="1"/>
-    <w:lsdException w:name="toc 5" w:semiHidden="1" w:uiPriority="39" w:unhideWhenUsed="1"/>
-    <w:lsdException w:name="toc 6" w:semiHidden="1" w:uiPriority="39" w:unhideWhenUsed="1"/>
-    <w:lsdException w:name="toc 7" w:semiHidden="1" w:uiPriority="39" w:unhideWhenUsed="1"/>
-    <w:lsdException w:name="toc 8" w:semiHidden="1" w:uiPriority="39" w:unhideWhenUsed="1"/>
-    <w:lsdException w:name="toc 9" w:semiHidden="1" w:uiPriority="39" w:unhideWhenUsed="1"/>
-    <w:lsdException w:name="Normal Indent" w:semiHidden="1" w:unhideWhenUsed="1"/>
-    <w:lsdException w:name="footnote text" w:semiHidden="1" w:unhideWhenUsed="1"/>
-    <w:lsdException w:name="annotation text" w:semiHidden="1" w:unhideWhenUsed="1"/>
-    <w:lsdException w:name="header" w:semiHidden="1" w:unhideWhenUsed="1"/>
-    <w:lsdException w:name="footer" w:semiHidden="1" w:unhideWhenUsed="1"/>
-    <w:lsdException w:name="index heading" w:semiHidden="1" w:unhideWhenUsed="1"/>
-    <w:lsdException w:name="caption" w:semiHidden="1" w:uiPriority="35" w:unhideWhenUsed="1" w:qFormat="1"/>
-    <w:lsdException w:name="table of figures" w:semiHidden="1" w:unhideWhenUsed="1"/>
-    <w:lsdException w:name="envelope address" w:semiHidden="1" w:unhideWhenUsed="1"/>
-    <w:lsdException w:name="envelope return" w:semiHidden="1" w:unhideWhenUsed="1"/>
-    <w:lsdException w:name="footnote reference" w:semiHidden="1" w:unhideWhenUsed="1"/>
-    <w:lsdException w:name="annotation reference" w:semiHidden="1" w:unhideWhenUsed="1"/>
-    <w:lsdException w:name="line number" w:semiHidden="1" w:unhideWhenUsed="1"/>
-    <w:lsdException w:name="page number" w:semiHidden="1" w:unhideWhenUsed="1"/>
-    <w:lsdException w:name="endnote reference" w:semiHidden="1" w:unhideWhenUsed="1"/>
-    <w:lsdException w:name="endnote text" w:semiHidden="1" w:unhideWhenUsed="1"/>
-    <w:lsdException w:name="table of authorities" w:semiHidden="1" w:unhideWhenUsed="1"/>
-    <w:lsdException w:name="macro" w:semiHidden="1" w:unhideWhenUsed="1"/>
-    <w:lsdException w:name="toa heading" w:semiHidden="1" w:unhideWhenUsed="1"/>
-    <w:lsdException w:name="List" w:semiHidden="1" w:unhideWhenUsed="1"/>
-    <w:lsdException w:name="List Bullet" w:semiHidden="1" w:unhideWhenUsed="1"/>
-    <w:lsdException w:name="List Number" w:semiHidden="1" w:unhideWhenUsed="1"/>
-    <w:lsdException w:name="List 2" w:semiHidden="1" w:unhideWhenUsed="1"/>
-    <w:lsdException w:name="List 3" w:semiHidden="1" w:unhideWhenUsed="1"/>
-    <w:lsdException w:name="List 4" w:semiHidden="1" w:unhideWhenUsed="1"/>
-    <w:lsdException w:name="List 5" w:semiHidden="1" w:unhideWhenUsed="1"/>
-    <w:lsdException w:name="List Bullet 2" w:semiHidden="1" w:unhideWhenUsed="1"/>
-    <w:lsdException w:name="List Bullet 3" w:semiHidden="1" w:unhideWhenUsed="1"/>
-    <w:lsdException w:name="List Bullet 4" w:semiHidden="1" w:unhideWhenUsed="1"/>
-    <w:lsdException w:name="List Bullet 5" w:semiHidden="1" w:unhideWhenUsed="1"/>
-    <w:lsdException w:name="List Number 2" w:semiHidden="1" w:unhideWhenUsed="1"/>
-    <w:lsdException w:name="List Number 3" w:semiHidden="1" w:unhideWhenUsed="1"/>
-    <w:lsdException w:name="List Number 4" w:semiHidden="1" w:unhideWhenUsed="1"/>
-    <w:lsdException w:name="List Number 5" w:semiHidden="1" w:unhideWhenUsed="1"/>
-    <w:lsdException w:name="Title" w:uiPriority="10" w:qFormat="1"/>
-    <w:lsdException w:name="Closing" w:semiHidden="1" w:unhideWhenUsed="1"/>
-    <w:lsdException w:name="Signature" w:semiHidden="1" w:unhideWhenUsed="1"/>
-    <w:lsdException w:name="Default Paragraph Font" w:semiHidden="1" w:uiPriority="1" w:unhideWhenUsed="1"/>
-    <w:lsdException w:name="Body Text" w:semiHidden="1" w:uiPriority="1" w:unhideWhenUsed="1" w:qFormat="1"/>
-    <w:lsdException w:name="Body Text Indent" w:semiHidden="1" w:unhideWhenUsed="1"/>
-    <w:lsdException w:name="List Continue" w:semiHidden="1" w:unhideWhenUsed="1"/>
-    <w:lsdException w:name="List Continue 2" w:semiHidden="1" w:unhideWhenUsed="1"/>
-    <w:lsdException w:name="List Continue 3" w:semiHidden="1" w:unhideWhenUsed="1"/>
-    <w:lsdException w:name="List Continue 4" w:semiHidden="1" w:unhideWhenUsed="1"/>
-    <w:lsdException w:name="List Continue 5" w:semiHidden="1" w:unhideWhenUsed="1"/>
-    <w:lsdException w:name="Message Header" w:semiHidden="1" w:unhideWhenUsed="1"/>
-    <w:lsdException w:name="Subtitle" w:uiPriority="11" w:qFormat="1"/>
-    <w:lsdException w:name="Salutation" w:semiHidden="1" w:unhideWhenUsed="1"/>
-    <w:lsdException w:name="Date" w:semiHidden="1" w:unhideWhenUsed="1"/>
-    <w:lsdException w:name="Body Text First Indent" w:semiHidden="1" w:unhideWhenUsed="1"/>
-    <w:lsdException w:name="Body Text First Indent 2" w:semiHidden="1" w:unhideWhenUsed="1"/>
-    <w:lsdException w:name="Note Heading" w:semiHidden="1" w:unhideWhenUsed="1"/>
-    <w:lsdException w:name="Body Text 2" w:semiHidden="1" w:unhideWhenUsed="1"/>
-    <w:lsdException w:name="Body Text 3" w:semiHidden="1" w:unhideWhenUsed="1"/>
-    <w:lsdException w:name="Body Text Indent 2" w:semiHidden="1" w:unhideWhenUsed="1"/>
-    <w:lsdException w:name="Body Text Indent 3" w:semiHidden="1" w:unhideWhenUsed="1"/>
-    <w:lsdException w:name="Block Text" w:semiHidden="1" w:unhideWhenUsed="1"/>
-    <w:lsdException w:name="Hyperlink" w:semiHidden="1" w:unhideWhenUsed="1"/>
-    <w:lsdException w:name="FollowedHyperlink" w:semiHidden="1" w:unhideWhenUsed="1"/>
-    <w:lsdException w:name="Strong" w:uiPriority="22" w:qFormat="1"/>
-    <w:lsdException w:name="Emphasis" w:uiPriority="20" w:qFormat="1"/>
-    <w:lsdException w:name="Document Map" w:semiHidden="1" w:unhideWhenUsed="1"/>
-    <w:lsdException w:name="Plain Text" w:semiHidden="1" w:unhideWhenUsed="1"/>
-    <w:lsdException w:name="E-mail Signature" w:semiHidden="1" w:unhideWhenUsed="1"/>
-    <w:lsdException w:name="HTML Top of Form" w:semiHidden="1" w:unhideWhenUsed="1"/>
-    <w:lsdException w:name="HTML Bottom of Form" w:semiHidden="1" w:unhideWhenUsed="1"/>
-    <w:lsdException w:name="Normal (Web)" w:semiHidden="1" w:unhideWhenUsed="1"/>
-    <w:lsdException w:name="HTML Acronym" w:semiHidden="1" w:unhideWhenUsed="1"/>
-    <w:lsdException w:name="HTML Address" w:semiHidden="1" w:unhideWhenUsed="1"/>
-    <w:lsdException w:name="HTML Cite" w:semiHidden="1" w:unhideWhenUsed="1"/>
-    <w:lsdException w:name="HTML Code" w:semiHidden="1" w:unhideWhenUsed="1"/>
-    <w:lsdException w:name="HTML Definition" w:semiHidden="1" w:unhideWhenUsed="1"/>
-    <w:lsdException w:name="HTML Keyboard" w:semiHidden="1" w:unhideWhenUsed="1"/>
-    <w:lsdException w:name="HTML Preformatted" w:semiHidden="1" w:unhideWhenUsed="1"/>
-    <w:lsdException w:name="HTML Sample" w:semiHidden="1" w:unhideWhenUsed="1"/>
-    <w:lsdException w:name="HTML Typewriter" w:semiHidden="1" w:unhideWhenUsed="1"/>
-    <w:lsdException w:name="HTML Variable" w:semiHidden="1" w:unhideWhenUsed="1"/>
-    <w:lsdException w:name="Normal Table" w:semiHidden="1" w:unhideWhenUsed="1"/>
-    <w:lsdException w:name="annotation subject" w:semiHidden="1" w:unhideWhenUsed="1"/>
-    <w:lsdException w:name="No List" w:semiHidden="1" w:unhideWhenUsed="1"/>
-    <w:lsdException w:name="Outline List 1" w:semiHidden="1" w:unhideWhenUsed="1"/>
-    <w:lsdException w:name="Outline List 2" w:semiHidden="1" w:unhideWhenUsed="1"/>
-    <w:lsdException w:name="Outline List 3" w:semiHidden="1" w:unhideWhenUsed="1"/>
-    <w:lsdException w:name="Table Simple 1" w:semiHidden="1" w:unhideWhenUsed="1"/>
-    <w:lsdException w:name="Table Simple 2" w:semiHidden="1" w:unhideWhenUsed="1"/>
-    <w:lsdException w:name="Table Simple 3" w:semiHidden="1" w:unhideWhenUsed="1"/>
-    <w:lsdException w:name="Table Classic 1" w:semiHidden="1" w:unhideWhenUsed="1"/>
-    <w:lsdException w:name="Table Classic 2" w:semiHidden="1" w:unhideWhenUsed="1"/>
-    <w:lsdException w:name="Table Classic 3" w:semiHidden="1" w:unhideWhenUsed="1"/>
-    <w:lsdException w:name="Table Classic 4" w:semiHidden="1" w:unhideWhenUsed="1"/>
-    <w:lsdException w:name="Table Colorful 1" w:semiHidden="1" w:unhideWhenUsed="1"/>
-    <w:lsdException w:name="Table Colorful 2" w:semiHidden="1" w:unhideWhenUsed="1"/>
-    <w:lsdException w:name="Table Colorful 3" w:semiHidden="1" w:unhideWhenUsed="1"/>
-    <w:lsdException w:name="Table Columns 1" w:semiHidden="1" w:unhideWhenUsed="1"/>
-    <w:lsdException w:name="Table Columns 2" w:semiHidden="1" w:unhideWhenUsed="1"/>
-    <w:lsdException w:name="Table Columns 3" w:semiHidden="1" w:unhideWhenUsed="1"/>
-    <w:lsdException w:name="Table Columns 4" w:semiHidden="1" w:unhideWhenUsed="1"/>
-    <w:lsdException w:name="Table Columns 5" w:semiHidden="1" w:unhideWhenUsed="1"/>
-    <w:lsdException w:name="Table Grid 1" w:semiHidden="1" w:unhideWhenUsed="1"/>
-    <w:lsdException w:name="Table Grid 2" w:semiHidden="1" w:unhideWhenUsed="1"/>
-    <w:lsdException w:name="Table Grid 3" w:semiHidden="1" w:unhideWhenUsed="1"/>
-    <w:lsdException w:name="Table Grid 4" w:semiHidden="1" w:unhideWhenUsed="1"/>
-    <w:lsdException w:name="Table Grid 5" w:semiHidden="1" w:unhideWhenUsed="1"/>
-    <w:lsdException w:name="Table Grid 6" w:semiHidden="1" w:unhideWhenUsed="1"/>
-    <w:lsdException w:name="Table Grid 7" w:semiHidden="1" w:unhideWhenUsed="1"/>
-    <w:lsdException w:name="Table Grid 8" w:semiHidden="1" w:unhideWhenUsed="1"/>
-    <w:lsdException w:name="Table List 1" w:semiHidden="1" w:unhideWhenUsed="1"/>
-    <w:lsdException w:name="Table List 2" w:semiHidden="1" w:unhideWhenUsed="1"/>
-    <w:lsdException w:name="Table List 3" w:semiHidden="1" w:unhideWhenUsed="1"/>
-    <w:lsdException w:name="Table List 4" w:semiHidden="1" w:unhideWhenUsed="1"/>
-    <w:lsdException w:name="Table List 5" w:semiHidden="1" w:unhideWhenUsed="1"/>
-    <w:lsdException w:name="Table List 6" w:semiHidden="1" w:unhideWhenUsed="1"/>
-    <w:lsdException w:name="Table List 7" w:semiHidden="1" w:unhideWhenUsed="1"/>
-    <w:lsdException w:name="Table List 8" w:semiHidden="1" w:unhideWhenUsed="1"/>
-    <w:lsdException w:name="Table 3D effects 1" w:semiHidden="1" w:unhideWhenUsed="1"/>
-    <w:lsdException w:name="Table 3D effects 2" w:semiHidden="1" w:unhideWhenUsed="1"/>
-    <w:lsdException w:name="Table 3D effects 3" w:semiHidden="1" w:unhideWhenUsed="1"/>
-    <w:lsdException w:name="Table Contemporary" w:semiHidden="1" w:unhideWhenUsed="1"/>
-    <w:lsdException w:name="Table Elegant" w:semiHidden="1" w:unhideWhenUsed="1"/>
-    <w:lsdException w:name="Table Professional" w:semiHidden="1" w:unhideWhenUsed="1"/>
-    <w:lsdException w:name="Table Subtle 1" w:semiHidden="1" w:unhideWhenUsed="1"/>
-    <w:lsdException w:name="Table Subtle 2" w:semiHidden="1" w:unhideWhenUsed="1"/>
-    <w:lsdException w:name="Table Web 1" w:semiHidden="1" w:unhideWhenUsed="1"/>
-    <w:lsdException w:name="Table Web 2" w:semiHidden="1" w:unhideWhenUsed="1"/>
-    <w:lsdException w:name="Table Web 3" w:semiHidden="1" w:unhideWhenUsed="1"/>
-    <w:lsdException w:name="Balloon Text" w:semiHidden="1" w:unhideWhenUsed="1"/>
-    <w:lsdException w:name="Table Grid" w:uiPriority="39"/>
-    <w:lsdException w:name="Table Theme" w:semiHidden="1" w:unhideWhenUsed="1"/>
-    <w:lsdException w:name="Placeholder Text" w:semiHidden="1"/>
-    <w:lsdException w:name="No Spacing" w:uiPriority="1" w:qFormat="1"/>
-    <w:lsdException w:name="Light Shading" w:uiPriority="60"/>
-    <w:lsdException w:name="Light List" w:uiPriority="61"/>
-    <w:lsdException w:name="Light Grid" w:uiPriority="62"/>
-    <w:lsdException w:name="Medium Shading 1" w:uiPriority="63"/>
-    <w:lsdException w:name="Medium Shading 2" w:uiPriority="64"/>
-    <w:lsdException w:name="Medium List 1" w:uiPriority="65"/>
-    <w:lsdException w:name="Medium List 2" w:uiPriority="66"/>
-    <w:lsdException w:name="Medium Grid 1" w:uiPriority="67"/>
-    <w:lsdException w:name="Medium Grid 2" w:uiPriority="68"/>
-    <w:lsdException w:name="Medium Grid 3" w:uiPriority="69"/>
-    <w:lsdException w:name="Dark List" w:uiPriority="70"/>
-    <w:lsdException w:name="Colorful Shading" w:uiPriority="71"/>
-    <w:lsdException w:name="Colorful List" w:uiPriority="72"/>
-    <w:lsdException w:name="Colorful Grid" w:uiPriority="73"/>
-    <w:lsdException w:name="Light Shading Accent 1" w:uiPriority="60"/>
-    <w:lsdException w:name="Light List Accent 1" w:uiPriority="61"/>
-    <w:lsdException w:name="Light Grid Accent 1" w:uiPriority="62"/>
-    <w:lsdException w:name="Medium Shading 1 Accent 1" w:uiPriority="63"/>
-    <w:lsdException w:name="Medium Shading 2 Accent 1" w:uiPriority="64"/>
-    <w:lsdException w:name="Medium List 1 Accent 1" w:uiPriority="65"/>
-    <w:lsdException w:name="Revision" w:semiHidden="1"/>
-    <w:lsdException w:name="List Paragraph" w:uiPriority="34" w:qFormat="1"/>
-    <w:lsdException w:name="Quote" w:uiPriority="29" w:qFormat="1"/>
-    <w:lsdException w:name="Intense Quote" w:uiPriority="30" w:qFormat="1"/>
-    <w:lsdException w:name="Medium List 2 Accent 1" w:uiPriority="66"/>
-    <w:lsdException w:name="Medium Grid 1 Accent 1" w:uiPriority="67"/>
-    <w:lsdException w:name="Medium Grid 2 Accent 1" w:uiPriority="68"/>
-    <w:lsdException w:name="Medium Grid 3 Accent 1" w:uiPriority="69"/>
-    <w:lsdException w:name="Dark List Accent 1" w:uiPriority="70"/>
-    <w:lsdException w:name="Colorful Shading Accent 1" w:uiPriority="71"/>
-    <w:lsdException w:name="Colorful List Accent 1" w:uiPriority="72"/>
-    <w:lsdException w:name="Colorful Grid Accent 1" w:uiPriority="73"/>
-    <w:lsdException w:name="Light Shading Accent 2" w:uiPriority="60"/>
-    <w:lsdException w:name="Light List Accent 2" w:uiPriority="61"/>
-    <w:lsdException w:name="Light Grid Accent 2" w:uiPriority="62"/>
-    <w:lsdException w:name="Medium Shading 1 Accent 2" w:uiPriority="63"/>
-    <w:lsdException w:name="Medium Shading 2 Accent 2" w:uiPriority="64"/>
-    <w:lsdException w:name="Medium List 1 Accent 2" w:uiPriority="65"/>
-    <w:lsdException w:name="Medium List 2 Accent 2" w:uiPriority="66"/>
-    <w:lsdException w:name="Medium Grid 1 Accent 2" w:uiPriority="67"/>
-    <w:lsdException w:name="Medium Grid 2 Accent 2" w:uiPriority="68"/>
-    <w:lsdException w:name="Medium Grid 3 Accent 2" w:uiPriority="69"/>
-    <w:lsdException w:name="Dark List Accent 2" w:uiPriority="70"/>
-    <w:lsdException w:name="Colorful Shading Accent 2" w:uiPriority="71"/>
-    <w:lsdException w:name="Colorful List Accent 2" w:uiPriority="72"/>
-    <w:lsdException w:name="Colorful Grid Accent 2" w:uiPriority="73"/>
-    <w:lsdException w:name="Light Shading Accent 3" w:uiPriority="60"/>
-    <w:lsdException w:name="Light List Accent 3" w:uiPriority="61"/>
-    <w:lsdException w:name="Light Grid Accent 3" w:uiPriority="62"/>
-    <w:lsdException w:name="Medium Shading 1 Accent 3" w:uiPriority="63"/>
-    <w:lsdException w:name="Medium Shading 2 Accent 3" w:uiPriority="64"/>
-    <w:lsdException w:name="Medium List 1 Accent 3" w:uiPriority="65"/>
-    <w:lsdException w:name="Medium List 2 Accent 3" w:uiPriority="66"/>
-    <w:lsdException w:name="Medium Grid 1 Accent 3" w:uiPriority="67"/>
-    <w:lsdException w:name="Medium Grid 2 Accent 3" w:uiPriority="68"/>
-    <w:lsdException w:name="Medium Grid 3 Accent 3" w:uiPriority="69"/>
-    <w:lsdException w:name="Dark List Accent 3" w:uiPriority="70"/>
-    <w:lsdException w:name="Colorful Shading Accent 3" w:uiPriority="71"/>
-    <w:lsdException w:name="Colorful List Accent 3" w:uiPriority="72"/>
-    <w:lsdException w:name="Colorful Grid Accent 3" w:uiPriority="73"/>
-    <w:lsdException w:name="Light Shading Accent 4" w:uiPriority="60"/>
-    <w:lsdException w:name="Light List Accent 4" w:uiPriority="61"/>
-    <w:lsdException w:name="Light Grid Accent 4" w:uiPriority="62"/>
-    <w:lsdException w:name="Medium Shading 1 Accent 4" w:uiPriority="63"/>
-    <w:lsdException w:name="Medium Shading 2 Accent 4" w:uiPriority="64"/>
-    <w:lsdException w:name="Medium List 1 Accent 4" w:uiPriority="65"/>
-    <w:lsdException w:name="Medium List 2 Accent 4" w:uiPriority="66"/>
-    <w:lsdException w:name="Medium Grid 1 Accent 4" w:uiPriority="67"/>
-    <w:lsdException w:name="Medium Grid 2 Accent 4" w:uiPriority="68"/>
-    <w:lsdException w:name="Medium Grid 3 Accent 4" w:uiPriority="69"/>
-    <w:lsdException w:name="Dark List Accent 4" w:uiPriority="70"/>
-    <w:lsdException w:name="Colorful Shading Accent 4" w:uiPriority="71"/>
-    <w:lsdException w:name="Colorful List Accent 4" w:uiPriority="72"/>
-    <w:lsdException w:name="Colorful Grid Accent 4" w:uiPriority="73"/>
-    <w:lsdException w:name="Light Shading Accent 5" w:uiPriority="60"/>
-    <w:lsdException w:name="Light List Accent 5" w:uiPriority="61"/>
-    <w:lsdException w:name="Light Grid Accent 5" w:uiPriority="62"/>
-    <w:lsdException w:name="Medium Shading 1 Accent 5" w:uiPriority="63"/>
-    <w:lsdException w:name="Medium Shading 2 Accent 5" w:uiPriority="64"/>
-    <w:lsdException w:name="Medium List 1 Accent 5" w:uiPriority="65"/>
-    <w:lsdException w:name="Medium List 2 Accent 5" w:uiPriority="66"/>
-    <w:lsdException w:name="Medium Grid 1 Accent 5" w:uiPriority="67"/>
-    <w:lsdException w:name="Medium Grid 2 Accent 5" w:uiPriority="68"/>
-    <w:lsdException w:name="Medium Grid 3 Accent 5" w:uiPriority="69"/>
-    <w:lsdException w:name="Dark List Accent 5" w:uiPriority="70"/>
-    <w:lsdException w:name="Colorful Shading Accent 5" w:uiPriority="71"/>
-    <w:lsdException w:name="Colorful List Accent 5" w:uiPriority="72"/>
-    <w:lsdException w:name="Colorful Grid Accent 5" w:uiPriority="73"/>
-    <w:lsdException w:name="Light Shading Accent 6" w:uiPriority="60"/>
-    <w:lsdException w:name="Light List Accent 6" w:uiPriority="61"/>
-    <w:lsdException w:name="Light Grid Accent 6" w:uiPriority="62"/>
-    <w:lsdException w:name="Medium Shading 1 Accent 6" w:uiPriority="63"/>
-    <w:lsdException w:name="Medium Shading 2 Accent 6" w:uiPriority="64"/>
-    <w:lsdException w:name="Medium List 1 Accent 6" w:uiPriority="65"/>
-    <w:lsdException w:name="Medium List 2 Accent 6" w:uiPriority="66"/>
-    <w:lsdException w:name="Medium Grid 1 Accent 6" w:uiPriority="67"/>
-    <w:lsdException w:name="Medium Grid 2 Accent 6" w:uiPriority="68"/>
-    <w:lsdException w:name="Medium Grid 3 Accent 6" w:uiPriority="69"/>
-    <w:lsdException w:name="Dark List Accent 6" w:uiPriority="70"/>
-    <w:lsdException w:name="Colorful Shading Accent 6" w:uiPriority="71"/>
-    <w:lsdException w:name="Colorful List Accent 6" w:uiPriority="72"/>
-    <w:lsdException w:name="Colorful Grid Accent 6" w:uiPriority="73"/>
-    <w:lsdException w:name="Subtle Emphasis" w:uiPriority="19" w:qFormat="1"/>
-    <w:lsdException w:name="Intense Emphasis" w:uiPriority="21" w:qFormat="1"/>
-    <w:lsdException w:name="Subtle Reference" w:uiPriority="31" w:qFormat="1"/>
-    <w:lsdException w:name="Intense Reference" w:uiPriority="32" w:qFormat="1"/>
-    <w:lsdException w:name="Book Title" w:uiPriority="33" w:qFormat="1"/>
-    <w:lsdException w:name="Bibliography" w:semiHidden="1" w:uiPriority="37" w:unhideWhenUsed="1"/>
-    <w:lsdException w:name="TOC Heading" w:semiHidden="1" w:uiPriority="39" w:unhideWhenUsed="1" w:qFormat="1"/>
-    <w:lsdException w:name="Plain Table 1" w:uiPriority="41"/>
-    <w:lsdException w:name="Plain Table 2" w:uiPriority="42"/>
-    <w:lsdException w:name="Plain Table 3" w:uiPriority="43"/>
-    <w:lsdException w:name="Plain Table 4" w:uiPriority="44"/>
-    <w:lsdException w:name="Plain Table 5" w:uiPriority="45"/>
-    <w:lsdException w:name="Grid Table Light" w:uiPriority="40"/>
-    <w:lsdException w:name="Grid Table 1 Light" w:uiPriority="46"/>
-    <w:lsdException w:name="Grid Table 2" w:uiPriority="47"/>
-    <w:lsdException w:name="Grid Table 3" w:uiPriority="48"/>
-    <w:lsdException w:name="Grid Table 4" w:uiPriority="49"/>
-    <w:lsdException w:name="Grid Table 5 Dark" w:uiPriority="50"/>
-    <w:lsdException w:name="Grid Table 6 Colorful" w:uiPriority="51"/>
-    <w:lsdException w:name="Grid Table 7 Colorful" w:uiPriority="52"/>
-    <w:lsdException w:name="Grid Table 1 Light Accent 1" w:uiPriority="46"/>
-    <w:lsdException w:name="Grid Table 2 Accent 1" w:uiPriority="47"/>
-    <w:lsdException w:name="Grid Table 3 Accent 1" w:uiPriority="48"/>
-    <w:lsdException w:name="Grid Table 4 Accent 1" w:uiPriority="49"/>
-    <w:lsdException w:name="Grid Table 5 Dark Accent 1" w:uiPriority="50"/>
-    <w:lsdException w:name="Grid Table 6 Colorful Accent 1" w:uiPriority="51"/>
-    <w:lsdException w:name="Grid Table 7 Colorful Accent 1" w:uiPriority="52"/>
-    <w:lsdException w:name="Grid Table 1 Light Accent 2" w:uiPriority="46"/>
-    <w:lsdException w:name="Grid Table 2 Accent 2" w:uiPriority="47"/>
-    <w:lsdException w:name="Grid Table 3 Accent 2" w:uiPriority="48"/>
-    <w:lsdException w:name="Grid Table 4 Accent 2" w:uiPriority="49"/>
-    <w:lsdException w:name="Grid Table 5 Dark Accent 2" w:uiPriority="50"/>
-    <w:lsdException w:name="Grid Table 6 Colorful Accent 2" w:uiPriority="51"/>
-    <w:lsdException w:name="Grid Table 7 Colorful Accent 2" w:uiPriority="52"/>
-    <w:lsdException w:name="Grid Table 1 Light Accent 3" w:uiPriority="46"/>
-    <w:lsdException w:name="Grid Table 2 Accent 3" w:uiPriority="47"/>
-    <w:lsdException w:name="Grid Table 3 Accent 3" w:uiPriority="48"/>
-    <w:lsdException w:name="Grid Table 4 Accent 3" w:uiPriority="49"/>
-    <w:lsdException w:name="Grid Table 5 Dark Accent 3" w:uiPriority="50"/>
-    <w:lsdException w:name="Grid Table 6 Colorful Accent 3" w:uiPriority="51"/>
-    <w:lsdException w:name="Grid Table 7 Colorful Accent 3" w:uiPriority="52"/>
-    <w:lsdException w:name="Grid Table 1 Light Accent 4" w:uiPriority="46"/>
-    <w:lsdException w:name="Grid Table 2 Accent 4" w:uiPriority="47"/>
-    <w:lsdException w:name="Grid Table 3 Accent 4" w:uiPriority="48"/>
-    <w:lsdException w:name="Grid Table 4 Accent 4" w:uiPriority="49"/>
-    <w:lsdException w:name="Grid Table 5 Dark Accent 4" w:uiPriority="50"/>
-    <w:lsdException w:name="Grid Table 6 Colorful Accent 4" w:uiPriority="51"/>
-    <w:lsdException w:name="Grid Table 7 Colorful Accent 4" w:uiPriority="52"/>
-    <w:lsdException w:name="Grid Table 1 Light Accent 5" w:uiPriority="46"/>
-    <w:lsdException w:name="Grid Table 2 Accent 5" w:uiPriority="47"/>
-    <w:lsdException w:name="Grid Table 3 Accent 5" w:uiPriority="48"/>
-    <w:lsdException w:name="Grid Table 4 Accent 5" w:uiPriority="49"/>
-    <w:lsdException w:name="Grid Table 5 Dark Accent 5" w:uiPriority="50"/>
-    <w:lsdException w:name="Grid Table 6 Colorful Accent 5" w:uiPriority="51"/>
-    <w:lsdException w:name="Grid Table 7 Colorful Accent 5" w:uiPriority="52"/>
-    <w:lsdException w:name="Grid Table 1 Light Accent 6" w:uiPriority="46"/>
-    <w:lsdException w:name="Grid Table 2 Accent 6" w:uiPriority="47"/>
-    <w:lsdException w:name="Grid Table 3 Accent 6" w:uiPriority="48"/>
-    <w:lsdException w:name="Grid Table 4 Accent 6" w:uiPriority="49"/>
-    <w:lsdException w:name="Grid Table 5 Dark Accent 6" w:uiPriority="50"/>
-    <w:lsdException w:name="Grid Table 6 Colorful Accent 6" w:uiPriority="51"/>
-    <w:lsdException w:name="Grid Table 7 Colorful Accent 6" w:uiPriority="52"/>
-    <w:lsdException w:name="List Table 1 Light" w:uiPriority="46"/>
-    <w:lsdException w:name="List Table 2" w:uiPriority="47"/>
-    <w:lsdException w:name="List Table 3" w:uiPriority="48"/>
-    <w:lsdException w:name="List Table 4" w:uiPriority="49"/>
-    <w:lsdException w:name="List Table 5 Dark" w:uiPriority="50"/>
-    <w:lsdException w:name="List Table 6 Colorful" w:uiPriority="51"/>
-    <w:lsdException w:name="List Table 7 Colorful" w:uiPriority="52"/>
-    <w:lsdException w:name="List Table 1 Light Accent 1" w:uiPriority="46"/>
-    <w:lsdException w:name="List Table 2 Accent 1" w:uiPriority="47"/>
-    <w:lsdException w:name="List Table 3 Accent 1" w:uiPriority="48"/>
-    <w:lsdException w:name="List Table 4 Accent 1" w:uiPriority="49"/>
-    <w:lsdException w:name="List Table 5 Dark Accent 1" w:uiPriority="50"/>
-    <w:lsdException w:name="List Table 6 Colorful Accent 1" w:uiPriority="51"/>
-    <w:lsdException w:name="List Table 7 Colorful Accent 1" w:uiPriority="52"/>
-    <w:lsdException w:name="List Table 1 Light Accent 2" w:uiPriority="46"/>
-    <w:lsdException w:name="List Table 2 Accent 2" w:uiPriority="47"/>
-    <w:lsdException w:name="List Table 3 Accent 2" w:uiPriority="48"/>
-    <w:lsdException w:name="List Table 4 Accent 2" w:uiPriority="49"/>
-    <w:lsdException w:name="List Table 5 Dark Accent 2" w:uiPriority="50"/>
-    <w:lsdException w:name="List Table 6 Colorful Accent 2" w:uiPriority="51"/>
-    <w:lsdException w:name="List Table 7 Colorful Accent 2" w:uiPriority="52"/>
-    <w:lsdException w:name="List Table 1 Light Accent 3" w:uiPriority="46"/>
-    <w:lsdException w:name="List Table 2 Accent 3" w:uiPriority="47"/>
-    <w:lsdException w:name="List Table 3 Accent 3" w:uiPriority="48"/>
-    <w:lsdException w:name="List Table 4 Accent 3" w:uiPriority="49"/>
-    <w:lsdException w:name="List Table 5 Dark Accent 3" w:uiPriority="50"/>
-    <w:lsdException w:name="List Table 6 Colorful Accent 3" w:uiPriority="51"/>
-    <w:lsdException w:name="List Table 7 Colorful Accent 3" w:uiPriority="52"/>
-    <w:lsdException w:name="List Table 1 Light Accent 4" w:uiPriority="46"/>
-    <w:lsdException w:name="List Table 2 Accent 4" w:uiPriority="47"/>
-    <w:lsdException w:name="List Table 3 Accent 4" w:uiPriority="48"/>
-    <w:lsdException w:name="List Table 4 Accent 4" w:uiPriority="49"/>
-    <w:lsdException w:name="List Table 5 Dark Accent 4" w:uiPriority="50"/>
-    <w:lsdException w:name="List Table 6 Colorful Accent 4" w:uiPriority="51"/>
-    <w:lsdException w:name="List Table 7 Colorful Accent 4" w:uiPriority="52"/>
-    <w:lsdException w:name="List Table 1 Light Accent 5" w:uiPriority="46"/>
-    <w:lsdException w:name="List Table 2 Accent 5" w:uiPriority="47"/>
-    <w:lsdException w:name="List Table 3 Accent 5" w:uiPriority="48"/>
-    <w:lsdException w:name="List Table 4 Accent 5" w:uiPriority="49"/>
-    <w:lsdException w:name="List Table 5 Dark Accent 5" w:uiPriority="50"/>
-    <w:lsdException w:name="List Table 6 Colorful Accent 5" w:uiPriority="51"/>
-    <w:lsdException w:name="List Table 7 Colorful Accent 5" w:uiPriority="52"/>
-    <w:lsdException w:name="List Table 1 Light Accent 6" w:uiPriority="46"/>
-    <w:lsdException w:name="List Table 2 Accent 6" w:uiPriority="47"/>
-    <w:lsdException w:name="List Table 3 Accent 6" w:uiPriority="48"/>
-    <w:lsdException w:name="List Table 4 Accent 6" w:uiPriority="49"/>
-    <w:lsdException w:name="List Table 5 Dark Accent 6" w:uiPriority="50"/>
-    <w:lsdException w:name="List Table 6 Colorful Accent 6" w:uiPriority="51"/>
-    <w:lsdException w:name="List Table 7 Colorful Accent 6" w:uiPriority="52"/>
+  <w:latentStyles w:defLockedState="0" w:defUIPriority="99" w:defSemiHidden="1" w:defUnhideWhenUsed="1" w:defQFormat="0" w:count="267">
+    <w:lsdException w:name="Normal" w:semiHidden="0" w:uiPriority="0" w:unhideWhenUsed="0" w:qFormat="1"/>
+    <w:lsdException w:name="heading 1" w:semiHidden="0" w:uiPriority="9" w:unhideWhenUsed="0" w:qFormat="1"/>
+    <w:lsdException w:name="heading 2" w:uiPriority="9" w:qFormat="1"/>
+    <w:lsdException w:name="heading 3" w:uiPriority="9" w:qFormat="1"/>
+    <w:lsdException w:name="heading 4" w:uiPriority="9" w:qFormat="1"/>
+    <w:lsdException w:name="heading 5" w:uiPriority="9" w:qFormat="1"/>
+    <w:lsdException w:name="heading 6" w:uiPriority="9" w:qFormat="1"/>
+    <w:lsdException w:name="heading 7" w:uiPriority="9" w:qFormat="1"/>
+    <w:lsdException w:name="heading 8" w:uiPriority="9" w:qFormat="1"/>
+    <w:lsdException w:name="heading 9" w:uiPriority="9" w:qFormat="1"/>
+    <w:lsdException w:name="toc 1" w:uiPriority="39"/>
+    <w:lsdException w:name="toc 2" w:uiPriority="39"/>
+    <w:lsdException w:name="toc 3" w:uiPriority="39"/>
+    <w:lsdException w:name="toc 4" w:uiPriority="39"/>
+    <w:lsdException w:name="toc 5" w:uiPriority="39"/>
+    <w:lsdException w:name="toc 6" w:uiPriority="39"/>
+    <w:lsdException w:name="toc 7" w:uiPriority="39"/>
+    <w:lsdException w:name="toc 8" w:uiPriority="39"/>
+    <w:lsdException w:name="toc 9" w:uiPriority="39"/>
+    <w:lsdException w:name="caption" w:uiPriority="35" w:qFormat="1"/>
+    <w:lsdException w:name="Title" w:semiHidden="0" w:uiPriority="10" w:unhideWhenUsed="0" w:qFormat="1"/>
+    <w:lsdException w:name="Default Paragraph Font" w:uiPriority="1"/>
+    <w:lsdException w:name="Body Text" w:uiPriority="1" w:qFormat="1"/>
+    <w:lsdException w:name="Subtitle" w:semiHidden="0" w:uiPriority="11" w:unhideWhenUsed="0" w:qFormat="1"/>
+    <w:lsdException w:name="Strong" w:semiHidden="0" w:uiPriority="22" w:unhideWhenUsed="0" w:qFormat="1"/>
+    <w:lsdException w:name="Emphasis" w:semiHidden="0" w:uiPriority="20" w:unhideWhenUsed="0" w:qFormat="1"/>
+    <w:lsdException w:name="Table Grid" w:semiHidden="0" w:uiPriority="39" w:unhideWhenUsed="0"/>
+    <w:lsdException w:name="Placeholder Text" w:unhideWhenUsed="0"/>
+    <w:lsdException w:name="No Spacing" w:semiHidden="0" w:uiPriority="1" w:unhideWhenUsed="0" w:qFormat="1"/>
+    <w:lsdException w:name="Light Shading" w:semiHidden="0" w:uiPriority="60" w:unhideWhenUsed="0"/>
+    <w:lsdException w:name="Light List" w:semiHidden="0" w:uiPriority="61" w:unhideWhenUsed="0"/>
+    <w:lsdException w:name="Light Grid" w:semiHidden="0" w:uiPriority="62" w:unhideWhenUsed="0"/>
+    <w:lsdException w:name="Medium Shading 1" w:semiHidden="0" w:uiPriority="63" w:unhideWhenUsed="0"/>
+    <w:lsdException w:name="Medium Shading 2" w:semiHidden="0" w:uiPriority="64" w:unhideWhenUsed="0"/>
+    <w:lsdException w:name="Medium List 1" w:semiHidden="0" w:uiPriority="65" w:unhideWhenUsed="0"/>
+    <w:lsdException w:name="Medium List 2" w:semiHidden="0" w:uiPriority="66" w:unhideWhenUsed="0"/>
+    <w:lsdException w:name="Medium Grid 1" w:semiHidden="0" w:uiPriority="67" w:unhideWhenUsed="0"/>
+    <w:lsdException w:name="Medium Grid 2" w:semiHidden="0" w:uiPriority="68" w:unhideWhenUsed="0"/>
+    <w:lsdException w:name="Medium Grid 3" w:semiHidden="0" w:uiPriority="69" w:unhideWhenUsed="0"/>
+    <w:lsdException w:name="Dark List" w:semiHidden="0" w:uiPriority="70" w:unhideWhenUsed="0"/>
+    <w:lsdException w:name="Colorful Shading" w:semiHidden="0" w:uiPriority="71" w:unhideWhenUsed="0"/>
+    <w:lsdException w:name="Colorful List" w:semiHidden="0" w:uiPriority="72" w:unhideWhenUsed="0"/>
+    <w:lsdException w:name="Colorful Grid" w:semiHidden="0" w:uiPriority="73" w:unhideWhenUsed="0"/>
+    <w:lsdException w:name="Light Shading Accent 1" w:semiHidden="0" w:uiPriority="60" w:unhideWhenUsed="0"/>
+    <w:lsdException w:name="Light List Accent 1" w:semiHidden="0" w:uiPriority="61" w:unhideWhenUsed="0"/>
+    <w:lsdException w:name="Light Grid Accent 1" w:semiHidden="0" w:uiPriority="62" w:unhideWhenUsed="0"/>
+    <w:lsdException w:name="Medium Shading 1 Accent 1" w:semiHidden="0" w:uiPriority="63" w:unhideWhenUsed="0"/>
+    <w:lsdException w:name="Medium Shading 2 Accent 1" w:semiHidden="0" w:uiPriority="64" w:unhideWhenUsed="0"/>
+    <w:lsdException w:name="Medium List 1 Accent 1" w:semiHidden="0" w:uiPriority="65" w:unhideWhenUsed="0"/>
+    <w:lsdException w:name="Revision" w:unhideWhenUsed="0"/>
+    <w:lsdException w:name="List Paragraph" w:semiHidden="0" w:uiPriority="34" w:unhideWhenUsed="0" w:qFormat="1"/>
+    <w:lsdException w:name="Quote" w:semiHidden="0" w:uiPriority="29" w:unhideWhenUsed="0" w:qFormat="1"/>
+    <w:lsdException w:name="Intense Quote" w:semiHidden="0" w:uiPriority="30" w:unhideWhenUsed="0" w:qFormat="1"/>
+    <w:lsdException w:name="Medium List 2 Accent 1" w:semiHidden="0" w:uiPriority="66" w:unhideWhenUsed="0"/>
+    <w:lsdException w:name="Medium Grid 1 Accent 1" w:semiHidden="0" w:uiPriority="67" w:unhideWhenUsed="0"/>
+    <w:lsdException w:name="Medium Grid 2 Accent 1" w:semiHidden="0" w:uiPriority="68" w:unhideWhenUsed="0"/>
+    <w:lsdException w:name="Medium Grid 3 Accent 1" w:semiHidden="0" w:uiPriority="69" w:unhideWhenUsed="0"/>
+    <w:lsdException w:name="Dark List Accent 1" w:semiHidden="0" w:uiPriority="70" w:unhideWhenUsed="0"/>
+    <w:lsdException w:name="Colorful Shading Accent 1" w:semiHidden="0" w:uiPriority="71" w:unhideWhenUsed="0"/>
+    <w:lsdException w:name="Colorful List Accent 1" w:semiHidden="0" w:uiPriority="72" w:unhideWhenUsed="0"/>
+    <w:lsdException w:name="Colorful Grid Accent 1" w:semiHidden="0" w:uiPriority="73" w:unhideWhenUsed="0"/>
+    <w:lsdException w:name="Light Shading Accent 2" w:semiHidden="0" w:uiPriority="60" w:unhideWhenUsed="0"/>
+    <w:lsdException w:name="Light List Accent 2" w:semiHidden="0" w:uiPriority="61" w:unhideWhenUsed="0"/>
+    <w:lsdException w:name="Light Grid Accent 2" w:semiHidden="0" w:uiPriority="62" w:unhideWhenUsed="0"/>
+    <w:lsdException w:name="Medium Shading 1 Accent 2" w:semiHidden="0" w:uiPriority="63" w:unhideWhenUsed="0"/>
+    <w:lsdException w:name="Medium Shading 2 Accent 2" w:semiHidden="0" w:uiPriority="64" w:unhideWhenUsed="0"/>
+    <w:lsdException w:name="Medium List 1 Accent 2" w:semiHidden="0" w:uiPriority="65" w:unhideWhenUsed="0"/>
+    <w:lsdException w:name="Medium List 2 Accent 2" w:semiHidden="0" w:uiPriority="66" w:unhideWhenUsed="0"/>
+    <w:lsdException w:name="Medium Grid 1 Accent 2" w:semiHidden="0" w:uiPriority="67" w:unhideWhenUsed="0"/>
+    <w:lsdException w:name="Medium Grid 2 Accent 2" w:semiHidden="0" w:uiPriority="68" w:unhideWhenUsed="0"/>
+    <w:lsdException w:name="Medium Grid 3 Accent 2" w:semiHidden="0" w:uiPriority="69" w:unhideWhenUsed="0"/>
+    <w:lsdException w:name="Dark List Accent 2" w:semiHidden="0" w:uiPriority="70" w:unhideWhenUsed="0"/>
+    <w:lsdException w:name="Colorful Shading Accent 2" w:semiHidden="0" w:uiPriority="71" w:unhideWhenUsed="0"/>
+    <w:lsdException w:name="Colorful List Accent 2" w:semiHidden="0" w:uiPriority="72" w:unhideWhenUsed="0"/>
+    <w:lsdException w:name="Colorful Grid Accent 2" w:semiHidden="0" w:uiPriority="73" w:unhideWhenUsed="0"/>
+    <w:lsdException w:name="Light Shading Accent 3" w:semiHidden="0" w:uiPriority="60" w:unhideWhenUsed="0"/>
+    <w:lsdException w:name="Light List Accent 3" w:semiHidden="0" w:uiPriority="61" w:unhideWhenUsed="0"/>
+    <w:lsdException w:name="Light Grid Accent 3" w:semiHidden="0" w:uiPriority="62" w:unhideWhenUsed="0"/>
+    <w:lsdException w:name="Medium Shading 1 Accent 3" w:semiHidden="0" w:uiPriority="63" w:unhideWhenUsed="0"/>
+    <w:lsdException w:name="Medium Shading 2 Accent 3" w:semiHidden="0" w:uiPriority="64" w:unhideWhenUsed="0"/>
+    <w:lsdException w:name="Medium List 1 Accent 3" w:semiHidden="0" w:uiPriority="65" w:unhideWhenUsed="0"/>
+    <w:lsdException w:name="Medium List 2 Accent 3" w:semiHidden="0" w:uiPriority="66" w:unhideWhenUsed="0"/>
+    <w:lsdException w:name="Medium Grid 1 Accent 3" w:semiHidden="0" w:uiPriority="67" w:unhideWhenUsed="0"/>
+    <w:lsdException w:name="Medium Grid 2 Accent 3" w:semiHidden="0" w:uiPriority="68" w:unhideWhenUsed="0"/>
+    <w:lsdException w:name="Medium Grid 3 Accent 3" w:semiHidden="0" w:uiPriority="69" w:unhideWhenUsed="0"/>
+    <w:lsdException w:name="Dark List Accent 3" w:semiHidden="0" w:uiPriority="70" w:unhideWhenUsed="0"/>
+    <w:lsdException w:name="Colorful Shading Accent 3" w:semiHidden="0" w:uiPriority="71" w:unhideWhenUsed="0"/>
+    <w:lsdException w:name="Colorful List Accent 3" w:semiHidden="0" w:uiPriority="72" w:unhideWhenUsed="0"/>
+    <w:lsdException w:name="Colorful Grid Accent 3" w:semiHidden="0" w:uiPriority="73" w:unhideWhenUsed="0"/>
+    <w:lsdException w:name="Light Shading Accent 4" w:semiHidden="0" w:uiPriority="60" w:unhideWhenUsed="0"/>
+    <w:lsdException w:name="Light List Accent 4" w:semiHidden="0" w:uiPriority="61" w:unhideWhenUsed="0"/>
+    <w:lsdException w:name="Light Grid Accent 4" w:semiHidden="0" w:uiPriority="62" w:unhideWhenUsed="0"/>
+    <w:lsdException w:name="Medium Shading 1 Accent 4" w:semiHidden="0" w:uiPriority="63" w:unhideWhenUsed="0"/>
+    <w:lsdException w:name="Medium Shading 2 Accent 4" w:semiHidden="0" w:uiPriority="64" w:unhideWhenUsed="0"/>
+    <w:lsdException w:name="Medium List 1 Accent 4" w:semiHidden="0" w:uiPriority="65" w:unhideWhenUsed="0"/>
+    <w:lsdException w:name="Medium List 2 Accent 4" w:semiHidden="0" w:uiPriority="66" w:unhideWhenUsed="0"/>
+    <w:lsdException w:name="Medium Grid 1 Accent 4" w:semiHidden="0" w:uiPriority="67" w:unhideWhenUsed="0"/>
+    <w:lsdException w:name="Medium Grid 2 Accent 4" w:semiHidden="0" w:uiPriority="68" w:unhideWhenUsed="0"/>
+    <w:lsdException w:name="Medium Grid 3 Accent 4" w:semiHidden="0" w:uiPriority="69" w:unhideWhenUsed="0"/>
+    <w:lsdException w:name="Dark List Accent 4" w:semiHidden="0" w:uiPriority="70" w:unhideWhenUsed="0"/>
+    <w:lsdException w:name="Colorful Shading Accent 4" w:semiHidden="0" w:uiPriority="71" w:unhideWhenUsed="0"/>
+    <w:lsdException w:name="Colorful List Accent 4" w:semiHidden="0" w:uiPriority="72" w:unhideWhenUsed="0"/>
+    <w:lsdException w:name="Colorful Grid Accent 4" w:semiHidden="0" w:uiPriority="73" w:unhideWhenUsed="0"/>
+    <w:lsdException w:name="Light Shading Accent 5" w:semiHidden="0" w:uiPriority="60" w:unhideWhenUsed="0"/>
+    <w:lsdException w:name="Light List Accent 5" w:semiHidden="0" w:uiPriority="61" w:unhideWhenUsed="0"/>
+    <w:lsdException w:name="Light Grid Accent 5" w:semiHidden="0" w:uiPriority="62" w:unhideWhenUsed="0"/>
+    <w:lsdException w:name="Medium Shading 1 Accent 5" w:semiHidden="0" w:uiPriority="63" w:unhideWhenUsed="0"/>
+    <w:lsdException w:name="Medium Shading 2 Accent 5" w:semiHidden="0" w:uiPriority="64" w:unhideWhenUsed="0"/>
+    <w:lsdException w:name="Medium List 1 Accent 5" w:semiHidden="0" w:uiPriority="65" w:unhideWhenUsed="0"/>
+    <w:lsdException w:name="Medium List 2 Accent 5" w:semiHidden="0" w:uiPriority="66" w:unhideWhenUsed="0"/>
+    <w:lsdException w:name="Medium Grid 1 Accent 5" w:semiHidden="0" w:uiPriority="67" w:unhideWhenUsed="0"/>
+    <w:lsdException w:name="Medium Grid 2 Accent 5" w:semiHidden="0" w:uiPriority="68" w:unhideWhenUsed="0"/>
+    <w:lsdException w:name="Medium Grid 3 Accent 5" w:semiHidden="0" w:uiPriority="69" w:unhideWhenUsed="0"/>
+    <w:lsdException w:name="Dark List Accent 5" w:semiHidden="0" w:uiPriority="70" w:unhideWhenUsed="0"/>
+    <w:lsdException w:name="Colorful Shading Accent 5" w:semiHidden="0" w:uiPriority="71" w:unhideWhenUsed="0"/>
+    <w:lsdException w:name="Colorful List Accent 5" w:semiHidden="0" w:uiPriority="72" w:unhideWhenUsed="0"/>
+    <w:lsdException w:name="Colorful Grid Accent 5" w:semiHidden="0" w:uiPriority="73" w:unhideWhenUsed="0"/>
+    <w:lsdException w:name="Light Shading Accent 6" w:semiHidden="0" w:uiPriority="60" w:unhideWhenUsed="0"/>
+    <w:lsdException w:name="Light List Accent 6" w:semiHidden="0" w:uiPriority="61" w:unhideWhenUsed="0"/>
+    <w:lsdException w:name="Light Grid Accent 6" w:semiHidden="0" w:uiPriority="62" w:unhideWhenUsed="0"/>
+    <w:lsdException w:name="Medium Shading 1 Accent 6" w:semiHidden="0" w:uiPriority="63" w:unhideWhenUsed="0"/>
+    <w:lsdException w:name="Medium Shading 2 Accent 6" w:semiHidden="0" w:uiPriority="64" w:unhideWhenUsed="0"/>
+    <w:lsdException w:name="Medium List 1 Accent 6" w:semiHidden="0" w:uiPriority="65" w:unhideWhenUsed="0"/>
+    <w:lsdException w:name="Medium List 2 Accent 6" w:semiHidden="0" w:uiPriority="66" w:unhideWhenUsed="0"/>
+    <w:lsdException w:name="Medium Grid 1 Accent 6" w:semiHidden="0" w:uiPriority="67" w:unhideWhenUsed="0"/>
+    <w:lsdException w:name="Medium Grid 2 Accent 6" w:semiHidden="0" w:uiPriority="68" w:unhideWhenUsed="0"/>
+    <w:lsdException w:name="Medium Grid 3 Accent 6" w:semiHidden="0" w:uiPriority="69" w:unhideWhenUsed="0"/>
+    <w:lsdException w:name="Dark List Accent 6" w:semiHidden="0" w:uiPriority="70" w:unhideWhenUsed="0"/>
+    <w:lsdException w:name="Colorful Shading Accent 6" w:semiHidden="0" w:uiPriority="71" w:unhideWhenUsed="0"/>
+    <w:lsdException w:name="Colorful List Accent 6" w:semiHidden="0" w:uiPriority="72" w:unhideWhenUsed="0"/>
+    <w:lsdException w:name="Colorful Grid Accent 6" w:semiHidden="0" w:uiPriority="73" w:unhideWhenUsed="0"/>
+    <w:lsdException w:name="Subtle Emphasis" w:semiHidden="0" w:uiPriority="19" w:unhideWhenUsed="0" w:qFormat="1"/>
+    <w:lsdException w:name="Intense Emphasis" w:semiHidden="0" w:uiPriority="21" w:unhideWhenUsed="0" w:qFormat="1"/>
+    <w:lsdException w:name="Subtle Reference" w:semiHidden="0" w:uiPriority="31" w:unhideWhenUsed="0" w:qFormat="1"/>
+    <w:lsdException w:name="Intense Reference" w:semiHidden="0" w:uiPriority="32" w:unhideWhenUsed="0" w:qFormat="1"/>
+    <w:lsdException w:name="Book Title" w:semiHidden="0" w:uiPriority="33" w:unhideWhenUsed="0" w:qFormat="1"/>
+    <w:lsdException w:name="Bibliography" w:uiPriority="37"/>
+    <w:lsdException w:name="TOC Heading" w:uiPriority="39" w:qFormat="1"/>
   </w:latentStyles>
   <w:style w:type="paragraph" w:default="1" w:styleId="Normal">
     <w:name w:val="Normal"/>
@@ -5822,6 +6669,223 @@
       <w:color w:val="800080" w:themeColor="followedHyperlink"/>
       <w:u w:val="single"/>
     </w:rPr>
+  </w:style>
+  <w:style w:type="paragraph" w:styleId="BalloonText">
+    <w:name w:val="Balloon Text"/>
+    <w:basedOn w:val="Normal"/>
+    <w:link w:val="BalloonTextChar"/>
+    <w:uiPriority w:val="99"/>
+    <w:semiHidden/>
+    <w:unhideWhenUsed/>
+    <w:rsid w:val="00A365FD"/>
+    <w:rPr>
+      <w:rFonts w:ascii="Tahoma" w:hAnsi="Tahoma" w:cs="Tahoma"/>
+      <w:sz w:val="16"/>
+      <w:szCs w:val="16"/>
+    </w:rPr>
+  </w:style>
+  <w:style w:type="character" w:customStyle="1" w:styleId="BalloonTextChar">
+    <w:name w:val="Balloon Text Char"/>
+    <w:basedOn w:val="DefaultParagraphFont"/>
+    <w:link w:val="BalloonText"/>
+    <w:uiPriority w:val="99"/>
+    <w:semiHidden/>
+    <w:rsid w:val="00A365FD"/>
+    <w:rPr>
+      <w:rFonts w:ascii="Tahoma" w:eastAsia="Century Gothic" w:hAnsi="Tahoma" w:cs="Tahoma"/>
+      <w:sz w:val="16"/>
+      <w:szCs w:val="16"/>
+    </w:rPr>
+  </w:style>
+</w:styles>
+</file>
+
+<file path=word/stylesWithEffects.xml><?xml version="1.0" encoding="utf-8"?>
+<w:styles xmlns:wpc="http://schemas.microsoft.com/office/word/2010/wordprocessingCanvas" xmlns:mc="http://schemas.openxmlformats.org/markup-compatibility/2006" xmlns:o="urn:schemas-microsoft-com:office:office" xmlns:r="http://schemas.openxmlformats.org/officeDocument/2006/relationships" xmlns:m="http://schemas.openxmlformats.org/officeDocument/2006/math" xmlns:v="urn:schemas-microsoft-com:vml" xmlns:wp14="http://schemas.microsoft.com/office/word/2010/wordprocessingDrawing" xmlns:wp="http://schemas.openxmlformats.org/drawingml/2006/wordprocessingDrawing" xmlns:w10="urn:schemas-microsoft-com:office:word" xmlns:w="http://schemas.openxmlformats.org/wordprocessingml/2006/main" xmlns:w14="http://schemas.microsoft.com/office/word/2010/wordml" xmlns:wpg="http://schemas.microsoft.com/office/word/2010/wordprocessingGroup" xmlns:wpi="http://schemas.microsoft.com/office/word/2010/wordprocessingInk" xmlns:wne="http://schemas.microsoft.com/office/word/2006/wordml" xmlns:wps="http://schemas.microsoft.com/office/word/2010/wordprocessingShape" mc:Ignorable="w14 wp14">
+  <w:docDefaults>
+    <w:rPrDefault>
+      <w:rPr>
+        <w:rFonts w:asciiTheme="minorHAnsi" w:eastAsiaTheme="minorEastAsia" w:hAnsiTheme="minorHAnsi" w:cstheme="minorBidi"/>
+        <w:sz w:val="22"/>
+        <w:szCs w:val="22"/>
+        <w:lang w:val="en-US" w:eastAsia="en-US" w:bidi="ar-SA"/>
+      </w:rPr>
+    </w:rPrDefault>
+    <w:pPrDefault>
+      <w:pPr>
+        <w:spacing w:after="200" w:line="276" w:lineRule="auto"/>
+      </w:pPr>
+    </w:pPrDefault>
+  </w:docDefaults>
+  <w:latentStyles w:defLockedState="0" w:defUIPriority="99" w:defSemiHidden="1" w:defUnhideWhenUsed="1" w:defQFormat="0" w:count="267">
+    <w:lsdException w:name="Normal" w:semiHidden="0" w:uiPriority="0" w:unhideWhenUsed="0" w:qFormat="1"/>
+    <w:lsdException w:name="heading 1" w:semiHidden="0" w:uiPriority="9" w:unhideWhenUsed="0" w:qFormat="1"/>
+    <w:lsdException w:name="heading 2" w:uiPriority="9" w:qFormat="1"/>
+    <w:lsdException w:name="heading 3" w:uiPriority="9" w:qFormat="1"/>
+    <w:lsdException w:name="heading 4" w:uiPriority="9" w:qFormat="1"/>
+    <w:lsdException w:name="heading 5" w:uiPriority="9" w:qFormat="1"/>
+    <w:lsdException w:name="heading 6" w:uiPriority="9" w:qFormat="1"/>
+    <w:lsdException w:name="heading 7" w:uiPriority="9" w:qFormat="1"/>
+    <w:lsdException w:name="heading 8" w:uiPriority="9" w:qFormat="1"/>
+    <w:lsdException w:name="heading 9" w:uiPriority="9" w:qFormat="1"/>
+    <w:lsdException w:name="toc 1" w:uiPriority="39"/>
+    <w:lsdException w:name="toc 2" w:uiPriority="39"/>
+    <w:lsdException w:name="toc 3" w:uiPriority="39"/>
+    <w:lsdException w:name="toc 4" w:uiPriority="39"/>
+    <w:lsdException w:name="toc 5" w:uiPriority="39"/>
+    <w:lsdException w:name="toc 6" w:uiPriority="39"/>
+    <w:lsdException w:name="toc 7" w:uiPriority="39"/>
+    <w:lsdException w:name="toc 8" w:uiPriority="39"/>
+    <w:lsdException w:name="toc 9" w:uiPriority="39"/>
+    <w:lsdException w:name="caption" w:uiPriority="35" w:qFormat="1"/>
+    <w:lsdException w:name="Title" w:semiHidden="0" w:uiPriority="10" w:unhideWhenUsed="0" w:qFormat="1"/>
+    <w:lsdException w:name="Default Paragraph Font" w:uiPriority="1"/>
+    <w:lsdException w:name="Subtitle" w:semiHidden="0" w:uiPriority="11" w:unhideWhenUsed="0" w:qFormat="1"/>
+    <w:lsdException w:name="Strong" w:semiHidden="0" w:uiPriority="22" w:unhideWhenUsed="0" w:qFormat="1"/>
+    <w:lsdException w:name="Emphasis" w:semiHidden="0" w:uiPriority="20" w:unhideWhenUsed="0" w:qFormat="1"/>
+    <w:lsdException w:name="Table Grid" w:semiHidden="0" w:uiPriority="59" w:unhideWhenUsed="0"/>
+    <w:lsdException w:name="Placeholder Text" w:unhideWhenUsed="0"/>
+    <w:lsdException w:name="No Spacing" w:semiHidden="0" w:uiPriority="1" w:unhideWhenUsed="0" w:qFormat="1"/>
+    <w:lsdException w:name="Light Shading" w:semiHidden="0" w:uiPriority="60" w:unhideWhenUsed="0"/>
+    <w:lsdException w:name="Light List" w:semiHidden="0" w:uiPriority="61" w:unhideWhenUsed="0"/>
+    <w:lsdException w:name="Light Grid" w:semiHidden="0" w:uiPriority="62" w:unhideWhenUsed="0"/>
+    <w:lsdException w:name="Medium Shading 1" w:semiHidden="0" w:uiPriority="63" w:unhideWhenUsed="0"/>
+    <w:lsdException w:name="Medium Shading 2" w:semiHidden="0" w:uiPriority="64" w:unhideWhenUsed="0"/>
+    <w:lsdException w:name="Medium List 1" w:semiHidden="0" w:uiPriority="65" w:unhideWhenUsed="0"/>
+    <w:lsdException w:name="Medium List 2" w:semiHidden="0" w:uiPriority="66" w:unhideWhenUsed="0"/>
+    <w:lsdException w:name="Medium Grid 1" w:semiHidden="0" w:uiPriority="67" w:unhideWhenUsed="0"/>
+    <w:lsdException w:name="Medium Grid 2" w:semiHidden="0" w:uiPriority="68" w:unhideWhenUsed="0"/>
+    <w:lsdException w:name="Medium Grid 3" w:semiHidden="0" w:uiPriority="69" w:unhideWhenUsed="0"/>
+    <w:lsdException w:name="Dark List" w:semiHidden="0" w:uiPriority="70" w:unhideWhenUsed="0"/>
+    <w:lsdException w:name="Colorful Shading" w:semiHidden="0" w:uiPriority="71" w:unhideWhenUsed="0"/>
+    <w:lsdException w:name="Colorful List" w:semiHidden="0" w:uiPriority="72" w:unhideWhenUsed="0"/>
+    <w:lsdException w:name="Colorful Grid" w:semiHidden="0" w:uiPriority="73" w:unhideWhenUsed="0"/>
+    <w:lsdException w:name="Light Shading Accent 1" w:semiHidden="0" w:uiPriority="60" w:unhideWhenUsed="0"/>
+    <w:lsdException w:name="Light List Accent 1" w:semiHidden="0" w:uiPriority="61" w:unhideWhenUsed="0"/>
+    <w:lsdException w:name="Light Grid Accent 1" w:semiHidden="0" w:uiPriority="62" w:unhideWhenUsed="0"/>
+    <w:lsdException w:name="Medium Shading 1 Accent 1" w:semiHidden="0" w:uiPriority="63" w:unhideWhenUsed="0"/>
+    <w:lsdException w:name="Medium Shading 2 Accent 1" w:semiHidden="0" w:uiPriority="64" w:unhideWhenUsed="0"/>
+    <w:lsdException w:name="Medium List 1 Accent 1" w:semiHidden="0" w:uiPriority="65" w:unhideWhenUsed="0"/>
+    <w:lsdException w:name="Revision" w:unhideWhenUsed="0"/>
+    <w:lsdException w:name="List Paragraph" w:semiHidden="0" w:uiPriority="34" w:unhideWhenUsed="0" w:qFormat="1"/>
+    <w:lsdException w:name="Quote" w:semiHidden="0" w:uiPriority="29" w:unhideWhenUsed="0" w:qFormat="1"/>
+    <w:lsdException w:name="Intense Quote" w:semiHidden="0" w:uiPriority="30" w:unhideWhenUsed="0" w:qFormat="1"/>
+    <w:lsdException w:name="Medium List 2 Accent 1" w:semiHidden="0" w:uiPriority="66" w:unhideWhenUsed="0"/>
+    <w:lsdException w:name="Medium Grid 1 Accent 1" w:semiHidden="0" w:uiPriority="67" w:unhideWhenUsed="0"/>
+    <w:lsdException w:name="Medium Grid 2 Accent 1" w:semiHidden="0" w:uiPriority="68" w:unhideWhenUsed="0"/>
+    <w:lsdException w:name="Medium Grid 3 Accent 1" w:semiHidden="0" w:uiPriority="69" w:unhideWhenUsed="0"/>
+    <w:lsdException w:name="Dark List Accent 1" w:semiHidden="0" w:uiPriority="70" w:unhideWhenUsed="0"/>
+    <w:lsdException w:name="Colorful Shading Accent 1" w:semiHidden="0" w:uiPriority="71" w:unhideWhenUsed="0"/>
+    <w:lsdException w:name="Colorful List Accent 1" w:semiHidden="0" w:uiPriority="72" w:unhideWhenUsed="0"/>
+    <w:lsdException w:name="Colorful Grid Accent 1" w:semiHidden="0" w:uiPriority="73" w:unhideWhenUsed="0"/>
+    <w:lsdException w:name="Light Shading Accent 2" w:semiHidden="0" w:uiPriority="60" w:unhideWhenUsed="0"/>
+    <w:lsdException w:name="Light List Accent 2" w:semiHidden="0" w:uiPriority="61" w:unhideWhenUsed="0"/>
+    <w:lsdException w:name="Light Grid Accent 2" w:semiHidden="0" w:uiPriority="62" w:unhideWhenUsed="0"/>
+    <w:lsdException w:name="Medium Shading 1 Accent 2" w:semiHidden="0" w:uiPriority="63" w:unhideWhenUsed="0"/>
+    <w:lsdException w:name="Medium Shading 2 Accent 2" w:semiHidden="0" w:uiPriority="64" w:unhideWhenUsed="0"/>
+    <w:lsdException w:name="Medium List 1 Accent 2" w:semiHidden="0" w:uiPriority="65" w:unhideWhenUsed="0"/>
+    <w:lsdException w:name="Medium List 2 Accent 2" w:semiHidden="0" w:uiPriority="66" w:unhideWhenUsed="0"/>
+    <w:lsdException w:name="Medium Grid 1 Accent 2" w:semiHidden="0" w:uiPriority="67" w:unhideWhenUsed="0"/>
+    <w:lsdException w:name="Medium Grid 2 Accent 2" w:semiHidden="0" w:uiPriority="68" w:unhideWhenUsed="0"/>
+    <w:lsdException w:name="Medium Grid 3 Accent 2" w:semiHidden="0" w:uiPriority="69" w:unhideWhenUsed="0"/>
+    <w:lsdException w:name="Dark List Accent 2" w:semiHidden="0" w:uiPriority="70" w:unhideWhenUsed="0"/>
+    <w:lsdException w:name="Colorful Shading Accent 2" w:semiHidden="0" w:uiPriority="71" w:unhideWhenUsed="0"/>
+    <w:lsdException w:name="Colorful List Accent 2" w:semiHidden="0" w:uiPriority="72" w:unhideWhenUsed="0"/>
+    <w:lsdException w:name="Colorful Grid Accent 2" w:semiHidden="0" w:uiPriority="73" w:unhideWhenUsed="0"/>
+    <w:lsdException w:name="Light Shading Accent 3" w:semiHidden="0" w:uiPriority="60" w:unhideWhenUsed="0"/>
+    <w:lsdException w:name="Light List Accent 3" w:semiHidden="0" w:uiPriority="61" w:unhideWhenUsed="0"/>
+    <w:lsdException w:name="Light Grid Accent 3" w:semiHidden="0" w:uiPriority="62" w:unhideWhenUsed="0"/>
+    <w:lsdException w:name="Medium Shading 1 Accent 3" w:semiHidden="0" w:uiPriority="63" w:unhideWhenUsed="0"/>
+    <w:lsdException w:name="Medium Shading 2 Accent 3" w:semiHidden="0" w:uiPriority="64" w:unhideWhenUsed="0"/>
+    <w:lsdException w:name="Medium List 1 Accent 3" w:semiHidden="0" w:uiPriority="65" w:unhideWhenUsed="0"/>
+    <w:lsdException w:name="Medium List 2 Accent 3" w:semiHidden="0" w:uiPriority="66" w:unhideWhenUsed="0"/>
+    <w:lsdException w:name="Medium Grid 1 Accent 3" w:semiHidden="0" w:uiPriority="67" w:unhideWhenUsed="0"/>
+    <w:lsdException w:name="Medium Grid 2 Accent 3" w:semiHidden="0" w:uiPriority="68" w:unhideWhenUsed="0"/>
+    <w:lsdException w:name="Medium Grid 3 Accent 3" w:semiHidden="0" w:uiPriority="69" w:unhideWhenUsed="0"/>
+    <w:lsdException w:name="Dark List Accent 3" w:semiHidden="0" w:uiPriority="70" w:unhideWhenUsed="0"/>
+    <w:lsdException w:name="Colorful Shading Accent 3" w:semiHidden="0" w:uiPriority="71" w:unhideWhenUsed="0"/>
+    <w:lsdException w:name="Colorful List Accent 3" w:semiHidden="0" w:uiPriority="72" w:unhideWhenUsed="0"/>
+    <w:lsdException w:name="Colorful Grid Accent 3" w:semiHidden="0" w:uiPriority="73" w:unhideWhenUsed="0"/>
+    <w:lsdException w:name="Light Shading Accent 4" w:semiHidden="0" w:uiPriority="60" w:unhideWhenUsed="0"/>
+    <w:lsdException w:name="Light List Accent 4" w:semiHidden="0" w:uiPriority="61" w:unhideWhenUsed="0"/>
+    <w:lsdException w:name="Light Grid Accent 4" w:semiHidden="0" w:uiPriority="62" w:unhideWhenUsed="0"/>
+    <w:lsdException w:name="Medium Shading 1 Accent 4" w:semiHidden="0" w:uiPriority="63" w:unhideWhenUsed="0"/>
+    <w:lsdException w:name="Medium Shading 2 Accent 4" w:semiHidden="0" w:uiPriority="64" w:unhideWhenUsed="0"/>
+    <w:lsdException w:name="Medium List 1 Accent 4" w:semiHidden="0" w:uiPriority="65" w:unhideWhenUsed="0"/>
+    <w:lsdException w:name="Medium List 2 Accent 4" w:semiHidden="0" w:uiPriority="66" w:unhideWhenUsed="0"/>
+    <w:lsdException w:name="Medium Grid 1 Accent 4" w:semiHidden="0" w:uiPriority="67" w:unhideWhenUsed="0"/>
+    <w:lsdException w:name="Medium Grid 2 Accent 4" w:semiHidden="0" w:uiPriority="68" w:unhideWhenUsed="0"/>
+    <w:lsdException w:name="Medium Grid 3 Accent 4" w:semiHidden="0" w:uiPriority="69" w:unhideWhenUsed="0"/>
+    <w:lsdException w:name="Dark List Accent 4" w:semiHidden="0" w:uiPriority="70" w:unhideWhenUsed="0"/>
+    <w:lsdException w:name="Colorful Shading Accent 4" w:semiHidden="0" w:uiPriority="71" w:unhideWhenUsed="0"/>
+    <w:lsdException w:name="Colorful List Accent 4" w:semiHidden="0" w:uiPriority="72" w:unhideWhenUsed="0"/>
+    <w:lsdException w:name="Colorful Grid Accent 4" w:semiHidden="0" w:uiPriority="73" w:unhideWhenUsed="0"/>
+    <w:lsdException w:name="Light Shading Accent 5" w:semiHidden="0" w:uiPriority="60" w:unhideWhenUsed="0"/>
+    <w:lsdException w:name="Light List Accent 5" w:semiHidden="0" w:uiPriority="61" w:unhideWhenUsed="0"/>
+    <w:lsdException w:name="Light Grid Accent 5" w:semiHidden="0" w:uiPriority="62" w:unhideWhenUsed="0"/>
+    <w:lsdException w:name="Medium Shading 1 Accent 5" w:semiHidden="0" w:uiPriority="63" w:unhideWhenUsed="0"/>
+    <w:lsdException w:name="Medium Shading 2 Accent 5" w:semiHidden="0" w:uiPriority="64" w:unhideWhenUsed="0"/>
+    <w:lsdException w:name="Medium List 1 Accent 5" w:semiHidden="0" w:uiPriority="65" w:unhideWhenUsed="0"/>
+    <w:lsdException w:name="Medium List 2 Accent 5" w:semiHidden="0" w:uiPriority="66" w:unhideWhenUsed="0"/>
+    <w:lsdException w:name="Medium Grid 1 Accent 5" w:semiHidden="0" w:uiPriority="67" w:unhideWhenUsed="0"/>
+    <w:lsdException w:name="Medium Grid 2 Accent 5" w:semiHidden="0" w:uiPriority="68" w:unhideWhenUsed="0"/>
+    <w:lsdException w:name="Medium Grid 3 Accent 5" w:semiHidden="0" w:uiPriority="69" w:unhideWhenUsed="0"/>
+    <w:lsdException w:name="Dark List Accent 5" w:semiHidden="0" w:uiPriority="70" w:unhideWhenUsed="0"/>
+    <w:lsdException w:name="Colorful Shading Accent 5" w:semiHidden="0" w:uiPriority="71" w:unhideWhenUsed="0"/>
+    <w:lsdException w:name="Colorful List Accent 5" w:semiHidden="0" w:uiPriority="72" w:unhideWhenUsed="0"/>
+    <w:lsdException w:name="Colorful Grid Accent 5" w:semiHidden="0" w:uiPriority="73" w:unhideWhenUsed="0"/>
+    <w:lsdException w:name="Light Shading Accent 6" w:semiHidden="0" w:uiPriority="60" w:unhideWhenUsed="0"/>
+    <w:lsdException w:name="Light List Accent 6" w:semiHidden="0" w:uiPriority="61" w:unhideWhenUsed="0"/>
+    <w:lsdException w:name="Light Grid Accent 6" w:semiHidden="0" w:uiPriority="62" w:unhideWhenUsed="0"/>
+    <w:lsdException w:name="Medium Shading 1 Accent 6" w:semiHidden="0" w:uiPriority="63" w:unhideWhenUsed="0"/>
+    <w:lsdException w:name="Medium Shading 2 Accent 6" w:semiHidden="0" w:uiPriority="64" w:unhideWhenUsed="0"/>
+    <w:lsdException w:name="Medium List 1 Accent 6" w:semiHidden="0" w:uiPriority="65" w:unhideWhenUsed="0"/>
+    <w:lsdException w:name="Medium List 2 Accent 6" w:semiHidden="0" w:uiPriority="66" w:unhideWhenUsed="0"/>
+    <w:lsdException w:name="Medium Grid 1 Accent 6" w:semiHidden="0" w:uiPriority="67" w:unhideWhenUsed="0"/>
+    <w:lsdException w:name="Medium Grid 2 Accent 6" w:semiHidden="0" w:uiPriority="68" w:unhideWhenUsed="0"/>
+    <w:lsdException w:name="Medium Grid 3 Accent 6" w:semiHidden="0" w:uiPriority="69" w:unhideWhenUsed="0"/>
+    <w:lsdException w:name="Dark List Accent 6" w:semiHidden="0" w:uiPriority="70" w:unhideWhenUsed="0"/>
+    <w:lsdException w:name="Colorful Shading Accent 6" w:semiHidden="0" w:uiPriority="71" w:unhideWhenUsed="0"/>
+    <w:lsdException w:name="Colorful List Accent 6" w:semiHidden="0" w:uiPriority="72" w:unhideWhenUsed="0"/>
+    <w:lsdException w:name="Colorful Grid Accent 6" w:semiHidden="0" w:uiPriority="73" w:unhideWhenUsed="0"/>
+    <w:lsdException w:name="Subtle Emphasis" w:semiHidden="0" w:uiPriority="19" w:unhideWhenUsed="0" w:qFormat="1"/>
+    <w:lsdException w:name="Intense Emphasis" w:semiHidden="0" w:uiPriority="21" w:unhideWhenUsed="0" w:qFormat="1"/>
+    <w:lsdException w:name="Subtle Reference" w:semiHidden="0" w:uiPriority="31" w:unhideWhenUsed="0" w:qFormat="1"/>
+    <w:lsdException w:name="Intense Reference" w:semiHidden="0" w:uiPriority="32" w:unhideWhenUsed="0" w:qFormat="1"/>
+    <w:lsdException w:name="Book Title" w:semiHidden="0" w:uiPriority="33" w:unhideWhenUsed="0" w:qFormat="1"/>
+    <w:lsdException w:name="Bibliography" w:uiPriority="37"/>
+    <w:lsdException w:name="TOC Heading" w:uiPriority="39" w:qFormat="1"/>
+  </w:latentStyles>
+  <w:style w:type="paragraph" w:default="1" w:styleId="Normal">
+    <w:name w:val="Normal"/>
+    <w:qFormat/>
+  </w:style>
+  <w:style w:type="character" w:default="1" w:styleId="DefaultParagraphFont">
+    <w:name w:val="Default Paragraph Font"/>
+    <w:uiPriority w:val="1"/>
+    <w:semiHidden/>
+    <w:unhideWhenUsed/>
+  </w:style>
+  <w:style w:type="table" w:default="1" w:styleId="TableNormal">
+    <w:name w:val="Normal Table"/>
+    <w:uiPriority w:val="99"/>
+    <w:semiHidden/>
+    <w:unhideWhenUsed/>
+    <w:tblPr>
+      <w:tblInd w:w="0" w:type="dxa"/>
+      <w:tblCellMar>
+        <w:top w:w="0" w:type="dxa"/>
+        <w:left w:w="108" w:type="dxa"/>
+        <w:bottom w:w="0" w:type="dxa"/>
+        <w:right w:w="108" w:type="dxa"/>
+      </w:tblCellMar>
+    </w:tblPr>
+  </w:style>
+  <w:style w:type="numbering" w:default="1" w:styleId="NoList">
+    <w:name w:val="No List"/>
+    <w:uiPriority w:val="99"/>
+    <w:semiHidden/>
+    <w:unhideWhenUsed/>
   </w:style>
 </w:styles>
 </file>

</xml_diff>